<commit_message>
chore: creating database doc
</commit_message>
<xml_diff>
--- a/documents/regra-negocio.docx
+++ b/documents/regra-negocio.docx
@@ -40,13 +40,13 @@
     </w:p>
     <w:p>
       <w:pPr>
-        <w:jc w:val="center"/>
         <w:rPr>
           <w:b/>
           <w:sz w:val="36"/>
           <w:szCs w:val="36"/>
         </w:rPr>
         <w:sectPr>
+          <w:footerReference w:type="default" r:id="rId7"/>
           <w:pgSz w:w="11906" w:h="16838" w:code="9"/>
           <w:pgMar w:top="1418" w:right="1701" w:bottom="1418" w:left="1701" w:header="709" w:footer="709" w:gutter="0"/>
           <w:cols w:space="708"/>
@@ -57,6 +57,11 @@
     </w:p>
     <w:p>
       <w:pPr>
+        <w:pStyle w:val="PargrafodaLista"/>
+        <w:numPr>
+          <w:ilvl w:val="0"/>
+          <w:numId w:val="1"/>
+        </w:numPr>
         <w:rPr>
           <w:b/>
           <w:sz w:val="36"/>
@@ -70,7 +75,55 @@
           <w:szCs w:val="36"/>
         </w:rPr>
         <w:lastRenderedPageBreak/>
-        <w:t>1 – Funcionalidades do Sistema</w:t>
+        <w:t>Objetivo do sistema</w:t>
+      </w:r>
+    </w:p>
+    <w:p>
+      <w:pPr>
+        <w:ind w:firstLine="432"/>
+        <w:rPr>
+          <w:sz w:val="24"/>
+          <w:szCs w:val="24"/>
+        </w:rPr>
+      </w:pPr>
+      <w:r>
+        <w:rPr>
+          <w:sz w:val="24"/>
+          <w:szCs w:val="24"/>
+        </w:rPr>
+        <w:t>A proposta do sistema é atender plenamente às necessidades de uma empresa de aluguel de veículos. Ele deve ser capaz de gerenciar eficientemente o aluguel dos veículos disponíveis na frota, cadastrar novos clientes de forma simplificada e controlar o histórico de manutenção realizado em cada veículo. Com essa solução integrada, a empresa poderá otimizar suas operações, garantir a satisfação dos clientes e manter a integridade e desempenho dos veículos de maneira organizada e precisa.</w:t>
+      </w:r>
+    </w:p>
+    <w:p>
+      <w:pPr>
+        <w:pStyle w:val="PargrafodaLista"/>
+        <w:ind w:left="432"/>
+        <w:rPr>
+          <w:sz w:val="24"/>
+          <w:szCs w:val="24"/>
+        </w:rPr>
+      </w:pPr>
+    </w:p>
+    <w:p>
+      <w:pPr>
+        <w:pStyle w:val="PargrafodaLista"/>
+        <w:numPr>
+          <w:ilvl w:val="0"/>
+          <w:numId w:val="1"/>
+        </w:numPr>
+        <w:rPr>
+          <w:b/>
+          <w:sz w:val="36"/>
+          <w:szCs w:val="36"/>
+        </w:rPr>
+      </w:pPr>
+      <w:r>
+        <w:rPr>
+          <w:b/>
+          <w:sz w:val="36"/>
+          <w:szCs w:val="36"/>
+        </w:rPr>
+        <w:t>Tabelas do banco de dados</w:t>
       </w:r>
     </w:p>
     <w:p>
@@ -86,6 +139,2140 @@
           <w:szCs w:val="24"/>
         </w:rPr>
       </w:pPr>
+      <w:r>
+        <w:rPr>
+          <w:b/>
+          <w:bCs/>
+          <w:sz w:val="24"/>
+          <w:szCs w:val="24"/>
+        </w:rPr>
+        <w:t>Cadastr</w:t>
+      </w:r>
+      <w:r>
+        <w:rPr>
+          <w:b/>
+          <w:bCs/>
+          <w:sz w:val="24"/>
+          <w:szCs w:val="24"/>
+        </w:rPr>
+        <w:t>o</w:t>
+      </w:r>
+      <w:r>
+        <w:rPr>
+          <w:b/>
+          <w:bCs/>
+          <w:sz w:val="24"/>
+          <w:szCs w:val="24"/>
+        </w:rPr>
+        <w:t xml:space="preserve"> </w:t>
+      </w:r>
+      <w:r>
+        <w:rPr>
+          <w:b/>
+          <w:bCs/>
+          <w:sz w:val="24"/>
+          <w:szCs w:val="24"/>
+        </w:rPr>
+        <w:t xml:space="preserve">de </w:t>
+      </w:r>
+      <w:r>
+        <w:rPr>
+          <w:b/>
+          <w:bCs/>
+          <w:sz w:val="24"/>
+          <w:szCs w:val="24"/>
+        </w:rPr>
+        <w:t>Usuário</w:t>
+      </w:r>
+      <w:r>
+        <w:rPr>
+          <w:b/>
+          <w:bCs/>
+          <w:sz w:val="24"/>
+          <w:szCs w:val="24"/>
+        </w:rPr>
+        <w:t>s:</w:t>
+      </w:r>
+      <w:r>
+        <w:rPr>
+          <w:bCs/>
+          <w:sz w:val="24"/>
+          <w:szCs w:val="24"/>
+        </w:rPr>
+        <w:t xml:space="preserve"> </w:t>
+      </w:r>
+      <w:r>
+        <w:rPr>
+          <w:bCs/>
+          <w:sz w:val="24"/>
+          <w:szCs w:val="24"/>
+        </w:rPr>
+        <w:t>O sistema deve incluir um módulo de cadastro de usuários, utilizado para registrar clientes que desejam alugar um veículo. A lógica consiste em garantir que, antes de formalizar a locação, seja criado um cadastro do cliente no sistema, assegurando que todas as informações necessárias estejam devidamente registradas.</w:t>
+      </w:r>
+    </w:p>
+    <w:p>
+      <w:pPr>
+        <w:pStyle w:val="PargrafodaLista"/>
+        <w:numPr>
+          <w:ilvl w:val="2"/>
+          <w:numId w:val="1"/>
+        </w:numPr>
+        <w:rPr>
+          <w:bCs/>
+          <w:sz w:val="24"/>
+          <w:szCs w:val="24"/>
+        </w:rPr>
+      </w:pPr>
+      <w:r>
+        <w:rPr>
+          <w:b/>
+          <w:bCs/>
+          <w:sz w:val="24"/>
+          <w:szCs w:val="24"/>
+        </w:rPr>
+        <w:t>Dados necessários</w:t>
+      </w:r>
+    </w:p>
+    <w:tbl>
+      <w:tblPr>
+        <w:tblStyle w:val="Tabelacomgrade"/>
+        <w:tblW w:w="0" w:type="auto"/>
+        <w:tblInd w:w="2136" w:type="dxa"/>
+        <w:tblLook w:val="04A0" w:firstRow="1" w:lastRow="0" w:firstColumn="1" w:lastColumn="0" w:noHBand="0" w:noVBand="1"/>
+      </w:tblPr>
+      <w:tblGrid>
+        <w:gridCol w:w="3132"/>
+      </w:tblGrid>
+      <w:tr>
+        <w:trPr>
+          <w:trHeight w:val="415"/>
+        </w:trPr>
+        <w:tc>
+          <w:tcPr>
+            <w:tcW w:w="3132" w:type="dxa"/>
+            <w:vAlign w:val="center"/>
+          </w:tcPr>
+          <w:p>
+            <w:pPr>
+              <w:pStyle w:val="PargrafodaLista"/>
+              <w:ind w:left="0"/>
+              <w:jc w:val="center"/>
+              <w:rPr>
+                <w:bCs/>
+                <w:sz w:val="24"/>
+                <w:szCs w:val="24"/>
+              </w:rPr>
+            </w:pPr>
+            <w:r>
+              <w:rPr>
+                <w:bCs/>
+                <w:sz w:val="24"/>
+                <w:szCs w:val="24"/>
+              </w:rPr>
+              <w:t>Nome</w:t>
+            </w:r>
+          </w:p>
+        </w:tc>
+      </w:tr>
+      <w:tr>
+        <w:trPr>
+          <w:trHeight w:val="424"/>
+        </w:trPr>
+        <w:tc>
+          <w:tcPr>
+            <w:tcW w:w="3132" w:type="dxa"/>
+            <w:vAlign w:val="center"/>
+          </w:tcPr>
+          <w:p>
+            <w:pPr>
+              <w:pStyle w:val="PargrafodaLista"/>
+              <w:ind w:left="0"/>
+              <w:jc w:val="center"/>
+              <w:rPr>
+                <w:bCs/>
+                <w:sz w:val="24"/>
+                <w:szCs w:val="24"/>
+              </w:rPr>
+            </w:pPr>
+            <w:r>
+              <w:rPr>
+                <w:bCs/>
+                <w:sz w:val="24"/>
+                <w:szCs w:val="24"/>
+              </w:rPr>
+              <w:t>Sobrenome</w:t>
+            </w:r>
+          </w:p>
+        </w:tc>
+      </w:tr>
+      <w:tr>
+        <w:trPr>
+          <w:trHeight w:val="415"/>
+        </w:trPr>
+        <w:tc>
+          <w:tcPr>
+            <w:tcW w:w="3132" w:type="dxa"/>
+            <w:vAlign w:val="center"/>
+          </w:tcPr>
+          <w:p>
+            <w:pPr>
+              <w:pStyle w:val="PargrafodaLista"/>
+              <w:ind w:left="0"/>
+              <w:jc w:val="center"/>
+              <w:rPr>
+                <w:bCs/>
+                <w:sz w:val="24"/>
+                <w:szCs w:val="24"/>
+              </w:rPr>
+            </w:pPr>
+            <w:r>
+              <w:rPr>
+                <w:bCs/>
+                <w:sz w:val="24"/>
+                <w:szCs w:val="24"/>
+              </w:rPr>
+              <w:t>CPF</w:t>
+            </w:r>
+          </w:p>
+        </w:tc>
+      </w:tr>
+      <w:tr>
+        <w:trPr>
+          <w:trHeight w:val="415"/>
+        </w:trPr>
+        <w:tc>
+          <w:tcPr>
+            <w:tcW w:w="3132" w:type="dxa"/>
+            <w:vAlign w:val="center"/>
+          </w:tcPr>
+          <w:p>
+            <w:pPr>
+              <w:pStyle w:val="PargrafodaLista"/>
+              <w:ind w:left="0"/>
+              <w:jc w:val="center"/>
+              <w:rPr>
+                <w:bCs/>
+                <w:sz w:val="24"/>
+                <w:szCs w:val="24"/>
+              </w:rPr>
+            </w:pPr>
+            <w:r>
+              <w:rPr>
+                <w:bCs/>
+                <w:sz w:val="24"/>
+                <w:szCs w:val="24"/>
+              </w:rPr>
+              <w:t xml:space="preserve">RG </w:t>
+            </w:r>
+          </w:p>
+        </w:tc>
+      </w:tr>
+      <w:tr>
+        <w:trPr>
+          <w:trHeight w:val="415"/>
+        </w:trPr>
+        <w:tc>
+          <w:tcPr>
+            <w:tcW w:w="3132" w:type="dxa"/>
+            <w:vAlign w:val="center"/>
+          </w:tcPr>
+          <w:p>
+            <w:pPr>
+              <w:pStyle w:val="PargrafodaLista"/>
+              <w:ind w:left="0"/>
+              <w:jc w:val="center"/>
+              <w:rPr>
+                <w:bCs/>
+                <w:sz w:val="24"/>
+                <w:szCs w:val="24"/>
+              </w:rPr>
+            </w:pPr>
+            <w:r>
+              <w:rPr>
+                <w:bCs/>
+                <w:sz w:val="24"/>
+                <w:szCs w:val="24"/>
+              </w:rPr>
+              <w:t>Número da CNH</w:t>
+            </w:r>
+          </w:p>
+        </w:tc>
+      </w:tr>
+      <w:tr>
+        <w:trPr>
+          <w:trHeight w:val="415"/>
+        </w:trPr>
+        <w:tc>
+          <w:tcPr>
+            <w:tcW w:w="3132" w:type="dxa"/>
+            <w:vAlign w:val="center"/>
+          </w:tcPr>
+          <w:p>
+            <w:pPr>
+              <w:pStyle w:val="PargrafodaLista"/>
+              <w:ind w:left="0"/>
+              <w:jc w:val="center"/>
+              <w:rPr>
+                <w:bCs/>
+                <w:sz w:val="24"/>
+                <w:szCs w:val="24"/>
+              </w:rPr>
+            </w:pPr>
+            <w:r>
+              <w:rPr>
+                <w:bCs/>
+                <w:sz w:val="24"/>
+                <w:szCs w:val="24"/>
+              </w:rPr>
+              <w:t>Estado Civil</w:t>
+            </w:r>
+          </w:p>
+        </w:tc>
+      </w:tr>
+      <w:tr>
+        <w:trPr>
+          <w:trHeight w:val="415"/>
+        </w:trPr>
+        <w:tc>
+          <w:tcPr>
+            <w:tcW w:w="3132" w:type="dxa"/>
+            <w:vAlign w:val="center"/>
+          </w:tcPr>
+          <w:p>
+            <w:pPr>
+              <w:pStyle w:val="PargrafodaLista"/>
+              <w:ind w:left="0"/>
+              <w:jc w:val="center"/>
+              <w:rPr>
+                <w:bCs/>
+                <w:sz w:val="24"/>
+                <w:szCs w:val="24"/>
+              </w:rPr>
+            </w:pPr>
+            <w:r>
+              <w:rPr>
+                <w:bCs/>
+                <w:sz w:val="24"/>
+                <w:szCs w:val="24"/>
+              </w:rPr>
+              <w:t>Estado</w:t>
+            </w:r>
+          </w:p>
+        </w:tc>
+      </w:tr>
+      <w:tr>
+        <w:trPr>
+          <w:trHeight w:val="415"/>
+        </w:trPr>
+        <w:tc>
+          <w:tcPr>
+            <w:tcW w:w="3132" w:type="dxa"/>
+            <w:vAlign w:val="center"/>
+          </w:tcPr>
+          <w:p>
+            <w:pPr>
+              <w:pStyle w:val="PargrafodaLista"/>
+              <w:ind w:left="0"/>
+              <w:jc w:val="center"/>
+              <w:rPr>
+                <w:bCs/>
+                <w:sz w:val="24"/>
+                <w:szCs w:val="24"/>
+              </w:rPr>
+            </w:pPr>
+            <w:r>
+              <w:rPr>
+                <w:bCs/>
+                <w:sz w:val="24"/>
+                <w:szCs w:val="24"/>
+              </w:rPr>
+              <w:t>Cidade</w:t>
+            </w:r>
+          </w:p>
+        </w:tc>
+      </w:tr>
+      <w:tr>
+        <w:trPr>
+          <w:trHeight w:val="415"/>
+        </w:trPr>
+        <w:tc>
+          <w:tcPr>
+            <w:tcW w:w="3132" w:type="dxa"/>
+            <w:vAlign w:val="center"/>
+          </w:tcPr>
+          <w:p>
+            <w:pPr>
+              <w:pStyle w:val="PargrafodaLista"/>
+              <w:ind w:left="0"/>
+              <w:jc w:val="center"/>
+              <w:rPr>
+                <w:bCs/>
+                <w:sz w:val="24"/>
+                <w:szCs w:val="24"/>
+              </w:rPr>
+            </w:pPr>
+            <w:r>
+              <w:rPr>
+                <w:bCs/>
+                <w:sz w:val="24"/>
+                <w:szCs w:val="24"/>
+              </w:rPr>
+              <w:t>Bairro</w:t>
+            </w:r>
+          </w:p>
+        </w:tc>
+      </w:tr>
+      <w:tr>
+        <w:trPr>
+          <w:trHeight w:val="415"/>
+        </w:trPr>
+        <w:tc>
+          <w:tcPr>
+            <w:tcW w:w="3132" w:type="dxa"/>
+            <w:vAlign w:val="center"/>
+          </w:tcPr>
+          <w:p>
+            <w:pPr>
+              <w:pStyle w:val="PargrafodaLista"/>
+              <w:ind w:left="0"/>
+              <w:jc w:val="center"/>
+              <w:rPr>
+                <w:bCs/>
+                <w:sz w:val="24"/>
+                <w:szCs w:val="24"/>
+              </w:rPr>
+            </w:pPr>
+            <w:r>
+              <w:rPr>
+                <w:bCs/>
+                <w:sz w:val="24"/>
+                <w:szCs w:val="24"/>
+              </w:rPr>
+              <w:t>Rua</w:t>
+            </w:r>
+          </w:p>
+        </w:tc>
+      </w:tr>
+      <w:tr>
+        <w:trPr>
+          <w:trHeight w:val="415"/>
+        </w:trPr>
+        <w:tc>
+          <w:tcPr>
+            <w:tcW w:w="3132" w:type="dxa"/>
+            <w:vAlign w:val="center"/>
+          </w:tcPr>
+          <w:p>
+            <w:pPr>
+              <w:pStyle w:val="PargrafodaLista"/>
+              <w:ind w:left="0"/>
+              <w:jc w:val="center"/>
+              <w:rPr>
+                <w:bCs/>
+                <w:sz w:val="24"/>
+                <w:szCs w:val="24"/>
+              </w:rPr>
+            </w:pPr>
+            <w:r>
+              <w:rPr>
+                <w:bCs/>
+                <w:sz w:val="24"/>
+                <w:szCs w:val="24"/>
+              </w:rPr>
+              <w:t>Número da casa</w:t>
+            </w:r>
+          </w:p>
+        </w:tc>
+      </w:tr>
+    </w:tbl>
+    <w:p>
+      <w:pPr>
+        <w:pStyle w:val="PargrafodaLista"/>
+        <w:ind w:left="2136"/>
+        <w:rPr>
+          <w:bCs/>
+          <w:sz w:val="24"/>
+          <w:szCs w:val="24"/>
+        </w:rPr>
+      </w:pPr>
+    </w:p>
+    <w:p>
+      <w:pPr>
+        <w:pStyle w:val="PargrafodaLista"/>
+        <w:ind w:left="2136"/>
+        <w:rPr>
+          <w:bCs/>
+          <w:sz w:val="24"/>
+          <w:szCs w:val="24"/>
+        </w:rPr>
+      </w:pPr>
+    </w:p>
+    <w:p>
+      <w:pPr>
+        <w:pStyle w:val="PargrafodaLista"/>
+        <w:ind w:left="2136"/>
+        <w:rPr>
+          <w:bCs/>
+          <w:sz w:val="24"/>
+          <w:szCs w:val="24"/>
+        </w:rPr>
+      </w:pPr>
+    </w:p>
+    <w:p>
+      <w:pPr>
+        <w:pStyle w:val="PargrafodaLista"/>
+        <w:ind w:left="2136"/>
+        <w:rPr>
+          <w:bCs/>
+          <w:sz w:val="24"/>
+          <w:szCs w:val="24"/>
+        </w:rPr>
+      </w:pPr>
+    </w:p>
+    <w:p>
+      <w:pPr>
+        <w:pStyle w:val="PargrafodaLista"/>
+        <w:ind w:left="2136"/>
+        <w:rPr>
+          <w:bCs/>
+          <w:sz w:val="24"/>
+          <w:szCs w:val="24"/>
+        </w:rPr>
+      </w:pPr>
+    </w:p>
+    <w:p>
+      <w:pPr>
+        <w:pStyle w:val="PargrafodaLista"/>
+        <w:ind w:left="2136"/>
+        <w:rPr>
+          <w:bCs/>
+          <w:sz w:val="24"/>
+          <w:szCs w:val="24"/>
+        </w:rPr>
+      </w:pPr>
+    </w:p>
+    <w:p>
+      <w:pPr>
+        <w:pStyle w:val="PargrafodaLista"/>
+        <w:ind w:left="2136"/>
+        <w:rPr>
+          <w:bCs/>
+          <w:sz w:val="24"/>
+          <w:szCs w:val="24"/>
+        </w:rPr>
+      </w:pPr>
+    </w:p>
+    <w:p>
+      <w:pPr>
+        <w:pStyle w:val="PargrafodaLista"/>
+        <w:ind w:left="2136"/>
+        <w:rPr>
+          <w:bCs/>
+          <w:sz w:val="24"/>
+          <w:szCs w:val="24"/>
+        </w:rPr>
+      </w:pPr>
+    </w:p>
+    <w:p>
+      <w:pPr>
+        <w:pStyle w:val="PargrafodaLista"/>
+        <w:ind w:left="2136"/>
+        <w:rPr>
+          <w:bCs/>
+          <w:sz w:val="24"/>
+          <w:szCs w:val="24"/>
+        </w:rPr>
+      </w:pPr>
+    </w:p>
+    <w:p>
+      <w:pPr>
+        <w:pStyle w:val="PargrafodaLista"/>
+        <w:ind w:left="2136"/>
+        <w:rPr>
+          <w:bCs/>
+          <w:sz w:val="24"/>
+          <w:szCs w:val="24"/>
+        </w:rPr>
+      </w:pPr>
+    </w:p>
+    <w:p>
+      <w:pPr>
+        <w:pStyle w:val="PargrafodaLista"/>
+        <w:ind w:left="2136"/>
+        <w:rPr>
+          <w:bCs/>
+          <w:sz w:val="24"/>
+          <w:szCs w:val="24"/>
+        </w:rPr>
+      </w:pPr>
+    </w:p>
+    <w:p>
+      <w:pPr>
+        <w:pStyle w:val="PargrafodaLista"/>
+        <w:numPr>
+          <w:ilvl w:val="1"/>
+          <w:numId w:val="1"/>
+        </w:numPr>
+        <w:rPr>
+          <w:bCs/>
+          <w:sz w:val="24"/>
+          <w:szCs w:val="24"/>
+        </w:rPr>
+      </w:pPr>
+      <w:r>
+        <w:rPr>
+          <w:b/>
+          <w:bCs/>
+          <w:sz w:val="24"/>
+          <w:szCs w:val="24"/>
+        </w:rPr>
+        <w:lastRenderedPageBreak/>
+        <w:t>Cadastro de Veículos:</w:t>
+      </w:r>
+      <w:r>
+        <w:rPr>
+          <w:bCs/>
+          <w:sz w:val="24"/>
+          <w:szCs w:val="24"/>
+        </w:rPr>
+        <w:t xml:space="preserve"> </w:t>
+      </w:r>
+      <w:r>
+        <w:rPr>
+          <w:bCs/>
+          <w:sz w:val="24"/>
+          <w:szCs w:val="24"/>
+        </w:rPr>
+        <w:t>O sistema precisa cadastrar todos os veículos disponíveis para aluguel, registrando informações detalhadas como marca, modelo, ano de fabricação, placa, cor, categoria (compacto, SUV, etc.), status de disponibilidade e histórico de manutenção. Esse cadastro permite que a gestão do inventário de veículos seja precisa e eficiente, garantindo que todas as informações estejam atualizadas e que os veículos disponíveis sejam facilmente localizados para atendimento rápido aos clientes.</w:t>
+      </w:r>
+    </w:p>
+    <w:p>
+      <w:pPr>
+        <w:pStyle w:val="PargrafodaLista"/>
+        <w:numPr>
+          <w:ilvl w:val="2"/>
+          <w:numId w:val="1"/>
+        </w:numPr>
+        <w:rPr>
+          <w:bCs/>
+          <w:sz w:val="24"/>
+          <w:szCs w:val="24"/>
+        </w:rPr>
+      </w:pPr>
+      <w:r>
+        <w:rPr>
+          <w:b/>
+          <w:bCs/>
+          <w:sz w:val="24"/>
+          <w:szCs w:val="24"/>
+        </w:rPr>
+        <w:t>Dados necessários</w:t>
+      </w:r>
+    </w:p>
+    <w:tbl>
+      <w:tblPr>
+        <w:tblStyle w:val="Tabelacomgrade"/>
+        <w:tblW w:w="0" w:type="auto"/>
+        <w:tblInd w:w="2136" w:type="dxa"/>
+        <w:tblLook w:val="04A0" w:firstRow="1" w:lastRow="0" w:firstColumn="1" w:lastColumn="0" w:noHBand="0" w:noVBand="1"/>
+      </w:tblPr>
+      <w:tblGrid>
+        <w:gridCol w:w="3132"/>
+      </w:tblGrid>
+      <w:tr>
+        <w:trPr>
+          <w:trHeight w:val="415"/>
+        </w:trPr>
+        <w:tc>
+          <w:tcPr>
+            <w:tcW w:w="3132" w:type="dxa"/>
+            <w:vAlign w:val="center"/>
+          </w:tcPr>
+          <w:p>
+            <w:pPr>
+              <w:pStyle w:val="PargrafodaLista"/>
+              <w:ind w:left="0"/>
+              <w:jc w:val="center"/>
+              <w:rPr>
+                <w:bCs/>
+                <w:sz w:val="24"/>
+                <w:szCs w:val="24"/>
+              </w:rPr>
+            </w:pPr>
+            <w:r>
+              <w:rPr>
+                <w:bCs/>
+                <w:sz w:val="24"/>
+                <w:szCs w:val="24"/>
+              </w:rPr>
+              <w:t>Marca</w:t>
+            </w:r>
+          </w:p>
+        </w:tc>
+      </w:tr>
+      <w:tr>
+        <w:trPr>
+          <w:trHeight w:val="415"/>
+        </w:trPr>
+        <w:tc>
+          <w:tcPr>
+            <w:tcW w:w="3132" w:type="dxa"/>
+            <w:vAlign w:val="center"/>
+          </w:tcPr>
+          <w:p>
+            <w:pPr>
+              <w:pStyle w:val="PargrafodaLista"/>
+              <w:ind w:left="0"/>
+              <w:jc w:val="center"/>
+              <w:rPr>
+                <w:bCs/>
+                <w:sz w:val="24"/>
+                <w:szCs w:val="24"/>
+              </w:rPr>
+            </w:pPr>
+            <w:r>
+              <w:rPr>
+                <w:bCs/>
+                <w:sz w:val="24"/>
+                <w:szCs w:val="24"/>
+              </w:rPr>
+              <w:t>Modelo</w:t>
+            </w:r>
+          </w:p>
+        </w:tc>
+      </w:tr>
+      <w:tr>
+        <w:trPr>
+          <w:trHeight w:val="415"/>
+        </w:trPr>
+        <w:tc>
+          <w:tcPr>
+            <w:tcW w:w="3132" w:type="dxa"/>
+            <w:vAlign w:val="center"/>
+          </w:tcPr>
+          <w:p>
+            <w:pPr>
+              <w:pStyle w:val="PargrafodaLista"/>
+              <w:ind w:left="0"/>
+              <w:jc w:val="center"/>
+              <w:rPr>
+                <w:bCs/>
+                <w:sz w:val="24"/>
+                <w:szCs w:val="24"/>
+              </w:rPr>
+            </w:pPr>
+            <w:r>
+              <w:rPr>
+                <w:bCs/>
+                <w:sz w:val="24"/>
+                <w:szCs w:val="24"/>
+              </w:rPr>
+              <w:t>Ano de fabricação</w:t>
+            </w:r>
+          </w:p>
+        </w:tc>
+      </w:tr>
+      <w:tr>
+        <w:trPr>
+          <w:trHeight w:val="415"/>
+        </w:trPr>
+        <w:tc>
+          <w:tcPr>
+            <w:tcW w:w="3132" w:type="dxa"/>
+            <w:vAlign w:val="center"/>
+          </w:tcPr>
+          <w:p>
+            <w:pPr>
+              <w:pStyle w:val="PargrafodaLista"/>
+              <w:ind w:left="0"/>
+              <w:jc w:val="center"/>
+              <w:rPr>
+                <w:bCs/>
+                <w:sz w:val="24"/>
+                <w:szCs w:val="24"/>
+              </w:rPr>
+            </w:pPr>
+            <w:r>
+              <w:rPr>
+                <w:bCs/>
+                <w:sz w:val="24"/>
+                <w:szCs w:val="24"/>
+              </w:rPr>
+              <w:t>Placa</w:t>
+            </w:r>
+          </w:p>
+        </w:tc>
+      </w:tr>
+      <w:tr>
+        <w:trPr>
+          <w:trHeight w:val="415"/>
+        </w:trPr>
+        <w:tc>
+          <w:tcPr>
+            <w:tcW w:w="3132" w:type="dxa"/>
+            <w:vAlign w:val="center"/>
+          </w:tcPr>
+          <w:p>
+            <w:pPr>
+              <w:pStyle w:val="PargrafodaLista"/>
+              <w:ind w:left="0"/>
+              <w:jc w:val="center"/>
+              <w:rPr>
+                <w:bCs/>
+                <w:sz w:val="24"/>
+                <w:szCs w:val="24"/>
+              </w:rPr>
+            </w:pPr>
+            <w:r>
+              <w:rPr>
+                <w:bCs/>
+                <w:sz w:val="24"/>
+                <w:szCs w:val="24"/>
+              </w:rPr>
+              <w:t>Cor</w:t>
+            </w:r>
+          </w:p>
+        </w:tc>
+      </w:tr>
+      <w:tr>
+        <w:trPr>
+          <w:trHeight w:val="415"/>
+        </w:trPr>
+        <w:tc>
+          <w:tcPr>
+            <w:tcW w:w="3132" w:type="dxa"/>
+            <w:vAlign w:val="center"/>
+          </w:tcPr>
+          <w:p>
+            <w:pPr>
+              <w:pStyle w:val="PargrafodaLista"/>
+              <w:ind w:left="0"/>
+              <w:jc w:val="center"/>
+              <w:rPr>
+                <w:bCs/>
+                <w:sz w:val="24"/>
+                <w:szCs w:val="24"/>
+              </w:rPr>
+            </w:pPr>
+            <w:r>
+              <w:rPr>
+                <w:bCs/>
+                <w:sz w:val="24"/>
+                <w:szCs w:val="24"/>
+              </w:rPr>
+              <w:t>Categoria</w:t>
+            </w:r>
+          </w:p>
+        </w:tc>
+      </w:tr>
+      <w:tr>
+        <w:trPr>
+          <w:trHeight w:val="415"/>
+        </w:trPr>
+        <w:tc>
+          <w:tcPr>
+            <w:tcW w:w="3132" w:type="dxa"/>
+            <w:vAlign w:val="center"/>
+          </w:tcPr>
+          <w:p>
+            <w:pPr>
+              <w:pStyle w:val="PargrafodaLista"/>
+              <w:ind w:left="0"/>
+              <w:jc w:val="center"/>
+              <w:rPr>
+                <w:bCs/>
+                <w:sz w:val="24"/>
+                <w:szCs w:val="24"/>
+              </w:rPr>
+            </w:pPr>
+            <w:r>
+              <w:rPr>
+                <w:bCs/>
+                <w:sz w:val="24"/>
+                <w:szCs w:val="24"/>
+              </w:rPr>
+              <w:t>Histórico de disponibilidade</w:t>
+            </w:r>
+          </w:p>
+        </w:tc>
+      </w:tr>
+    </w:tbl>
+    <w:p>
+      <w:pPr>
+        <w:pStyle w:val="PargrafodaLista"/>
+        <w:ind w:left="1140"/>
+        <w:rPr>
+          <w:bCs/>
+          <w:sz w:val="24"/>
+          <w:szCs w:val="24"/>
+        </w:rPr>
+      </w:pPr>
+    </w:p>
+    <w:p>
+      <w:pPr>
+        <w:pStyle w:val="PargrafodaLista"/>
+        <w:numPr>
+          <w:ilvl w:val="1"/>
+          <w:numId w:val="1"/>
+        </w:numPr>
+        <w:rPr>
+          <w:bCs/>
+          <w:sz w:val="24"/>
+          <w:szCs w:val="24"/>
+        </w:rPr>
+      </w:pPr>
+      <w:r>
+        <w:rPr>
+          <w:b/>
+          <w:bCs/>
+          <w:sz w:val="24"/>
+          <w:szCs w:val="24"/>
+        </w:rPr>
+        <w:t>Locação do veículo</w:t>
+      </w:r>
+      <w:r>
+        <w:rPr>
+          <w:b/>
+          <w:bCs/>
+          <w:sz w:val="24"/>
+          <w:szCs w:val="24"/>
+        </w:rPr>
+        <w:t>:</w:t>
+      </w:r>
+      <w:r>
+        <w:rPr>
+          <w:bCs/>
+          <w:sz w:val="24"/>
+          <w:szCs w:val="24"/>
+        </w:rPr>
+        <w:t xml:space="preserve"> O Sistema deverá efetuar o aluguel de veículos</w:t>
+      </w:r>
+      <w:r>
+        <w:rPr>
+          <w:bCs/>
+          <w:sz w:val="24"/>
+          <w:szCs w:val="24"/>
+        </w:rPr>
+        <w:t>, armazenar e indexar o aluguel efetuado no perfil do cliente existente no sistema.</w:t>
+      </w:r>
+    </w:p>
+    <w:p>
+      <w:pPr>
+        <w:pStyle w:val="PargrafodaLista"/>
+        <w:numPr>
+          <w:ilvl w:val="2"/>
+          <w:numId w:val="1"/>
+        </w:numPr>
+        <w:rPr>
+          <w:bCs/>
+          <w:sz w:val="24"/>
+          <w:szCs w:val="24"/>
+        </w:rPr>
+      </w:pPr>
+      <w:r>
+        <w:rPr>
+          <w:b/>
+          <w:bCs/>
+          <w:sz w:val="24"/>
+          <w:szCs w:val="24"/>
+        </w:rPr>
+        <w:t>Dados necessários</w:t>
+      </w:r>
+    </w:p>
+    <w:tbl>
+      <w:tblPr>
+        <w:tblStyle w:val="Tabelacomgrade"/>
+        <w:tblW w:w="0" w:type="auto"/>
+        <w:tblInd w:w="2136" w:type="dxa"/>
+        <w:tblLook w:val="04A0" w:firstRow="1" w:lastRow="0" w:firstColumn="1" w:lastColumn="0" w:noHBand="0" w:noVBand="1"/>
+      </w:tblPr>
+      <w:tblGrid>
+        <w:gridCol w:w="3132"/>
+      </w:tblGrid>
+      <w:tr>
+        <w:trPr>
+          <w:trHeight w:val="415"/>
+        </w:trPr>
+        <w:tc>
+          <w:tcPr>
+            <w:tcW w:w="3132" w:type="dxa"/>
+            <w:vAlign w:val="center"/>
+          </w:tcPr>
+          <w:p>
+            <w:pPr>
+              <w:pStyle w:val="PargrafodaLista"/>
+              <w:ind w:left="0"/>
+              <w:jc w:val="center"/>
+              <w:rPr>
+                <w:bCs/>
+                <w:sz w:val="24"/>
+                <w:szCs w:val="24"/>
+              </w:rPr>
+            </w:pPr>
+            <w:r>
+              <w:rPr>
+                <w:bCs/>
+                <w:sz w:val="24"/>
+                <w:szCs w:val="24"/>
+              </w:rPr>
+              <w:t>ID do locatário</w:t>
+            </w:r>
+          </w:p>
+        </w:tc>
+      </w:tr>
+      <w:tr>
+        <w:trPr>
+          <w:trHeight w:val="415"/>
+        </w:trPr>
+        <w:tc>
+          <w:tcPr>
+            <w:tcW w:w="3132" w:type="dxa"/>
+            <w:vAlign w:val="center"/>
+          </w:tcPr>
+          <w:p>
+            <w:pPr>
+              <w:pStyle w:val="PargrafodaLista"/>
+              <w:ind w:left="0"/>
+              <w:jc w:val="center"/>
+              <w:rPr>
+                <w:bCs/>
+                <w:sz w:val="24"/>
+                <w:szCs w:val="24"/>
+              </w:rPr>
+            </w:pPr>
+            <w:r>
+              <w:rPr>
+                <w:bCs/>
+                <w:sz w:val="24"/>
+                <w:szCs w:val="24"/>
+              </w:rPr>
+              <w:t>ID do veículo alugado</w:t>
+            </w:r>
+          </w:p>
+        </w:tc>
+      </w:tr>
+      <w:tr>
+        <w:trPr>
+          <w:trHeight w:val="415"/>
+        </w:trPr>
+        <w:tc>
+          <w:tcPr>
+            <w:tcW w:w="3132" w:type="dxa"/>
+            <w:vAlign w:val="center"/>
+          </w:tcPr>
+          <w:p>
+            <w:pPr>
+              <w:pStyle w:val="PargrafodaLista"/>
+              <w:ind w:left="0"/>
+              <w:jc w:val="center"/>
+              <w:rPr>
+                <w:bCs/>
+                <w:sz w:val="24"/>
+                <w:szCs w:val="24"/>
+              </w:rPr>
+            </w:pPr>
+            <w:r>
+              <w:rPr>
+                <w:bCs/>
+                <w:sz w:val="24"/>
+                <w:szCs w:val="24"/>
+              </w:rPr>
+              <w:t>Valor da locação</w:t>
+            </w:r>
+          </w:p>
+        </w:tc>
+      </w:tr>
+      <w:tr>
+        <w:trPr>
+          <w:trHeight w:val="415"/>
+        </w:trPr>
+        <w:tc>
+          <w:tcPr>
+            <w:tcW w:w="3132" w:type="dxa"/>
+            <w:vAlign w:val="center"/>
+          </w:tcPr>
+          <w:p>
+            <w:pPr>
+              <w:pStyle w:val="PargrafodaLista"/>
+              <w:ind w:left="0"/>
+              <w:jc w:val="center"/>
+              <w:rPr>
+                <w:bCs/>
+                <w:sz w:val="24"/>
+                <w:szCs w:val="24"/>
+              </w:rPr>
+            </w:pPr>
+            <w:r>
+              <w:rPr>
+                <w:bCs/>
+                <w:sz w:val="24"/>
+                <w:szCs w:val="24"/>
+              </w:rPr>
+              <w:t>Data da locação</w:t>
+            </w:r>
+          </w:p>
+        </w:tc>
+      </w:tr>
+      <w:tr>
+        <w:trPr>
+          <w:trHeight w:val="415"/>
+        </w:trPr>
+        <w:tc>
+          <w:tcPr>
+            <w:tcW w:w="3132" w:type="dxa"/>
+            <w:vAlign w:val="center"/>
+          </w:tcPr>
+          <w:p>
+            <w:pPr>
+              <w:pStyle w:val="PargrafodaLista"/>
+              <w:ind w:left="0"/>
+              <w:jc w:val="center"/>
+              <w:rPr>
+                <w:bCs/>
+                <w:sz w:val="24"/>
+                <w:szCs w:val="24"/>
+              </w:rPr>
+            </w:pPr>
+            <w:r>
+              <w:rPr>
+                <w:bCs/>
+                <w:sz w:val="24"/>
+                <w:szCs w:val="24"/>
+              </w:rPr>
+              <w:t>Data da devolução</w:t>
+            </w:r>
+          </w:p>
+        </w:tc>
+      </w:tr>
+    </w:tbl>
+    <w:p>
+      <w:pPr>
+        <w:pStyle w:val="PargrafodaLista"/>
+        <w:ind w:left="2136"/>
+        <w:rPr>
+          <w:bCs/>
+          <w:sz w:val="24"/>
+          <w:szCs w:val="24"/>
+        </w:rPr>
+      </w:pPr>
+    </w:p>
+    <w:p>
+      <w:pPr>
+        <w:pStyle w:val="PargrafodaLista"/>
+        <w:numPr>
+          <w:ilvl w:val="1"/>
+          <w:numId w:val="1"/>
+        </w:numPr>
+        <w:rPr>
+          <w:bCs/>
+          <w:sz w:val="24"/>
+          <w:szCs w:val="24"/>
+        </w:rPr>
+      </w:pPr>
+      <w:r>
+        <w:rPr>
+          <w:b/>
+          <w:bCs/>
+          <w:sz w:val="24"/>
+          <w:szCs w:val="24"/>
+        </w:rPr>
+        <w:t>Histórico de manutenção:</w:t>
+      </w:r>
+      <w:r>
+        <w:rPr>
+          <w:bCs/>
+          <w:sz w:val="24"/>
+          <w:szCs w:val="24"/>
+        </w:rPr>
+        <w:t xml:space="preserve"> O sistema deverá armazenar, para fins de relatório, o histórico de manutenções efetuadas em cada veículo da empresa.</w:t>
+      </w:r>
+    </w:p>
+    <w:p>
+      <w:pPr>
+        <w:pStyle w:val="PargrafodaLista"/>
+        <w:numPr>
+          <w:ilvl w:val="2"/>
+          <w:numId w:val="1"/>
+        </w:numPr>
+        <w:rPr>
+          <w:bCs/>
+          <w:sz w:val="24"/>
+          <w:szCs w:val="24"/>
+        </w:rPr>
+      </w:pPr>
+      <w:r>
+        <w:rPr>
+          <w:b/>
+          <w:bCs/>
+          <w:sz w:val="24"/>
+          <w:szCs w:val="24"/>
+        </w:rPr>
+        <w:t>Dados necessários</w:t>
+      </w:r>
+    </w:p>
+    <w:tbl>
+      <w:tblPr>
+        <w:tblStyle w:val="Tabelacomgrade"/>
+        <w:tblW w:w="0" w:type="auto"/>
+        <w:tblInd w:w="2136" w:type="dxa"/>
+        <w:tblLook w:val="04A0" w:firstRow="1" w:lastRow="0" w:firstColumn="1" w:lastColumn="0" w:noHBand="0" w:noVBand="1"/>
+      </w:tblPr>
+      <w:tblGrid>
+        <w:gridCol w:w="3311"/>
+      </w:tblGrid>
+      <w:tr>
+        <w:trPr>
+          <w:trHeight w:val="379"/>
+        </w:trPr>
+        <w:tc>
+          <w:tcPr>
+            <w:tcW w:w="3311" w:type="dxa"/>
+            <w:vAlign w:val="center"/>
+          </w:tcPr>
+          <w:p>
+            <w:pPr>
+              <w:pStyle w:val="PargrafodaLista"/>
+              <w:ind w:left="0"/>
+              <w:jc w:val="center"/>
+              <w:rPr>
+                <w:bCs/>
+                <w:sz w:val="24"/>
+                <w:szCs w:val="24"/>
+              </w:rPr>
+            </w:pPr>
+            <w:r>
+              <w:rPr>
+                <w:bCs/>
+                <w:sz w:val="24"/>
+                <w:szCs w:val="24"/>
+              </w:rPr>
+              <w:t>ID do veículo</w:t>
+            </w:r>
+          </w:p>
+        </w:tc>
+      </w:tr>
+      <w:tr>
+        <w:trPr>
+          <w:trHeight w:val="379"/>
+        </w:trPr>
+        <w:tc>
+          <w:tcPr>
+            <w:tcW w:w="3311" w:type="dxa"/>
+            <w:vAlign w:val="center"/>
+          </w:tcPr>
+          <w:p>
+            <w:pPr>
+              <w:pStyle w:val="PargrafodaLista"/>
+              <w:ind w:left="0"/>
+              <w:jc w:val="center"/>
+              <w:rPr>
+                <w:bCs/>
+                <w:sz w:val="24"/>
+                <w:szCs w:val="24"/>
+              </w:rPr>
+            </w:pPr>
+            <w:r>
+              <w:rPr>
+                <w:bCs/>
+                <w:sz w:val="24"/>
+                <w:szCs w:val="24"/>
+              </w:rPr>
+              <w:t>Manutenção efetuada</w:t>
+            </w:r>
+          </w:p>
+        </w:tc>
+      </w:tr>
+      <w:tr>
+        <w:trPr>
+          <w:trHeight w:val="379"/>
+        </w:trPr>
+        <w:tc>
+          <w:tcPr>
+            <w:tcW w:w="3311" w:type="dxa"/>
+            <w:vAlign w:val="center"/>
+          </w:tcPr>
+          <w:p>
+            <w:pPr>
+              <w:pStyle w:val="PargrafodaLista"/>
+              <w:ind w:left="0"/>
+              <w:jc w:val="center"/>
+              <w:rPr>
+                <w:bCs/>
+                <w:sz w:val="24"/>
+                <w:szCs w:val="24"/>
+              </w:rPr>
+            </w:pPr>
+            <w:r>
+              <w:rPr>
+                <w:bCs/>
+                <w:sz w:val="24"/>
+                <w:szCs w:val="24"/>
+              </w:rPr>
+              <w:t>Motivo da manutenção</w:t>
+            </w:r>
+          </w:p>
+        </w:tc>
+      </w:tr>
+      <w:tr>
+        <w:trPr>
+          <w:trHeight w:val="379"/>
+        </w:trPr>
+        <w:tc>
+          <w:tcPr>
+            <w:tcW w:w="3311" w:type="dxa"/>
+            <w:vAlign w:val="center"/>
+          </w:tcPr>
+          <w:p>
+            <w:pPr>
+              <w:pStyle w:val="PargrafodaLista"/>
+              <w:ind w:left="0"/>
+              <w:jc w:val="center"/>
+              <w:rPr>
+                <w:bCs/>
+                <w:sz w:val="24"/>
+                <w:szCs w:val="24"/>
+              </w:rPr>
+            </w:pPr>
+            <w:r>
+              <w:rPr>
+                <w:bCs/>
+                <w:sz w:val="24"/>
+                <w:szCs w:val="24"/>
+              </w:rPr>
+              <w:t>Valor total da manutenção</w:t>
+            </w:r>
+          </w:p>
+        </w:tc>
+      </w:tr>
+      <w:tr>
+        <w:trPr>
+          <w:trHeight w:val="379"/>
+        </w:trPr>
+        <w:tc>
+          <w:tcPr>
+            <w:tcW w:w="3311" w:type="dxa"/>
+            <w:vAlign w:val="center"/>
+          </w:tcPr>
+          <w:p>
+            <w:pPr>
+              <w:pStyle w:val="PargrafodaLista"/>
+              <w:ind w:left="0"/>
+              <w:jc w:val="center"/>
+              <w:rPr>
+                <w:bCs/>
+                <w:sz w:val="24"/>
+                <w:szCs w:val="24"/>
+              </w:rPr>
+            </w:pPr>
+            <w:r>
+              <w:rPr>
+                <w:bCs/>
+                <w:sz w:val="24"/>
+                <w:szCs w:val="24"/>
+              </w:rPr>
+              <w:t>Fornecedor da mão de obra</w:t>
+            </w:r>
+          </w:p>
+        </w:tc>
+      </w:tr>
+      <w:tr>
+        <w:trPr>
+          <w:trHeight w:val="379"/>
+        </w:trPr>
+        <w:tc>
+          <w:tcPr>
+            <w:tcW w:w="3311" w:type="dxa"/>
+            <w:vAlign w:val="center"/>
+          </w:tcPr>
+          <w:p>
+            <w:pPr>
+              <w:pStyle w:val="PargrafodaLista"/>
+              <w:ind w:left="0"/>
+              <w:jc w:val="center"/>
+              <w:rPr>
+                <w:bCs/>
+                <w:sz w:val="24"/>
+                <w:szCs w:val="24"/>
+              </w:rPr>
+            </w:pPr>
+            <w:r>
+              <w:rPr>
+                <w:bCs/>
+                <w:sz w:val="24"/>
+                <w:szCs w:val="24"/>
+              </w:rPr>
+              <w:t>Fornecedor da peça</w:t>
+            </w:r>
+          </w:p>
+        </w:tc>
+      </w:tr>
+    </w:tbl>
+    <w:p>
+      <w:pPr>
+        <w:pStyle w:val="PargrafodaLista"/>
+        <w:ind w:left="1140"/>
+        <w:rPr>
+          <w:bCs/>
+          <w:sz w:val="24"/>
+          <w:szCs w:val="24"/>
+        </w:rPr>
+      </w:pPr>
+    </w:p>
+    <w:p>
+      <w:pPr>
+        <w:pStyle w:val="PargrafodaLista"/>
+        <w:numPr>
+          <w:ilvl w:val="1"/>
+          <w:numId w:val="1"/>
+        </w:numPr>
+        <w:rPr>
+          <w:bCs/>
+          <w:sz w:val="24"/>
+          <w:szCs w:val="24"/>
+        </w:rPr>
+      </w:pPr>
+      <w:r>
+        <w:rPr>
+          <w:b/>
+          <w:bCs/>
+          <w:sz w:val="24"/>
+          <w:szCs w:val="24"/>
+        </w:rPr>
+        <w:lastRenderedPageBreak/>
+        <w:t>Peça:</w:t>
+      </w:r>
+      <w:r>
+        <w:rPr>
+          <w:bCs/>
+          <w:sz w:val="24"/>
+          <w:szCs w:val="24"/>
+        </w:rPr>
+        <w:t xml:space="preserve"> O sistema precisa armazenar a peça que foi adquirida para a manutenção.</w:t>
+      </w:r>
+    </w:p>
+    <w:p>
+      <w:pPr>
+        <w:pStyle w:val="PargrafodaLista"/>
+        <w:numPr>
+          <w:ilvl w:val="2"/>
+          <w:numId w:val="1"/>
+        </w:numPr>
+        <w:rPr>
+          <w:bCs/>
+          <w:sz w:val="24"/>
+          <w:szCs w:val="24"/>
+        </w:rPr>
+      </w:pPr>
+      <w:r>
+        <w:rPr>
+          <w:b/>
+          <w:bCs/>
+          <w:sz w:val="24"/>
+          <w:szCs w:val="24"/>
+        </w:rPr>
+        <w:t>Dados necessários</w:t>
+      </w:r>
+    </w:p>
+    <w:tbl>
+      <w:tblPr>
+        <w:tblStyle w:val="Tabelacomgrade"/>
+        <w:tblW w:w="0" w:type="auto"/>
+        <w:tblInd w:w="2136" w:type="dxa"/>
+        <w:tblLook w:val="04A0" w:firstRow="1" w:lastRow="0" w:firstColumn="1" w:lastColumn="0" w:noHBand="0" w:noVBand="1"/>
+      </w:tblPr>
+      <w:tblGrid>
+        <w:gridCol w:w="3371"/>
+      </w:tblGrid>
+      <w:tr>
+        <w:trPr>
+          <w:trHeight w:val="345"/>
+        </w:trPr>
+        <w:tc>
+          <w:tcPr>
+            <w:tcW w:w="3371" w:type="dxa"/>
+          </w:tcPr>
+          <w:p>
+            <w:pPr>
+              <w:pStyle w:val="PargrafodaLista"/>
+              <w:ind w:left="0"/>
+              <w:jc w:val="center"/>
+              <w:rPr>
+                <w:bCs/>
+                <w:sz w:val="24"/>
+                <w:szCs w:val="24"/>
+              </w:rPr>
+            </w:pPr>
+            <w:r>
+              <w:rPr>
+                <w:bCs/>
+                <w:sz w:val="24"/>
+                <w:szCs w:val="24"/>
+              </w:rPr>
+              <w:t>ID da peça</w:t>
+            </w:r>
+          </w:p>
+        </w:tc>
+      </w:tr>
+      <w:tr>
+        <w:trPr>
+          <w:trHeight w:val="345"/>
+        </w:trPr>
+        <w:tc>
+          <w:tcPr>
+            <w:tcW w:w="3371" w:type="dxa"/>
+          </w:tcPr>
+          <w:p>
+            <w:pPr>
+              <w:pStyle w:val="PargrafodaLista"/>
+              <w:ind w:left="0"/>
+              <w:jc w:val="center"/>
+              <w:rPr>
+                <w:bCs/>
+                <w:sz w:val="24"/>
+                <w:szCs w:val="24"/>
+              </w:rPr>
+            </w:pPr>
+            <w:r>
+              <w:rPr>
+                <w:bCs/>
+                <w:sz w:val="24"/>
+                <w:szCs w:val="24"/>
+              </w:rPr>
+              <w:t>Nome da peça</w:t>
+            </w:r>
+          </w:p>
+        </w:tc>
+      </w:tr>
+      <w:tr>
+        <w:trPr>
+          <w:trHeight w:val="345"/>
+        </w:trPr>
+        <w:tc>
+          <w:tcPr>
+            <w:tcW w:w="3371" w:type="dxa"/>
+          </w:tcPr>
+          <w:p>
+            <w:pPr>
+              <w:pStyle w:val="PargrafodaLista"/>
+              <w:ind w:left="0"/>
+              <w:jc w:val="center"/>
+              <w:rPr>
+                <w:bCs/>
+                <w:sz w:val="24"/>
+                <w:szCs w:val="24"/>
+              </w:rPr>
+            </w:pPr>
+            <w:r>
+              <w:rPr>
+                <w:bCs/>
+                <w:sz w:val="24"/>
+                <w:szCs w:val="24"/>
+              </w:rPr>
+              <w:t>Descrição da peça</w:t>
+            </w:r>
+          </w:p>
+        </w:tc>
+      </w:tr>
+      <w:tr>
+        <w:trPr>
+          <w:trHeight w:val="345"/>
+        </w:trPr>
+        <w:tc>
+          <w:tcPr>
+            <w:tcW w:w="3371" w:type="dxa"/>
+          </w:tcPr>
+          <w:p>
+            <w:pPr>
+              <w:pStyle w:val="PargrafodaLista"/>
+              <w:ind w:left="0"/>
+              <w:jc w:val="center"/>
+              <w:rPr>
+                <w:bCs/>
+                <w:sz w:val="24"/>
+                <w:szCs w:val="24"/>
+              </w:rPr>
+            </w:pPr>
+            <w:r>
+              <w:rPr>
+                <w:bCs/>
+                <w:sz w:val="24"/>
+                <w:szCs w:val="24"/>
+              </w:rPr>
+              <w:t>Preço da peça</w:t>
+            </w:r>
+          </w:p>
+        </w:tc>
+      </w:tr>
+      <w:tr>
+        <w:trPr>
+          <w:trHeight w:val="345"/>
+        </w:trPr>
+        <w:tc>
+          <w:tcPr>
+            <w:tcW w:w="3371" w:type="dxa"/>
+          </w:tcPr>
+          <w:p>
+            <w:pPr>
+              <w:pStyle w:val="PargrafodaLista"/>
+              <w:ind w:left="0"/>
+              <w:jc w:val="center"/>
+              <w:rPr>
+                <w:bCs/>
+                <w:sz w:val="24"/>
+                <w:szCs w:val="24"/>
+              </w:rPr>
+            </w:pPr>
+            <w:r>
+              <w:rPr>
+                <w:bCs/>
+                <w:sz w:val="24"/>
+                <w:szCs w:val="24"/>
+              </w:rPr>
+              <w:t>Data da aquisição</w:t>
+            </w:r>
+          </w:p>
+        </w:tc>
+      </w:tr>
+    </w:tbl>
+    <w:p>
+      <w:pPr>
+        <w:pStyle w:val="PargrafodaLista"/>
+        <w:ind w:left="1140"/>
+        <w:rPr>
+          <w:bCs/>
+          <w:sz w:val="24"/>
+          <w:szCs w:val="24"/>
+        </w:rPr>
+      </w:pPr>
+    </w:p>
+    <w:p>
+      <w:pPr>
+        <w:pStyle w:val="PargrafodaLista"/>
+        <w:numPr>
+          <w:ilvl w:val="1"/>
+          <w:numId w:val="1"/>
+        </w:numPr>
+        <w:rPr>
+          <w:bCs/>
+          <w:sz w:val="24"/>
+          <w:szCs w:val="24"/>
+        </w:rPr>
+      </w:pPr>
+      <w:r>
+        <w:rPr>
+          <w:b/>
+          <w:bCs/>
+          <w:sz w:val="24"/>
+          <w:szCs w:val="24"/>
+        </w:rPr>
+        <w:t>Fornecedor da mão de obra:</w:t>
+      </w:r>
+      <w:r>
+        <w:rPr>
+          <w:bCs/>
+          <w:sz w:val="24"/>
+          <w:szCs w:val="24"/>
+        </w:rPr>
+        <w:t xml:space="preserve"> O sistema deverá cadastrar o fornecedor da mão de obra que efetuou a manutenção.</w:t>
+      </w:r>
+    </w:p>
+    <w:p>
+      <w:pPr>
+        <w:pStyle w:val="PargrafodaLista"/>
+        <w:numPr>
+          <w:ilvl w:val="2"/>
+          <w:numId w:val="1"/>
+        </w:numPr>
+        <w:rPr>
+          <w:bCs/>
+          <w:sz w:val="24"/>
+          <w:szCs w:val="24"/>
+        </w:rPr>
+      </w:pPr>
+      <w:r>
+        <w:rPr>
+          <w:b/>
+          <w:bCs/>
+          <w:sz w:val="24"/>
+          <w:szCs w:val="24"/>
+        </w:rPr>
+        <w:t>Dados necessários</w:t>
+      </w:r>
+    </w:p>
+    <w:tbl>
+      <w:tblPr>
+        <w:tblStyle w:val="Tabelacomgrade"/>
+        <w:tblW w:w="0" w:type="auto"/>
+        <w:tblInd w:w="2136" w:type="dxa"/>
+        <w:tblLook w:val="04A0" w:firstRow="1" w:lastRow="0" w:firstColumn="1" w:lastColumn="0" w:noHBand="0" w:noVBand="1"/>
+      </w:tblPr>
+      <w:tblGrid>
+        <w:gridCol w:w="3299"/>
+      </w:tblGrid>
+      <w:tr>
+        <w:trPr>
+          <w:trHeight w:val="322"/>
+        </w:trPr>
+        <w:tc>
+          <w:tcPr>
+            <w:tcW w:w="3299" w:type="dxa"/>
+          </w:tcPr>
+          <w:p>
+            <w:pPr>
+              <w:pStyle w:val="PargrafodaLista"/>
+              <w:ind w:left="0"/>
+              <w:jc w:val="center"/>
+              <w:rPr>
+                <w:bCs/>
+                <w:sz w:val="24"/>
+                <w:szCs w:val="24"/>
+              </w:rPr>
+            </w:pPr>
+            <w:r>
+              <w:rPr>
+                <w:bCs/>
+                <w:sz w:val="24"/>
+                <w:szCs w:val="24"/>
+              </w:rPr>
+              <w:t>CNPJ do fornecedor</w:t>
+            </w:r>
+          </w:p>
+        </w:tc>
+      </w:tr>
+      <w:tr>
+        <w:trPr>
+          <w:trHeight w:val="322"/>
+        </w:trPr>
+        <w:tc>
+          <w:tcPr>
+            <w:tcW w:w="3299" w:type="dxa"/>
+          </w:tcPr>
+          <w:p>
+            <w:pPr>
+              <w:pStyle w:val="PargrafodaLista"/>
+              <w:ind w:left="0"/>
+              <w:jc w:val="center"/>
+              <w:rPr>
+                <w:bCs/>
+                <w:sz w:val="24"/>
+                <w:szCs w:val="24"/>
+              </w:rPr>
+            </w:pPr>
+            <w:r>
+              <w:rPr>
+                <w:bCs/>
+                <w:sz w:val="24"/>
+                <w:szCs w:val="24"/>
+              </w:rPr>
+              <w:t>Nome da empresa do fornecedor</w:t>
+            </w:r>
+          </w:p>
+        </w:tc>
+      </w:tr>
+    </w:tbl>
+    <w:p>
+      <w:pPr>
+        <w:pStyle w:val="PargrafodaLista"/>
+        <w:ind w:left="1140"/>
+        <w:rPr>
+          <w:bCs/>
+          <w:sz w:val="24"/>
+          <w:szCs w:val="24"/>
+        </w:rPr>
+      </w:pPr>
+    </w:p>
+    <w:p>
+      <w:pPr>
+        <w:pStyle w:val="PargrafodaLista"/>
+        <w:numPr>
+          <w:ilvl w:val="1"/>
+          <w:numId w:val="1"/>
+        </w:numPr>
+        <w:rPr>
+          <w:bCs/>
+          <w:sz w:val="24"/>
+          <w:szCs w:val="24"/>
+        </w:rPr>
+      </w:pPr>
+      <w:r>
+        <w:rPr>
+          <w:b/>
+          <w:bCs/>
+          <w:sz w:val="24"/>
+          <w:szCs w:val="24"/>
+        </w:rPr>
+        <w:t>Fornecedor da peça</w:t>
+      </w:r>
+      <w:r>
+        <w:rPr>
+          <w:bCs/>
+          <w:sz w:val="24"/>
+          <w:szCs w:val="24"/>
+        </w:rPr>
+        <w:t>: O sistema deve registrar o fornecedor da peça aplicada na manutenção.</w:t>
+      </w:r>
+    </w:p>
+    <w:p>
+      <w:pPr>
+        <w:pStyle w:val="PargrafodaLista"/>
+        <w:numPr>
+          <w:ilvl w:val="2"/>
+          <w:numId w:val="1"/>
+        </w:numPr>
+        <w:rPr>
+          <w:bCs/>
+          <w:sz w:val="24"/>
+          <w:szCs w:val="24"/>
+        </w:rPr>
+      </w:pPr>
+      <w:r>
+        <w:rPr>
+          <w:b/>
+          <w:bCs/>
+          <w:sz w:val="24"/>
+          <w:szCs w:val="24"/>
+        </w:rPr>
+        <w:t>Dados necessários</w:t>
+      </w:r>
+    </w:p>
+    <w:tbl>
+      <w:tblPr>
+        <w:tblStyle w:val="Tabelacomgrade"/>
+        <w:tblW w:w="0" w:type="auto"/>
+        <w:tblInd w:w="2136" w:type="dxa"/>
+        <w:tblLook w:val="04A0" w:firstRow="1" w:lastRow="0" w:firstColumn="1" w:lastColumn="0" w:noHBand="0" w:noVBand="1"/>
+      </w:tblPr>
+      <w:tblGrid>
+        <w:gridCol w:w="3335"/>
+      </w:tblGrid>
+      <w:tr>
+        <w:trPr>
+          <w:trHeight w:val="288"/>
+        </w:trPr>
+        <w:tc>
+          <w:tcPr>
+            <w:tcW w:w="3335" w:type="dxa"/>
+          </w:tcPr>
+          <w:p>
+            <w:pPr>
+              <w:pStyle w:val="PargrafodaLista"/>
+              <w:ind w:left="0"/>
+              <w:jc w:val="center"/>
+              <w:rPr>
+                <w:bCs/>
+                <w:sz w:val="24"/>
+                <w:szCs w:val="24"/>
+              </w:rPr>
+            </w:pPr>
+            <w:r>
+              <w:rPr>
+                <w:bCs/>
+                <w:sz w:val="24"/>
+                <w:szCs w:val="24"/>
+              </w:rPr>
+              <w:t>CNPJ do fornecedor</w:t>
+            </w:r>
+          </w:p>
+        </w:tc>
+      </w:tr>
+      <w:tr>
+        <w:trPr>
+          <w:trHeight w:val="288"/>
+        </w:trPr>
+        <w:tc>
+          <w:tcPr>
+            <w:tcW w:w="3335" w:type="dxa"/>
+          </w:tcPr>
+          <w:p>
+            <w:pPr>
+              <w:pStyle w:val="PargrafodaLista"/>
+              <w:ind w:left="0"/>
+              <w:jc w:val="center"/>
+              <w:rPr>
+                <w:bCs/>
+                <w:sz w:val="24"/>
+                <w:szCs w:val="24"/>
+              </w:rPr>
+            </w:pPr>
+            <w:r>
+              <w:rPr>
+                <w:bCs/>
+                <w:sz w:val="24"/>
+                <w:szCs w:val="24"/>
+              </w:rPr>
+              <w:t>Nome da empresa do fornecedor</w:t>
+            </w:r>
+          </w:p>
+        </w:tc>
+      </w:tr>
+    </w:tbl>
+    <w:p>
+      <w:pPr>
+        <w:pStyle w:val="PargrafodaLista"/>
+        <w:ind w:left="2136"/>
+        <w:rPr>
+          <w:bCs/>
+          <w:sz w:val="24"/>
+          <w:szCs w:val="24"/>
+        </w:rPr>
+      </w:pPr>
+    </w:p>
+    <w:p>
+      <w:pPr>
+        <w:pStyle w:val="PargrafodaLista"/>
+        <w:ind w:left="2136"/>
+        <w:rPr>
+          <w:bCs/>
+          <w:sz w:val="24"/>
+          <w:szCs w:val="24"/>
+        </w:rPr>
+      </w:pPr>
+    </w:p>
+    <w:p>
+      <w:pPr>
+        <w:rPr>
+          <w:b/>
+          <w:bCs/>
+          <w:sz w:val="24"/>
+          <w:szCs w:val="24"/>
+        </w:rPr>
+      </w:pPr>
+    </w:p>
+    <w:p>
+      <w:pPr>
+        <w:rPr>
+          <w:b/>
+          <w:bCs/>
+          <w:sz w:val="24"/>
+          <w:szCs w:val="24"/>
+        </w:rPr>
+      </w:pPr>
+    </w:p>
+    <w:p>
+      <w:pPr>
+        <w:rPr>
+          <w:sz w:val="24"/>
+          <w:szCs w:val="24"/>
+        </w:rPr>
+      </w:pPr>
+    </w:p>
+    <w:p>
+      <w:pPr>
+        <w:rPr>
+          <w:sz w:val="24"/>
+          <w:szCs w:val="24"/>
+        </w:rPr>
+      </w:pPr>
+    </w:p>
+    <w:p>
+      <w:pPr>
+        <w:rPr>
+          <w:sz w:val="24"/>
+          <w:szCs w:val="24"/>
+        </w:rPr>
+      </w:pPr>
+    </w:p>
+    <w:p>
+      <w:pPr>
+        <w:rPr>
+          <w:sz w:val="24"/>
+          <w:szCs w:val="24"/>
+        </w:rPr>
+      </w:pPr>
+    </w:p>
+    <w:p>
+      <w:pPr>
+        <w:rPr>
+          <w:sz w:val="24"/>
+          <w:szCs w:val="24"/>
+        </w:rPr>
+      </w:pPr>
+    </w:p>
+    <w:p>
+      <w:pPr>
+        <w:rPr>
+          <w:sz w:val="24"/>
+          <w:szCs w:val="24"/>
+        </w:rPr>
+      </w:pPr>
+    </w:p>
+    <w:p>
+      <w:pPr>
+        <w:rPr>
+          <w:sz w:val="24"/>
+          <w:szCs w:val="24"/>
+        </w:rPr>
+      </w:pPr>
+    </w:p>
+    <w:p>
+      <w:pPr>
+        <w:rPr>
+          <w:sz w:val="24"/>
+          <w:szCs w:val="24"/>
+        </w:rPr>
+      </w:pPr>
+    </w:p>
+    <w:p>
+      <w:pPr>
+        <w:rPr>
+          <w:sz w:val="24"/>
+          <w:szCs w:val="24"/>
+        </w:rPr>
+      </w:pPr>
+    </w:p>
+    <w:p>
+      <w:pPr>
+        <w:rPr>
+          <w:sz w:val="24"/>
+          <w:szCs w:val="24"/>
+        </w:rPr>
+      </w:pPr>
+    </w:p>
+    <w:p>
+      <w:pPr>
+        <w:rPr>
+          <w:sz w:val="24"/>
+          <w:szCs w:val="24"/>
+        </w:rPr>
+      </w:pPr>
+    </w:p>
+    <w:p>
+      <w:pPr>
+        <w:rPr>
+          <w:sz w:val="24"/>
+          <w:szCs w:val="24"/>
+        </w:rPr>
+      </w:pPr>
+    </w:p>
+    <w:p>
+      <w:pPr>
+        <w:rPr>
+          <w:sz w:val="24"/>
+          <w:szCs w:val="24"/>
+        </w:rPr>
+      </w:pPr>
+    </w:p>
+    <w:p>
+      <w:pPr>
+        <w:rPr>
+          <w:sz w:val="24"/>
+          <w:szCs w:val="24"/>
+        </w:rPr>
+      </w:pPr>
+    </w:p>
+    <w:p>
+      <w:pPr>
+        <w:rPr>
+          <w:sz w:val="24"/>
+          <w:szCs w:val="24"/>
+        </w:rPr>
+      </w:pPr>
+    </w:p>
+    <w:p>
+      <w:pPr>
+        <w:rPr>
+          <w:sz w:val="24"/>
+          <w:szCs w:val="24"/>
+        </w:rPr>
+      </w:pPr>
+    </w:p>
+    <w:p>
+      <w:pPr>
+        <w:rPr>
+          <w:sz w:val="24"/>
+          <w:szCs w:val="24"/>
+        </w:rPr>
+      </w:pPr>
+    </w:p>
+    <w:p>
+      <w:pPr>
+        <w:rPr>
+          <w:sz w:val="24"/>
+          <w:szCs w:val="24"/>
+        </w:rPr>
+      </w:pPr>
+    </w:p>
+    <w:p>
+      <w:pPr>
+        <w:rPr>
+          <w:sz w:val="24"/>
+          <w:szCs w:val="24"/>
+        </w:rPr>
+      </w:pPr>
+    </w:p>
+    <w:p>
+      <w:pPr>
+        <w:ind w:firstLine="708"/>
+        <w:rPr>
+          <w:sz w:val="24"/>
+          <w:szCs w:val="24"/>
+        </w:rPr>
+      </w:pPr>
+    </w:p>
+    <w:p>
+      <w:pPr>
+        <w:ind w:firstLine="708"/>
+        <w:rPr>
+          <w:sz w:val="24"/>
+          <w:szCs w:val="24"/>
+        </w:rPr>
+      </w:pPr>
+      <w:r>
+        <w:rPr>
+          <w:noProof/>
+          <w:sz w:val="24"/>
+          <w:szCs w:val="24"/>
+        </w:rPr>
+        <w:drawing>
+          <wp:anchor distT="0" distB="0" distL="114300" distR="114300" simplePos="0" relativeHeight="251658240" behindDoc="0" locked="0" layoutInCell="1" allowOverlap="1" wp14:anchorId="4BF4019D" wp14:editId="3670E8E9">
+            <wp:simplePos x="0" y="0"/>
+            <wp:positionH relativeFrom="margin">
+              <wp:posOffset>-1905</wp:posOffset>
+            </wp:positionH>
+            <wp:positionV relativeFrom="margin">
+              <wp:posOffset>3180080</wp:posOffset>
+            </wp:positionV>
+            <wp:extent cx="5400040" cy="2534285"/>
+            <wp:effectExtent l="0" t="0" r="0" b="0"/>
+            <wp:wrapSquare wrapText="bothSides"/>
+            <wp:docPr id="1629449233" name="Imagem 3"/>
+            <wp:cNvGraphicFramePr>
+              <a:graphicFrameLocks xmlns:a="http://schemas.openxmlformats.org/drawingml/2006/main" noChangeAspect="1"/>
+            </wp:cNvGraphicFramePr>
+            <a:graphic xmlns:a="http://schemas.openxmlformats.org/drawingml/2006/main">
+              <a:graphicData uri="http://schemas.openxmlformats.org/drawingml/2006/picture">
+                <pic:pic xmlns:pic="http://schemas.openxmlformats.org/drawingml/2006/picture">
+                  <pic:nvPicPr>
+                    <pic:cNvPr id="1629449233" name="Imagem 1629449233"/>
+                    <pic:cNvPicPr/>
+                  </pic:nvPicPr>
+                  <pic:blipFill>
+                    <a:blip r:embed="rId8">
+                      <a:extLst>
+                        <a:ext uri="{28A0092B-C50C-407E-A947-70E740481C1C}">
+                          <a14:useLocalDpi xmlns:a14="http://schemas.microsoft.com/office/drawing/2010/main" val="0"/>
+                        </a:ext>
+                      </a:extLst>
+                    </a:blip>
+                    <a:stretch>
+                      <a:fillRect/>
+                    </a:stretch>
+                  </pic:blipFill>
+                  <pic:spPr>
+                    <a:xfrm>
+                      <a:off x="0" y="0"/>
+                      <a:ext cx="5400040" cy="2534285"/>
+                    </a:xfrm>
+                    <a:prstGeom prst="rect">
+                      <a:avLst/>
+                    </a:prstGeom>
+                  </pic:spPr>
+                </pic:pic>
+              </a:graphicData>
+            </a:graphic>
+          </wp:anchor>
+        </w:drawing>
+      </w:r>
     </w:p>
     <w:sectPr>
       <w:pgSz w:w="11906" w:h="16838" w:code="9"/>
@@ -97,16 +2284,316 @@
 </w:document>
 </file>
 
+<file path=word/endnotes.xml><?xml version="1.0" encoding="utf-8"?>
+<w:endnotes xmlns:wpc="http://schemas.microsoft.com/office/word/2010/wordprocessingCanvas" xmlns:cx="http://schemas.microsoft.com/office/drawing/2014/chartex" xmlns:cx1="http://schemas.microsoft.com/office/drawing/2015/9/8/chartex" xmlns:cx2="http://schemas.microsoft.com/office/drawing/2015/10/21/chartex" xmlns:cx3="http://schemas.microsoft.com/office/drawing/2016/5/9/chartex" xmlns:cx4="http://schemas.microsoft.com/office/drawing/2016/5/10/chartex" xmlns:cx5="http://schemas.microsoft.com/office/drawing/2016/5/11/chartex" xmlns:cx6="http://schemas.microsoft.com/office/drawing/2016/5/12/chartex" xmlns:cx7="http://schemas.microsoft.com/office/drawing/2016/5/13/chartex" xmlns:cx8="http://schemas.microsoft.com/office/drawing/2016/5/14/chartex" xmlns:mc="http://schemas.openxmlformats.org/markup-compatibility/2006" xmlns:aink="http://schemas.microsoft.com/office/drawing/2016/ink" xmlns:am3d="http://schemas.microsoft.com/office/drawing/2017/model3d" xmlns:o="urn:schemas-microsoft-com:office:office" xmlns:oel="http://schemas.microsoft.com/office/2019/extlst" xmlns:r="http://schemas.openxmlformats.org/officeDocument/2006/relationships" xmlns:m="http://schemas.openxmlformats.org/officeDocument/2006/math" xmlns:v="urn:schemas-microsoft-com:vml" xmlns:wp14="http://schemas.microsoft.com/office/word/2010/wordprocessingDrawing" xmlns:wp="http://schemas.openxmlformats.org/drawingml/2006/wordprocessingDrawing" xmlns:w10="urn:schemas-microsoft-com:office:word" xmlns:w="http://schemas.openxmlformats.org/wordprocessingml/2006/main" xmlns:w14="http://schemas.microsoft.com/office/word/2010/wordml" xmlns:w15="http://schemas.microsoft.com/office/word/2012/wordml" xmlns:w16cex="http://schemas.microsoft.com/office/word/2018/wordml/cex" xmlns:w16cid="http://schemas.microsoft.com/office/word/2016/wordml/cid" xmlns:w16="http://schemas.microsoft.com/office/word/2018/wordml" xmlns:w16du="http://schemas.microsoft.com/office/word/2023/wordml/word16du" xmlns:w16sdtdh="http://schemas.microsoft.com/office/word/2020/wordml/sdtdatahash" xmlns:w16se="http://schemas.microsoft.com/office/word/2015/wordml/symex" xmlns:wpg="http://schemas.microsoft.com/office/word/2010/wordprocessingGroup" xmlns:wpi="http://schemas.microsoft.com/office/word/2010/wordprocessingInk" xmlns:wne="http://schemas.microsoft.com/office/word/2006/wordml" xmlns:wps="http://schemas.microsoft.com/office/word/2010/wordprocessingShape" mc:Ignorable="w14 w15 w16se w16cid w16 w16cex w16sdtdh w16du wp14">
+  <w:endnote w:type="separator" w:id="-1">
+    <w:p>
+      <w:pPr>
+        <w:spacing w:after="0" w:line="240" w:lineRule="auto"/>
+      </w:pPr>
+      <w:r>
+        <w:separator/>
+      </w:r>
+    </w:p>
+  </w:endnote>
+  <w:endnote w:type="continuationSeparator" w:id="0">
+    <w:p>
+      <w:pPr>
+        <w:spacing w:after="0" w:line="240" w:lineRule="auto"/>
+      </w:pPr>
+      <w:r>
+        <w:continuationSeparator/>
+      </w:r>
+    </w:p>
+  </w:endnote>
+</w:endnotes>
+</file>
+
+<file path=word/footer1.xml><?xml version="1.0" encoding="utf-8"?>
+<w:ftr xmlns:wpc="http://schemas.microsoft.com/office/word/2010/wordprocessingCanvas" xmlns:cx="http://schemas.microsoft.com/office/drawing/2014/chartex" xmlns:cx1="http://schemas.microsoft.com/office/drawing/2015/9/8/chartex" xmlns:cx2="http://schemas.microsoft.com/office/drawing/2015/10/21/chartex" xmlns:cx3="http://schemas.microsoft.com/office/drawing/2016/5/9/chartex" xmlns:cx4="http://schemas.microsoft.com/office/drawing/2016/5/10/chartex" xmlns:cx5="http://schemas.microsoft.com/office/drawing/2016/5/11/chartex" xmlns:cx6="http://schemas.microsoft.com/office/drawing/2016/5/12/chartex" xmlns:cx7="http://schemas.microsoft.com/office/drawing/2016/5/13/chartex" xmlns:cx8="http://schemas.microsoft.com/office/drawing/2016/5/14/chartex" xmlns:mc="http://schemas.openxmlformats.org/markup-compatibility/2006" xmlns:aink="http://schemas.microsoft.com/office/drawing/2016/ink" xmlns:am3d="http://schemas.microsoft.com/office/drawing/2017/model3d" xmlns:o="urn:schemas-microsoft-com:office:office" xmlns:oel="http://schemas.microsoft.com/office/2019/extlst" xmlns:r="http://schemas.openxmlformats.org/officeDocument/2006/relationships" xmlns:m="http://schemas.openxmlformats.org/officeDocument/2006/math" xmlns:v="urn:schemas-microsoft-com:vml" xmlns:wp14="http://schemas.microsoft.com/office/word/2010/wordprocessingDrawing" xmlns:wp="http://schemas.openxmlformats.org/drawingml/2006/wordprocessingDrawing" xmlns:w10="urn:schemas-microsoft-com:office:word" xmlns:w="http://schemas.openxmlformats.org/wordprocessingml/2006/main" xmlns:w14="http://schemas.microsoft.com/office/word/2010/wordml" xmlns:w15="http://schemas.microsoft.com/office/word/2012/wordml" xmlns:w16cex="http://schemas.microsoft.com/office/word/2018/wordml/cex" xmlns:w16cid="http://schemas.microsoft.com/office/word/2016/wordml/cid" xmlns:w16="http://schemas.microsoft.com/office/word/2018/wordml" xmlns:w16du="http://schemas.microsoft.com/office/word/2023/wordml/word16du" xmlns:w16sdtdh="http://schemas.microsoft.com/office/word/2020/wordml/sdtdatahash" xmlns:w16se="http://schemas.microsoft.com/office/word/2015/wordml/symex" xmlns:wpg="http://schemas.microsoft.com/office/word/2010/wordprocessingGroup" xmlns:wpi="http://schemas.microsoft.com/office/word/2010/wordprocessingInk" xmlns:wne="http://schemas.microsoft.com/office/word/2006/wordml" xmlns:wps="http://schemas.microsoft.com/office/word/2010/wordprocessingShape" mc:Ignorable="w14 w15 w16se w16cid w16 w16cex w16sdtdh w16du wp14">
+  <w:p>
+    <w:pPr>
+      <w:pStyle w:val="Rodap"/>
+      <w:rPr>
+        <w:noProof/>
+      </w:rPr>
+    </w:pPr>
+  </w:p>
+  <w:p>
+    <w:pPr>
+      <w:pStyle w:val="Rodap"/>
+    </w:pPr>
+    <w:r>
+      <w:rPr>
+        <w:noProof/>
+      </w:rPr>
+      <w:drawing>
+        <wp:anchor distT="0" distB="0" distL="114300" distR="114300" simplePos="0" relativeHeight="251658240" behindDoc="0" locked="0" layoutInCell="1" allowOverlap="1" wp14:anchorId="66D6BAF6" wp14:editId="40B62410">
+          <wp:simplePos x="0" y="0"/>
+          <wp:positionH relativeFrom="column">
+            <wp:posOffset>4947285</wp:posOffset>
+          </wp:positionH>
+          <wp:positionV relativeFrom="paragraph">
+            <wp:posOffset>-287020</wp:posOffset>
+          </wp:positionV>
+          <wp:extent cx="1094309" cy="621665"/>
+          <wp:effectExtent l="0" t="0" r="0" b="6985"/>
+          <wp:wrapNone/>
+          <wp:docPr id="767836034" name="Imagem 1"/>
+          <wp:cNvGraphicFramePr>
+            <a:graphicFrameLocks xmlns:a="http://schemas.openxmlformats.org/drawingml/2006/main" noChangeAspect="1"/>
+          </wp:cNvGraphicFramePr>
+          <a:graphic xmlns:a="http://schemas.openxmlformats.org/drawingml/2006/main">
+            <a:graphicData uri="http://schemas.openxmlformats.org/drawingml/2006/picture">
+              <pic:pic xmlns:pic="http://schemas.openxmlformats.org/drawingml/2006/picture">
+                <pic:nvPicPr>
+                  <pic:cNvPr id="767836034" name="Imagem 767836034"/>
+                  <pic:cNvPicPr/>
+                </pic:nvPicPr>
+                <pic:blipFill>
+                  <a:blip r:embed="rId1">
+                    <a:extLst>
+                      <a:ext uri="{28A0092B-C50C-407E-A947-70E740481C1C}">
+                        <a14:useLocalDpi xmlns:a14="http://schemas.microsoft.com/office/drawing/2010/main" val="0"/>
+                      </a:ext>
+                    </a:extLst>
+                  </a:blip>
+                  <a:stretch>
+                    <a:fillRect/>
+                  </a:stretch>
+                </pic:blipFill>
+                <pic:spPr>
+                  <a:xfrm>
+                    <a:off x="0" y="0"/>
+                    <a:ext cx="1094309" cy="621665"/>
+                  </a:xfrm>
+                  <a:prstGeom prst="rect">
+                    <a:avLst/>
+                  </a:prstGeom>
+                </pic:spPr>
+              </pic:pic>
+            </a:graphicData>
+          </a:graphic>
+          <wp14:sizeRelH relativeFrom="page">
+            <wp14:pctWidth>0</wp14:pctWidth>
+          </wp14:sizeRelH>
+          <wp14:sizeRelV relativeFrom="page">
+            <wp14:pctHeight>0</wp14:pctHeight>
+          </wp14:sizeRelV>
+        </wp:anchor>
+      </w:drawing>
+    </w:r>
+  </w:p>
+</w:ftr>
+</file>
+
+<file path=word/footnotes.xml><?xml version="1.0" encoding="utf-8"?>
+<w:footnotes xmlns:wpc="http://schemas.microsoft.com/office/word/2010/wordprocessingCanvas" xmlns:cx="http://schemas.microsoft.com/office/drawing/2014/chartex" xmlns:cx1="http://schemas.microsoft.com/office/drawing/2015/9/8/chartex" xmlns:cx2="http://schemas.microsoft.com/office/drawing/2015/10/21/chartex" xmlns:cx3="http://schemas.microsoft.com/office/drawing/2016/5/9/chartex" xmlns:cx4="http://schemas.microsoft.com/office/drawing/2016/5/10/chartex" xmlns:cx5="http://schemas.microsoft.com/office/drawing/2016/5/11/chartex" xmlns:cx6="http://schemas.microsoft.com/office/drawing/2016/5/12/chartex" xmlns:cx7="http://schemas.microsoft.com/office/drawing/2016/5/13/chartex" xmlns:cx8="http://schemas.microsoft.com/office/drawing/2016/5/14/chartex" xmlns:mc="http://schemas.openxmlformats.org/markup-compatibility/2006" xmlns:aink="http://schemas.microsoft.com/office/drawing/2016/ink" xmlns:am3d="http://schemas.microsoft.com/office/drawing/2017/model3d" xmlns:o="urn:schemas-microsoft-com:office:office" xmlns:oel="http://schemas.microsoft.com/office/2019/extlst" xmlns:r="http://schemas.openxmlformats.org/officeDocument/2006/relationships" xmlns:m="http://schemas.openxmlformats.org/officeDocument/2006/math" xmlns:v="urn:schemas-microsoft-com:vml" xmlns:wp14="http://schemas.microsoft.com/office/word/2010/wordprocessingDrawing" xmlns:wp="http://schemas.openxmlformats.org/drawingml/2006/wordprocessingDrawing" xmlns:w10="urn:schemas-microsoft-com:office:word" xmlns:w="http://schemas.openxmlformats.org/wordprocessingml/2006/main" xmlns:w14="http://schemas.microsoft.com/office/word/2010/wordml" xmlns:w15="http://schemas.microsoft.com/office/word/2012/wordml" xmlns:w16cex="http://schemas.microsoft.com/office/word/2018/wordml/cex" xmlns:w16cid="http://schemas.microsoft.com/office/word/2016/wordml/cid" xmlns:w16="http://schemas.microsoft.com/office/word/2018/wordml" xmlns:w16du="http://schemas.microsoft.com/office/word/2023/wordml/word16du" xmlns:w16sdtdh="http://schemas.microsoft.com/office/word/2020/wordml/sdtdatahash" xmlns:w16se="http://schemas.microsoft.com/office/word/2015/wordml/symex" xmlns:wpg="http://schemas.microsoft.com/office/word/2010/wordprocessingGroup" xmlns:wpi="http://schemas.microsoft.com/office/word/2010/wordprocessingInk" xmlns:wne="http://schemas.microsoft.com/office/word/2006/wordml" xmlns:wps="http://schemas.microsoft.com/office/word/2010/wordprocessingShape" mc:Ignorable="w14 w15 w16se w16cid w16 w16cex w16sdtdh w16du wp14">
+  <w:footnote w:type="separator" w:id="-1">
+    <w:p>
+      <w:pPr>
+        <w:spacing w:after="0" w:line="240" w:lineRule="auto"/>
+      </w:pPr>
+      <w:r>
+        <w:separator/>
+      </w:r>
+    </w:p>
+  </w:footnote>
+  <w:footnote w:type="continuationSeparator" w:id="0">
+    <w:p>
+      <w:pPr>
+        <w:spacing w:after="0" w:line="240" w:lineRule="auto"/>
+      </w:pPr>
+      <w:r>
+        <w:continuationSeparator/>
+      </w:r>
+    </w:p>
+  </w:footnote>
+</w:footnotes>
+</file>
+
 <file path=word/numbering.xml><?xml version="1.0" encoding="utf-8"?>
 <w:numbering xmlns:wpc="http://schemas.microsoft.com/office/word/2010/wordprocessingCanvas" xmlns:cx="http://schemas.microsoft.com/office/drawing/2014/chartex" xmlns:cx1="http://schemas.microsoft.com/office/drawing/2015/9/8/chartex" xmlns:cx2="http://schemas.microsoft.com/office/drawing/2015/10/21/chartex" xmlns:cx3="http://schemas.microsoft.com/office/drawing/2016/5/9/chartex" xmlns:cx4="http://schemas.microsoft.com/office/drawing/2016/5/10/chartex" xmlns:cx5="http://schemas.microsoft.com/office/drawing/2016/5/11/chartex" xmlns:cx6="http://schemas.microsoft.com/office/drawing/2016/5/12/chartex" xmlns:cx7="http://schemas.microsoft.com/office/drawing/2016/5/13/chartex" xmlns:cx8="http://schemas.microsoft.com/office/drawing/2016/5/14/chartex" xmlns:mc="http://schemas.openxmlformats.org/markup-compatibility/2006" xmlns:aink="http://schemas.microsoft.com/office/drawing/2016/ink" xmlns:am3d="http://schemas.microsoft.com/office/drawing/2017/model3d" xmlns:o="urn:schemas-microsoft-com:office:office" xmlns:oel="http://schemas.microsoft.com/office/2019/extlst" xmlns:r="http://schemas.openxmlformats.org/officeDocument/2006/relationships" xmlns:m="http://schemas.openxmlformats.org/officeDocument/2006/math" xmlns:v="urn:schemas-microsoft-com:vml" xmlns:wp14="http://schemas.microsoft.com/office/word/2010/wordprocessingDrawing" xmlns:wp="http://schemas.openxmlformats.org/drawingml/2006/wordprocessingDrawing" xmlns:w10="urn:schemas-microsoft-com:office:word" xmlns:w="http://schemas.openxmlformats.org/wordprocessingml/2006/main" xmlns:w14="http://schemas.microsoft.com/office/word/2010/wordml" xmlns:w15="http://schemas.microsoft.com/office/word/2012/wordml" xmlns:w16cex="http://schemas.microsoft.com/office/word/2018/wordml/cex" xmlns:w16cid="http://schemas.microsoft.com/office/word/2016/wordml/cid" xmlns:w16="http://schemas.microsoft.com/office/word/2018/wordml" xmlns:w16du="http://schemas.microsoft.com/office/word/2023/wordml/word16du" xmlns:w16sdtdh="http://schemas.microsoft.com/office/word/2020/wordml/sdtdatahash" xmlns:w16se="http://schemas.microsoft.com/office/word/2015/wordml/symex" xmlns:wpg="http://schemas.microsoft.com/office/word/2010/wordprocessingGroup" xmlns:wpi="http://schemas.microsoft.com/office/word/2010/wordprocessingInk" xmlns:wne="http://schemas.microsoft.com/office/word/2006/wordml" xmlns:wps="http://schemas.microsoft.com/office/word/2010/wordprocessingShape" mc:Ignorable="w14 w15 w16se w16cid w16 w16cex w16sdtdh w16du wp14">
   <w:abstractNum w:abstractNumId="0" w15:restartNumberingAfterBreak="0">
+    <w:nsid w:val="05D44E6A"/>
+    <w:multiLevelType w:val="hybridMultilevel"/>
+    <w:tmpl w:val="120E2A14"/>
+    <w:lvl w:ilvl="0" w:tplc="0416000F">
+      <w:start w:val="1"/>
+      <w:numFmt w:val="decimal"/>
+      <w:lvlText w:val="%1."/>
+      <w:lvlJc w:val="left"/>
+      <w:pPr>
+        <w:ind w:left="1428" w:hanging="360"/>
+      </w:pPr>
+    </w:lvl>
+    <w:lvl w:ilvl="1" w:tplc="04160019" w:tentative="1">
+      <w:start w:val="1"/>
+      <w:numFmt w:val="lowerLetter"/>
+      <w:lvlText w:val="%2."/>
+      <w:lvlJc w:val="left"/>
+      <w:pPr>
+        <w:ind w:left="2148" w:hanging="360"/>
+      </w:pPr>
+    </w:lvl>
+    <w:lvl w:ilvl="2" w:tplc="0416001B" w:tentative="1">
+      <w:start w:val="1"/>
+      <w:numFmt w:val="lowerRoman"/>
+      <w:lvlText w:val="%3."/>
+      <w:lvlJc w:val="right"/>
+      <w:pPr>
+        <w:ind w:left="2868" w:hanging="180"/>
+      </w:pPr>
+    </w:lvl>
+    <w:lvl w:ilvl="3" w:tplc="0416000F" w:tentative="1">
+      <w:start w:val="1"/>
+      <w:numFmt w:val="decimal"/>
+      <w:lvlText w:val="%4."/>
+      <w:lvlJc w:val="left"/>
+      <w:pPr>
+        <w:ind w:left="3588" w:hanging="360"/>
+      </w:pPr>
+    </w:lvl>
+    <w:lvl w:ilvl="4" w:tplc="04160019" w:tentative="1">
+      <w:start w:val="1"/>
+      <w:numFmt w:val="lowerLetter"/>
+      <w:lvlText w:val="%5."/>
+      <w:lvlJc w:val="left"/>
+      <w:pPr>
+        <w:ind w:left="4308" w:hanging="360"/>
+      </w:pPr>
+    </w:lvl>
+    <w:lvl w:ilvl="5" w:tplc="0416001B" w:tentative="1">
+      <w:start w:val="1"/>
+      <w:numFmt w:val="lowerRoman"/>
+      <w:lvlText w:val="%6."/>
+      <w:lvlJc w:val="right"/>
+      <w:pPr>
+        <w:ind w:left="5028" w:hanging="180"/>
+      </w:pPr>
+    </w:lvl>
+    <w:lvl w:ilvl="6" w:tplc="0416000F" w:tentative="1">
+      <w:start w:val="1"/>
+      <w:numFmt w:val="decimal"/>
+      <w:lvlText w:val="%7."/>
+      <w:lvlJc w:val="left"/>
+      <w:pPr>
+        <w:ind w:left="5748" w:hanging="360"/>
+      </w:pPr>
+    </w:lvl>
+    <w:lvl w:ilvl="7" w:tplc="04160019" w:tentative="1">
+      <w:start w:val="1"/>
+      <w:numFmt w:val="lowerLetter"/>
+      <w:lvlText w:val="%8."/>
+      <w:lvlJc w:val="left"/>
+      <w:pPr>
+        <w:ind w:left="6468" w:hanging="360"/>
+      </w:pPr>
+    </w:lvl>
+    <w:lvl w:ilvl="8" w:tplc="0416001B" w:tentative="1">
+      <w:start w:val="1"/>
+      <w:numFmt w:val="lowerRoman"/>
+      <w:lvlText w:val="%9."/>
+      <w:lvlJc w:val="right"/>
+      <w:pPr>
+        <w:ind w:left="7188" w:hanging="180"/>
+      </w:pPr>
+    </w:lvl>
+  </w:abstractNum>
+  <w:abstractNum w:abstractNumId="1" w15:restartNumberingAfterBreak="0">
+    <w:nsid w:val="337C55A6"/>
+    <w:multiLevelType w:val="hybridMultilevel"/>
+    <w:tmpl w:val="2EE8D27C"/>
+    <w:lvl w:ilvl="0" w:tplc="0416000F">
+      <w:start w:val="1"/>
+      <w:numFmt w:val="decimal"/>
+      <w:lvlText w:val="%1."/>
+      <w:lvlJc w:val="left"/>
+      <w:pPr>
+        <w:ind w:left="720" w:hanging="360"/>
+      </w:pPr>
+    </w:lvl>
+    <w:lvl w:ilvl="1" w:tplc="04160019" w:tentative="1">
+      <w:start w:val="1"/>
+      <w:numFmt w:val="lowerLetter"/>
+      <w:lvlText w:val="%2."/>
+      <w:lvlJc w:val="left"/>
+      <w:pPr>
+        <w:ind w:left="1440" w:hanging="360"/>
+      </w:pPr>
+    </w:lvl>
+    <w:lvl w:ilvl="2" w:tplc="0416001B" w:tentative="1">
+      <w:start w:val="1"/>
+      <w:numFmt w:val="lowerRoman"/>
+      <w:lvlText w:val="%3."/>
+      <w:lvlJc w:val="right"/>
+      <w:pPr>
+        <w:ind w:left="2160" w:hanging="180"/>
+      </w:pPr>
+    </w:lvl>
+    <w:lvl w:ilvl="3" w:tplc="0416000F" w:tentative="1">
+      <w:start w:val="1"/>
+      <w:numFmt w:val="decimal"/>
+      <w:lvlText w:val="%4."/>
+      <w:lvlJc w:val="left"/>
+      <w:pPr>
+        <w:ind w:left="2880" w:hanging="360"/>
+      </w:pPr>
+    </w:lvl>
+    <w:lvl w:ilvl="4" w:tplc="04160019" w:tentative="1">
+      <w:start w:val="1"/>
+      <w:numFmt w:val="lowerLetter"/>
+      <w:lvlText w:val="%5."/>
+      <w:lvlJc w:val="left"/>
+      <w:pPr>
+        <w:ind w:left="3600" w:hanging="360"/>
+      </w:pPr>
+    </w:lvl>
+    <w:lvl w:ilvl="5" w:tplc="0416001B" w:tentative="1">
+      <w:start w:val="1"/>
+      <w:numFmt w:val="lowerRoman"/>
+      <w:lvlText w:val="%6."/>
+      <w:lvlJc w:val="right"/>
+      <w:pPr>
+        <w:ind w:left="4320" w:hanging="180"/>
+      </w:pPr>
+    </w:lvl>
+    <w:lvl w:ilvl="6" w:tplc="0416000F" w:tentative="1">
+      <w:start w:val="1"/>
+      <w:numFmt w:val="decimal"/>
+      <w:lvlText w:val="%7."/>
+      <w:lvlJc w:val="left"/>
+      <w:pPr>
+        <w:ind w:left="5040" w:hanging="360"/>
+      </w:pPr>
+    </w:lvl>
+    <w:lvl w:ilvl="7" w:tplc="04160019" w:tentative="1">
+      <w:start w:val="1"/>
+      <w:numFmt w:val="lowerLetter"/>
+      <w:lvlText w:val="%8."/>
+      <w:lvlJc w:val="left"/>
+      <w:pPr>
+        <w:ind w:left="5760" w:hanging="360"/>
+      </w:pPr>
+    </w:lvl>
+    <w:lvl w:ilvl="8" w:tplc="0416001B" w:tentative="1">
+      <w:start w:val="1"/>
+      <w:numFmt w:val="lowerRoman"/>
+      <w:lvlText w:val="%9."/>
+      <w:lvlJc w:val="right"/>
+      <w:pPr>
+        <w:ind w:left="6480" w:hanging="180"/>
+      </w:pPr>
+    </w:lvl>
+  </w:abstractNum>
+  <w:abstractNum w:abstractNumId="2" w15:restartNumberingAfterBreak="0">
     <w:nsid w:val="445C4641"/>
     <w:multiLevelType w:val="multilevel"/>
-    <w:tmpl w:val="C300929C"/>
+    <w:tmpl w:val="DA06D4A4"/>
     <w:lvl w:ilvl="0">
       <w:start w:val="1"/>
       <w:numFmt w:val="decimal"/>
-      <w:lvlText w:val="%1"/>
+      <w:lvlText w:val="%1."/>
       <w:lvlJc w:val="left"/>
       <w:pPr>
         <w:ind w:left="432" w:hanging="432"/>
@@ -127,6 +2614,8 @@
       <w:rPr>
         <w:rFonts w:hint="default"/>
         <w:b/>
+        <w:sz w:val="24"/>
+        <w:szCs w:val="24"/>
       </w:rPr>
     </w:lvl>
     <w:lvl w:ilvl="2">
@@ -221,7 +2710,369 @@
       </w:rPr>
     </w:lvl>
   </w:abstractNum>
+  <w:abstractNum w:abstractNumId="3" w15:restartNumberingAfterBreak="0">
+    <w:nsid w:val="51C82404"/>
+    <w:multiLevelType w:val="hybridMultilevel"/>
+    <w:tmpl w:val="AEAA5CB0"/>
+    <w:lvl w:ilvl="0" w:tplc="0416000F">
+      <w:start w:val="1"/>
+      <w:numFmt w:val="decimal"/>
+      <w:lvlText w:val="%1."/>
+      <w:lvlJc w:val="left"/>
+      <w:pPr>
+        <w:ind w:left="720" w:hanging="360"/>
+      </w:pPr>
+    </w:lvl>
+    <w:lvl w:ilvl="1" w:tplc="04160019" w:tentative="1">
+      <w:start w:val="1"/>
+      <w:numFmt w:val="lowerLetter"/>
+      <w:lvlText w:val="%2."/>
+      <w:lvlJc w:val="left"/>
+      <w:pPr>
+        <w:ind w:left="1440" w:hanging="360"/>
+      </w:pPr>
+    </w:lvl>
+    <w:lvl w:ilvl="2" w:tplc="0416001B" w:tentative="1">
+      <w:start w:val="1"/>
+      <w:numFmt w:val="lowerRoman"/>
+      <w:lvlText w:val="%3."/>
+      <w:lvlJc w:val="right"/>
+      <w:pPr>
+        <w:ind w:left="2160" w:hanging="180"/>
+      </w:pPr>
+    </w:lvl>
+    <w:lvl w:ilvl="3" w:tplc="0416000F" w:tentative="1">
+      <w:start w:val="1"/>
+      <w:numFmt w:val="decimal"/>
+      <w:lvlText w:val="%4."/>
+      <w:lvlJc w:val="left"/>
+      <w:pPr>
+        <w:ind w:left="2880" w:hanging="360"/>
+      </w:pPr>
+    </w:lvl>
+    <w:lvl w:ilvl="4" w:tplc="04160019" w:tentative="1">
+      <w:start w:val="1"/>
+      <w:numFmt w:val="lowerLetter"/>
+      <w:lvlText w:val="%5."/>
+      <w:lvlJc w:val="left"/>
+      <w:pPr>
+        <w:ind w:left="3600" w:hanging="360"/>
+      </w:pPr>
+    </w:lvl>
+    <w:lvl w:ilvl="5" w:tplc="0416001B" w:tentative="1">
+      <w:start w:val="1"/>
+      <w:numFmt w:val="lowerRoman"/>
+      <w:lvlText w:val="%6."/>
+      <w:lvlJc w:val="right"/>
+      <w:pPr>
+        <w:ind w:left="4320" w:hanging="180"/>
+      </w:pPr>
+    </w:lvl>
+    <w:lvl w:ilvl="6" w:tplc="0416000F" w:tentative="1">
+      <w:start w:val="1"/>
+      <w:numFmt w:val="decimal"/>
+      <w:lvlText w:val="%7."/>
+      <w:lvlJc w:val="left"/>
+      <w:pPr>
+        <w:ind w:left="5040" w:hanging="360"/>
+      </w:pPr>
+    </w:lvl>
+    <w:lvl w:ilvl="7" w:tplc="04160019" w:tentative="1">
+      <w:start w:val="1"/>
+      <w:numFmt w:val="lowerLetter"/>
+      <w:lvlText w:val="%8."/>
+      <w:lvlJc w:val="left"/>
+      <w:pPr>
+        <w:ind w:left="5760" w:hanging="360"/>
+      </w:pPr>
+    </w:lvl>
+    <w:lvl w:ilvl="8" w:tplc="0416001B" w:tentative="1">
+      <w:start w:val="1"/>
+      <w:numFmt w:val="lowerRoman"/>
+      <w:lvlText w:val="%9."/>
+      <w:lvlJc w:val="right"/>
+      <w:pPr>
+        <w:ind w:left="6480" w:hanging="180"/>
+      </w:pPr>
+    </w:lvl>
+  </w:abstractNum>
+  <w:abstractNum w:abstractNumId="4" w15:restartNumberingAfterBreak="0">
+    <w:nsid w:val="54B619DF"/>
+    <w:multiLevelType w:val="hybridMultilevel"/>
+    <w:tmpl w:val="687CD470"/>
+    <w:lvl w:ilvl="0" w:tplc="0416000F">
+      <w:start w:val="1"/>
+      <w:numFmt w:val="decimal"/>
+      <w:lvlText w:val="%1."/>
+      <w:lvlJc w:val="left"/>
+      <w:pPr>
+        <w:ind w:left="720" w:hanging="360"/>
+      </w:pPr>
+    </w:lvl>
+    <w:lvl w:ilvl="1" w:tplc="04160019" w:tentative="1">
+      <w:start w:val="1"/>
+      <w:numFmt w:val="lowerLetter"/>
+      <w:lvlText w:val="%2."/>
+      <w:lvlJc w:val="left"/>
+      <w:pPr>
+        <w:ind w:left="1440" w:hanging="360"/>
+      </w:pPr>
+    </w:lvl>
+    <w:lvl w:ilvl="2" w:tplc="0416001B" w:tentative="1">
+      <w:start w:val="1"/>
+      <w:numFmt w:val="lowerRoman"/>
+      <w:lvlText w:val="%3."/>
+      <w:lvlJc w:val="right"/>
+      <w:pPr>
+        <w:ind w:left="2160" w:hanging="180"/>
+      </w:pPr>
+    </w:lvl>
+    <w:lvl w:ilvl="3" w:tplc="0416000F" w:tentative="1">
+      <w:start w:val="1"/>
+      <w:numFmt w:val="decimal"/>
+      <w:lvlText w:val="%4."/>
+      <w:lvlJc w:val="left"/>
+      <w:pPr>
+        <w:ind w:left="2880" w:hanging="360"/>
+      </w:pPr>
+    </w:lvl>
+    <w:lvl w:ilvl="4" w:tplc="04160019" w:tentative="1">
+      <w:start w:val="1"/>
+      <w:numFmt w:val="lowerLetter"/>
+      <w:lvlText w:val="%5."/>
+      <w:lvlJc w:val="left"/>
+      <w:pPr>
+        <w:ind w:left="3600" w:hanging="360"/>
+      </w:pPr>
+    </w:lvl>
+    <w:lvl w:ilvl="5" w:tplc="0416001B" w:tentative="1">
+      <w:start w:val="1"/>
+      <w:numFmt w:val="lowerRoman"/>
+      <w:lvlText w:val="%6."/>
+      <w:lvlJc w:val="right"/>
+      <w:pPr>
+        <w:ind w:left="4320" w:hanging="180"/>
+      </w:pPr>
+    </w:lvl>
+    <w:lvl w:ilvl="6" w:tplc="0416000F" w:tentative="1">
+      <w:start w:val="1"/>
+      <w:numFmt w:val="decimal"/>
+      <w:lvlText w:val="%7."/>
+      <w:lvlJc w:val="left"/>
+      <w:pPr>
+        <w:ind w:left="5040" w:hanging="360"/>
+      </w:pPr>
+    </w:lvl>
+    <w:lvl w:ilvl="7" w:tplc="04160019" w:tentative="1">
+      <w:start w:val="1"/>
+      <w:numFmt w:val="lowerLetter"/>
+      <w:lvlText w:val="%8."/>
+      <w:lvlJc w:val="left"/>
+      <w:pPr>
+        <w:ind w:left="5760" w:hanging="360"/>
+      </w:pPr>
+    </w:lvl>
+    <w:lvl w:ilvl="8" w:tplc="0416001B" w:tentative="1">
+      <w:start w:val="1"/>
+      <w:numFmt w:val="lowerRoman"/>
+      <w:lvlText w:val="%9."/>
+      <w:lvlJc w:val="right"/>
+      <w:pPr>
+        <w:ind w:left="6480" w:hanging="180"/>
+      </w:pPr>
+    </w:lvl>
+  </w:abstractNum>
+  <w:abstractNum w:abstractNumId="5" w15:restartNumberingAfterBreak="0">
+    <w:nsid w:val="639D3A32"/>
+    <w:multiLevelType w:val="hybridMultilevel"/>
+    <w:tmpl w:val="A6209570"/>
+    <w:lvl w:ilvl="0" w:tplc="0416000F">
+      <w:start w:val="1"/>
+      <w:numFmt w:val="decimal"/>
+      <w:lvlText w:val="%1."/>
+      <w:lvlJc w:val="left"/>
+      <w:pPr>
+        <w:ind w:left="720" w:hanging="360"/>
+      </w:pPr>
+    </w:lvl>
+    <w:lvl w:ilvl="1" w:tplc="04160019" w:tentative="1">
+      <w:start w:val="1"/>
+      <w:numFmt w:val="lowerLetter"/>
+      <w:lvlText w:val="%2."/>
+      <w:lvlJc w:val="left"/>
+      <w:pPr>
+        <w:ind w:left="1440" w:hanging="360"/>
+      </w:pPr>
+    </w:lvl>
+    <w:lvl w:ilvl="2" w:tplc="0416001B" w:tentative="1">
+      <w:start w:val="1"/>
+      <w:numFmt w:val="lowerRoman"/>
+      <w:lvlText w:val="%3."/>
+      <w:lvlJc w:val="right"/>
+      <w:pPr>
+        <w:ind w:left="2160" w:hanging="180"/>
+      </w:pPr>
+    </w:lvl>
+    <w:lvl w:ilvl="3" w:tplc="0416000F" w:tentative="1">
+      <w:start w:val="1"/>
+      <w:numFmt w:val="decimal"/>
+      <w:lvlText w:val="%4."/>
+      <w:lvlJc w:val="left"/>
+      <w:pPr>
+        <w:ind w:left="2880" w:hanging="360"/>
+      </w:pPr>
+    </w:lvl>
+    <w:lvl w:ilvl="4" w:tplc="04160019" w:tentative="1">
+      <w:start w:val="1"/>
+      <w:numFmt w:val="lowerLetter"/>
+      <w:lvlText w:val="%5."/>
+      <w:lvlJc w:val="left"/>
+      <w:pPr>
+        <w:ind w:left="3600" w:hanging="360"/>
+      </w:pPr>
+    </w:lvl>
+    <w:lvl w:ilvl="5" w:tplc="0416001B" w:tentative="1">
+      <w:start w:val="1"/>
+      <w:numFmt w:val="lowerRoman"/>
+      <w:lvlText w:val="%6."/>
+      <w:lvlJc w:val="right"/>
+      <w:pPr>
+        <w:ind w:left="4320" w:hanging="180"/>
+      </w:pPr>
+    </w:lvl>
+    <w:lvl w:ilvl="6" w:tplc="0416000F" w:tentative="1">
+      <w:start w:val="1"/>
+      <w:numFmt w:val="decimal"/>
+      <w:lvlText w:val="%7."/>
+      <w:lvlJc w:val="left"/>
+      <w:pPr>
+        <w:ind w:left="5040" w:hanging="360"/>
+      </w:pPr>
+    </w:lvl>
+    <w:lvl w:ilvl="7" w:tplc="04160019" w:tentative="1">
+      <w:start w:val="1"/>
+      <w:numFmt w:val="lowerLetter"/>
+      <w:lvlText w:val="%8."/>
+      <w:lvlJc w:val="left"/>
+      <w:pPr>
+        <w:ind w:left="5760" w:hanging="360"/>
+      </w:pPr>
+    </w:lvl>
+    <w:lvl w:ilvl="8" w:tplc="0416001B" w:tentative="1">
+      <w:start w:val="1"/>
+      <w:numFmt w:val="lowerRoman"/>
+      <w:lvlText w:val="%9."/>
+      <w:lvlJc w:val="right"/>
+      <w:pPr>
+        <w:ind w:left="6480" w:hanging="180"/>
+      </w:pPr>
+    </w:lvl>
+  </w:abstractNum>
+  <w:abstractNum w:abstractNumId="6" w15:restartNumberingAfterBreak="0">
+    <w:nsid w:val="6EDA65A5"/>
+    <w:multiLevelType w:val="hybridMultilevel"/>
+    <w:tmpl w:val="55C03B36"/>
+    <w:lvl w:ilvl="0" w:tplc="0416000F">
+      <w:start w:val="1"/>
+      <w:numFmt w:val="decimal"/>
+      <w:lvlText w:val="%1."/>
+      <w:lvlJc w:val="left"/>
+      <w:pPr>
+        <w:ind w:left="1428" w:hanging="360"/>
+      </w:pPr>
+    </w:lvl>
+    <w:lvl w:ilvl="1" w:tplc="04160019" w:tentative="1">
+      <w:start w:val="1"/>
+      <w:numFmt w:val="lowerLetter"/>
+      <w:lvlText w:val="%2."/>
+      <w:lvlJc w:val="left"/>
+      <w:pPr>
+        <w:ind w:left="2148" w:hanging="360"/>
+      </w:pPr>
+    </w:lvl>
+    <w:lvl w:ilvl="2" w:tplc="0416001B" w:tentative="1">
+      <w:start w:val="1"/>
+      <w:numFmt w:val="lowerRoman"/>
+      <w:lvlText w:val="%3."/>
+      <w:lvlJc w:val="right"/>
+      <w:pPr>
+        <w:ind w:left="2868" w:hanging="180"/>
+      </w:pPr>
+    </w:lvl>
+    <w:lvl w:ilvl="3" w:tplc="0416000F" w:tentative="1">
+      <w:start w:val="1"/>
+      <w:numFmt w:val="decimal"/>
+      <w:lvlText w:val="%4."/>
+      <w:lvlJc w:val="left"/>
+      <w:pPr>
+        <w:ind w:left="3588" w:hanging="360"/>
+      </w:pPr>
+    </w:lvl>
+    <w:lvl w:ilvl="4" w:tplc="04160019" w:tentative="1">
+      <w:start w:val="1"/>
+      <w:numFmt w:val="lowerLetter"/>
+      <w:lvlText w:val="%5."/>
+      <w:lvlJc w:val="left"/>
+      <w:pPr>
+        <w:ind w:left="4308" w:hanging="360"/>
+      </w:pPr>
+    </w:lvl>
+    <w:lvl w:ilvl="5" w:tplc="0416001B" w:tentative="1">
+      <w:start w:val="1"/>
+      <w:numFmt w:val="lowerRoman"/>
+      <w:lvlText w:val="%6."/>
+      <w:lvlJc w:val="right"/>
+      <w:pPr>
+        <w:ind w:left="5028" w:hanging="180"/>
+      </w:pPr>
+    </w:lvl>
+    <w:lvl w:ilvl="6" w:tplc="0416000F" w:tentative="1">
+      <w:start w:val="1"/>
+      <w:numFmt w:val="decimal"/>
+      <w:lvlText w:val="%7."/>
+      <w:lvlJc w:val="left"/>
+      <w:pPr>
+        <w:ind w:left="5748" w:hanging="360"/>
+      </w:pPr>
+    </w:lvl>
+    <w:lvl w:ilvl="7" w:tplc="04160019" w:tentative="1">
+      <w:start w:val="1"/>
+      <w:numFmt w:val="lowerLetter"/>
+      <w:lvlText w:val="%8."/>
+      <w:lvlJc w:val="left"/>
+      <w:pPr>
+        <w:ind w:left="6468" w:hanging="360"/>
+      </w:pPr>
+    </w:lvl>
+    <w:lvl w:ilvl="8" w:tplc="0416001B" w:tentative="1">
+      <w:start w:val="1"/>
+      <w:numFmt w:val="lowerRoman"/>
+      <w:lvlText w:val="%9."/>
+      <w:lvlJc w:val="right"/>
+      <w:pPr>
+        <w:ind w:left="7188" w:hanging="180"/>
+      </w:pPr>
+    </w:lvl>
+  </w:abstractNum>
   <w:num w:numId="1" w16cid:durableId="1764766514">
+    <w:abstractNumId w:val="2"/>
+  </w:num>
+  <w:num w:numId="2" w16cid:durableId="317001440">
+    <w:abstractNumId w:val="3"/>
+  </w:num>
+  <w:num w:numId="3" w16cid:durableId="466777223">
+    <w:abstractNumId w:val="1"/>
+  </w:num>
+  <w:num w:numId="4" w16cid:durableId="1790585793">
+    <w:abstractNumId w:val="4"/>
+  </w:num>
+  <w:num w:numId="5" w16cid:durableId="1901017137">
+    <w:abstractNumId w:val="5"/>
+  </w:num>
+  <w:num w:numId="6" w16cid:durableId="926886900">
+    <w:abstractNumId w:val="6"/>
+  </w:num>
+  <w:num w:numId="7" w16cid:durableId="1086149073">
     <w:abstractNumId w:val="0"/>
   </w:num>
 </w:numbering>
@@ -666,6 +3517,69 @@
       <w:contextualSpacing/>
     </w:pPr>
   </w:style>
+  <w:style w:type="table" w:styleId="Tabelacomgrade">
+    <w:name w:val="Table Grid"/>
+    <w:basedOn w:val="Tabelanormal"/>
+    <w:uiPriority w:val="39"/>
+    <w:rsid w:val="002B322B"/>
+    <w:pPr>
+      <w:spacing w:after="0" w:line="240" w:lineRule="auto"/>
+    </w:pPr>
+    <w:tblPr>
+      <w:tblBorders>
+        <w:top w:val="single" w:sz="4" w:space="0" w:color="auto"/>
+        <w:left w:val="single" w:sz="4" w:space="0" w:color="auto"/>
+        <w:bottom w:val="single" w:sz="4" w:space="0" w:color="auto"/>
+        <w:right w:val="single" w:sz="4" w:space="0" w:color="auto"/>
+        <w:insideH w:val="single" w:sz="4" w:space="0" w:color="auto"/>
+        <w:insideV w:val="single" w:sz="4" w:space="0" w:color="auto"/>
+      </w:tblBorders>
+    </w:tblPr>
+  </w:style>
+  <w:style w:type="paragraph" w:styleId="Cabealho">
+    <w:name w:val="header"/>
+    <w:basedOn w:val="Normal"/>
+    <w:link w:val="CabealhoChar"/>
+    <w:uiPriority w:val="99"/>
+    <w:unhideWhenUsed/>
+    <w:rsid w:val="00FE0562"/>
+    <w:pPr>
+      <w:tabs>
+        <w:tab w:val="center" w:pos="4252"/>
+        <w:tab w:val="right" w:pos="8504"/>
+      </w:tabs>
+      <w:spacing w:after="0" w:line="240" w:lineRule="auto"/>
+    </w:pPr>
+  </w:style>
+  <w:style w:type="character" w:customStyle="1" w:styleId="CabealhoChar">
+    <w:name w:val="Cabeçalho Char"/>
+    <w:basedOn w:val="Fontepargpadro"/>
+    <w:link w:val="Cabealho"/>
+    <w:uiPriority w:val="99"/>
+    <w:rsid w:val="00FE0562"/>
+  </w:style>
+  <w:style w:type="paragraph" w:styleId="Rodap">
+    <w:name w:val="footer"/>
+    <w:basedOn w:val="Normal"/>
+    <w:link w:val="RodapChar"/>
+    <w:uiPriority w:val="99"/>
+    <w:unhideWhenUsed/>
+    <w:rsid w:val="00FE0562"/>
+    <w:pPr>
+      <w:tabs>
+        <w:tab w:val="center" w:pos="4252"/>
+        <w:tab w:val="right" w:pos="8504"/>
+      </w:tabs>
+      <w:spacing w:after="0" w:line="240" w:lineRule="auto"/>
+    </w:pPr>
+  </w:style>
+  <w:style w:type="character" w:customStyle="1" w:styleId="RodapChar">
+    <w:name w:val="Rodapé Char"/>
+    <w:basedOn w:val="Fontepargpadro"/>
+    <w:link w:val="Rodap"/>
+    <w:uiPriority w:val="99"/>
+    <w:rsid w:val="00FE0562"/>
+  </w:style>
 </w:styles>
 </file>
 

</xml_diff>

<commit_message>
chore: creating new database tables
</commit_message>
<xml_diff>
--- a/documents/regra-negocio.docx
+++ b/documents/regra-negocio.docx
@@ -134,7 +134,6 @@
           <w:numId w:val="1"/>
         </w:numPr>
         <w:rPr>
-          <w:bCs/>
           <w:sz w:val="24"/>
           <w:szCs w:val="24"/>
         </w:rPr>
@@ -142,10 +141,574 @@
       <w:r>
         <w:rPr>
           <w:b/>
-          <w:bCs/>
-          <w:sz w:val="24"/>
-          <w:szCs w:val="24"/>
-        </w:rPr>
+          <w:sz w:val="24"/>
+          <w:szCs w:val="24"/>
+        </w:rPr>
+        <w:t>Cadastro de Funcionários:</w:t>
+      </w:r>
+      <w:r>
+        <w:rPr>
+          <w:sz w:val="24"/>
+          <w:szCs w:val="24"/>
+        </w:rPr>
+        <w:t xml:space="preserve"> O sistema deve incluir um cadastro de funcionários da empresa.</w:t>
+      </w:r>
+    </w:p>
+    <w:p>
+      <w:pPr>
+        <w:pStyle w:val="PargrafodaLista"/>
+        <w:numPr>
+          <w:ilvl w:val="2"/>
+          <w:numId w:val="1"/>
+        </w:numPr>
+        <w:rPr>
+          <w:b/>
+          <w:bCs/>
+          <w:sz w:val="24"/>
+          <w:szCs w:val="24"/>
+        </w:rPr>
+      </w:pPr>
+      <w:r>
+        <w:rPr>
+          <w:b/>
+          <w:bCs/>
+          <w:sz w:val="24"/>
+          <w:szCs w:val="24"/>
+        </w:rPr>
+        <w:t>Dados necessários</w:t>
+      </w:r>
+    </w:p>
+    <w:tbl>
+      <w:tblPr>
+        <w:tblStyle w:val="Tabelacomgrade"/>
+        <w:tblW w:w="0" w:type="auto"/>
+        <w:tblInd w:w="2136" w:type="dxa"/>
+        <w:tblLook w:val="04A0" w:firstRow="1" w:lastRow="0" w:firstColumn="1" w:lastColumn="0" w:noHBand="0" w:noVBand="1"/>
+      </w:tblPr>
+      <w:tblGrid>
+        <w:gridCol w:w="3149"/>
+      </w:tblGrid>
+      <w:tr>
+        <w:trPr>
+          <w:trHeight w:val="435"/>
+        </w:trPr>
+        <w:tc>
+          <w:tcPr>
+            <w:tcW w:w="3149" w:type="dxa"/>
+            <w:vAlign w:val="center"/>
+          </w:tcPr>
+          <w:p>
+            <w:pPr>
+              <w:pStyle w:val="PargrafodaLista"/>
+              <w:ind w:left="0"/>
+              <w:jc w:val="center"/>
+              <w:rPr>
+                <w:sz w:val="24"/>
+                <w:szCs w:val="24"/>
+              </w:rPr>
+            </w:pPr>
+            <w:r>
+              <w:rPr>
+                <w:sz w:val="24"/>
+                <w:szCs w:val="24"/>
+              </w:rPr>
+              <w:t xml:space="preserve">ID do usuário – </w:t>
+            </w:r>
+            <w:r>
+              <w:rPr>
+                <w:b/>
+                <w:bCs/>
+                <w:sz w:val="24"/>
+                <w:szCs w:val="24"/>
+              </w:rPr>
+              <w:t>PK</w:t>
+            </w:r>
+          </w:p>
+        </w:tc>
+      </w:tr>
+      <w:tr>
+        <w:trPr>
+          <w:trHeight w:val="435"/>
+        </w:trPr>
+        <w:tc>
+          <w:tcPr>
+            <w:tcW w:w="3149" w:type="dxa"/>
+            <w:vAlign w:val="center"/>
+          </w:tcPr>
+          <w:p>
+            <w:pPr>
+              <w:pStyle w:val="PargrafodaLista"/>
+              <w:ind w:left="0"/>
+              <w:jc w:val="center"/>
+              <w:rPr>
+                <w:sz w:val="24"/>
+                <w:szCs w:val="24"/>
+              </w:rPr>
+            </w:pPr>
+            <w:r>
+              <w:rPr>
+                <w:sz w:val="24"/>
+                <w:szCs w:val="24"/>
+              </w:rPr>
+              <w:t xml:space="preserve">ID do tipo de usuário – </w:t>
+            </w:r>
+          </w:p>
+          <w:p>
+            <w:pPr>
+              <w:pStyle w:val="PargrafodaLista"/>
+              <w:ind w:left="0"/>
+              <w:jc w:val="center"/>
+              <w:rPr>
+                <w:b/>
+                <w:bCs/>
+                <w:sz w:val="24"/>
+                <w:szCs w:val="24"/>
+              </w:rPr>
+            </w:pPr>
+            <w:r>
+              <w:rPr>
+                <w:b/>
+                <w:bCs/>
+                <w:sz w:val="24"/>
+                <w:szCs w:val="24"/>
+              </w:rPr>
+              <w:t>FK (tipo de usuário)</w:t>
+            </w:r>
+          </w:p>
+        </w:tc>
+      </w:tr>
+      <w:tr>
+        <w:trPr>
+          <w:trHeight w:val="435"/>
+        </w:trPr>
+        <w:tc>
+          <w:tcPr>
+            <w:tcW w:w="3149" w:type="dxa"/>
+            <w:vAlign w:val="center"/>
+          </w:tcPr>
+          <w:p>
+            <w:pPr>
+              <w:pStyle w:val="PargrafodaLista"/>
+              <w:ind w:left="0"/>
+              <w:jc w:val="center"/>
+              <w:rPr>
+                <w:sz w:val="24"/>
+                <w:szCs w:val="24"/>
+              </w:rPr>
+            </w:pPr>
+            <w:r>
+              <w:rPr>
+                <w:sz w:val="24"/>
+                <w:szCs w:val="24"/>
+              </w:rPr>
+              <w:t>Nome</w:t>
+            </w:r>
+          </w:p>
+        </w:tc>
+      </w:tr>
+      <w:tr>
+        <w:trPr>
+          <w:trHeight w:val="435"/>
+        </w:trPr>
+        <w:tc>
+          <w:tcPr>
+            <w:tcW w:w="3149" w:type="dxa"/>
+            <w:vAlign w:val="center"/>
+          </w:tcPr>
+          <w:p>
+            <w:pPr>
+              <w:pStyle w:val="PargrafodaLista"/>
+              <w:ind w:left="0"/>
+              <w:jc w:val="center"/>
+              <w:rPr>
+                <w:sz w:val="24"/>
+                <w:szCs w:val="24"/>
+              </w:rPr>
+            </w:pPr>
+            <w:r>
+              <w:rPr>
+                <w:sz w:val="24"/>
+                <w:szCs w:val="24"/>
+              </w:rPr>
+              <w:t>Sobrenome</w:t>
+            </w:r>
+          </w:p>
+        </w:tc>
+      </w:tr>
+      <w:tr>
+        <w:trPr>
+          <w:trHeight w:val="435"/>
+        </w:trPr>
+        <w:tc>
+          <w:tcPr>
+            <w:tcW w:w="3149" w:type="dxa"/>
+            <w:vAlign w:val="center"/>
+          </w:tcPr>
+          <w:p>
+            <w:pPr>
+              <w:pStyle w:val="PargrafodaLista"/>
+              <w:ind w:left="0"/>
+              <w:jc w:val="center"/>
+              <w:rPr>
+                <w:sz w:val="24"/>
+                <w:szCs w:val="24"/>
+              </w:rPr>
+            </w:pPr>
+            <w:r>
+              <w:rPr>
+                <w:sz w:val="24"/>
+                <w:szCs w:val="24"/>
+              </w:rPr>
+              <w:t>E-mail</w:t>
+            </w:r>
+          </w:p>
+        </w:tc>
+      </w:tr>
+      <w:tr>
+        <w:trPr>
+          <w:trHeight w:val="435"/>
+        </w:trPr>
+        <w:tc>
+          <w:tcPr>
+            <w:tcW w:w="3149" w:type="dxa"/>
+            <w:vAlign w:val="center"/>
+          </w:tcPr>
+          <w:p>
+            <w:pPr>
+              <w:pStyle w:val="PargrafodaLista"/>
+              <w:ind w:left="0"/>
+              <w:jc w:val="center"/>
+              <w:rPr>
+                <w:sz w:val="24"/>
+                <w:szCs w:val="24"/>
+              </w:rPr>
+            </w:pPr>
+            <w:r>
+              <w:rPr>
+                <w:sz w:val="24"/>
+                <w:szCs w:val="24"/>
+              </w:rPr>
+              <w:t>Telefone</w:t>
+            </w:r>
+          </w:p>
+        </w:tc>
+      </w:tr>
+      <w:tr>
+        <w:trPr>
+          <w:trHeight w:val="435"/>
+        </w:trPr>
+        <w:tc>
+          <w:tcPr>
+            <w:tcW w:w="3149" w:type="dxa"/>
+            <w:vAlign w:val="center"/>
+          </w:tcPr>
+          <w:p>
+            <w:pPr>
+              <w:pStyle w:val="PargrafodaLista"/>
+              <w:ind w:left="0"/>
+              <w:jc w:val="center"/>
+              <w:rPr>
+                <w:sz w:val="24"/>
+                <w:szCs w:val="24"/>
+              </w:rPr>
+            </w:pPr>
+            <w:r>
+              <w:rPr>
+                <w:sz w:val="24"/>
+                <w:szCs w:val="24"/>
+              </w:rPr>
+              <w:t>CPF</w:t>
+            </w:r>
+          </w:p>
+        </w:tc>
+      </w:tr>
+    </w:tbl>
+    <w:p>
+      <w:pPr>
+        <w:pStyle w:val="PargrafodaLista"/>
+        <w:ind w:left="1140"/>
+        <w:rPr>
+          <w:b/>
+          <w:sz w:val="36"/>
+          <w:szCs w:val="36"/>
+        </w:rPr>
+      </w:pPr>
+    </w:p>
+    <w:p>
+      <w:pPr>
+        <w:pStyle w:val="PargrafodaLista"/>
+        <w:numPr>
+          <w:ilvl w:val="1"/>
+          <w:numId w:val="1"/>
+        </w:numPr>
+        <w:rPr>
+          <w:sz w:val="24"/>
+          <w:szCs w:val="24"/>
+        </w:rPr>
+      </w:pPr>
+      <w:r>
+        <w:rPr>
+          <w:b/>
+          <w:sz w:val="24"/>
+          <w:szCs w:val="24"/>
+        </w:rPr>
+        <w:t xml:space="preserve">Cadastro de </w:t>
+      </w:r>
+      <w:r>
+        <w:rPr>
+          <w:b/>
+          <w:sz w:val="24"/>
+          <w:szCs w:val="24"/>
+        </w:rPr>
+        <w:t>tipo de funcionário</w:t>
+      </w:r>
+      <w:r>
+        <w:rPr>
+          <w:b/>
+          <w:sz w:val="24"/>
+          <w:szCs w:val="24"/>
+        </w:rPr>
+        <w:t>:</w:t>
+      </w:r>
+      <w:r>
+        <w:rPr>
+          <w:sz w:val="24"/>
+          <w:szCs w:val="24"/>
+        </w:rPr>
+        <w:t xml:space="preserve"> </w:t>
+      </w:r>
+      <w:r>
+        <w:rPr>
+          <w:sz w:val="24"/>
+          <w:szCs w:val="24"/>
+        </w:rPr>
+        <w:t>O sistema precisa de uma tabela para diferenciar usuários administradores, comuns ou outros tipos de usuários.</w:t>
+      </w:r>
+    </w:p>
+    <w:p>
+      <w:pPr>
+        <w:pStyle w:val="PargrafodaLista"/>
+        <w:numPr>
+          <w:ilvl w:val="2"/>
+          <w:numId w:val="1"/>
+        </w:numPr>
+        <w:rPr>
+          <w:b/>
+          <w:bCs/>
+          <w:sz w:val="24"/>
+          <w:szCs w:val="24"/>
+        </w:rPr>
+      </w:pPr>
+      <w:r>
+        <w:rPr>
+          <w:b/>
+          <w:bCs/>
+          <w:sz w:val="24"/>
+          <w:szCs w:val="24"/>
+        </w:rPr>
+        <w:t>Dados necessários</w:t>
+      </w:r>
+    </w:p>
+    <w:tbl>
+      <w:tblPr>
+        <w:tblStyle w:val="Tabelacomgrade"/>
+        <w:tblW w:w="0" w:type="auto"/>
+        <w:tblInd w:w="2136" w:type="dxa"/>
+        <w:tblLook w:val="04A0" w:firstRow="1" w:lastRow="0" w:firstColumn="1" w:lastColumn="0" w:noHBand="0" w:noVBand="1"/>
+      </w:tblPr>
+      <w:tblGrid>
+        <w:gridCol w:w="3149"/>
+      </w:tblGrid>
+      <w:tr>
+        <w:trPr>
+          <w:trHeight w:val="435"/>
+        </w:trPr>
+        <w:tc>
+          <w:tcPr>
+            <w:tcW w:w="3149" w:type="dxa"/>
+            <w:vAlign w:val="center"/>
+          </w:tcPr>
+          <w:p>
+            <w:pPr>
+              <w:pStyle w:val="PargrafodaLista"/>
+              <w:ind w:left="0"/>
+              <w:jc w:val="center"/>
+              <w:rPr>
+                <w:sz w:val="24"/>
+                <w:szCs w:val="24"/>
+              </w:rPr>
+            </w:pPr>
+            <w:r>
+              <w:rPr>
+                <w:sz w:val="24"/>
+                <w:szCs w:val="24"/>
+              </w:rPr>
+              <w:t xml:space="preserve">ID do </w:t>
+            </w:r>
+            <w:r>
+              <w:rPr>
+                <w:sz w:val="24"/>
+                <w:szCs w:val="24"/>
+              </w:rPr>
+              <w:t>tipo de usuário</w:t>
+            </w:r>
+            <w:r>
+              <w:rPr>
+                <w:sz w:val="24"/>
+                <w:szCs w:val="24"/>
+              </w:rPr>
+              <w:t xml:space="preserve"> – </w:t>
+            </w:r>
+            <w:r>
+              <w:rPr>
+                <w:b/>
+                <w:bCs/>
+                <w:sz w:val="24"/>
+                <w:szCs w:val="24"/>
+              </w:rPr>
+              <w:t>PK</w:t>
+            </w:r>
+          </w:p>
+        </w:tc>
+      </w:tr>
+      <w:tr>
+        <w:trPr>
+          <w:trHeight w:val="435"/>
+        </w:trPr>
+        <w:tc>
+          <w:tcPr>
+            <w:tcW w:w="3149" w:type="dxa"/>
+            <w:vAlign w:val="center"/>
+          </w:tcPr>
+          <w:p>
+            <w:pPr>
+              <w:pStyle w:val="PargrafodaLista"/>
+              <w:ind w:left="0"/>
+              <w:jc w:val="center"/>
+              <w:rPr>
+                <w:sz w:val="24"/>
+                <w:szCs w:val="24"/>
+              </w:rPr>
+            </w:pPr>
+            <w:r>
+              <w:rPr>
+                <w:sz w:val="24"/>
+                <w:szCs w:val="24"/>
+              </w:rPr>
+              <w:t>Título do tipo</w:t>
+            </w:r>
+          </w:p>
+        </w:tc>
+      </w:tr>
+      <w:tr>
+        <w:trPr>
+          <w:trHeight w:val="435"/>
+        </w:trPr>
+        <w:tc>
+          <w:tcPr>
+            <w:tcW w:w="3149" w:type="dxa"/>
+            <w:vAlign w:val="center"/>
+          </w:tcPr>
+          <w:p>
+            <w:pPr>
+              <w:pStyle w:val="PargrafodaLista"/>
+              <w:ind w:left="0"/>
+              <w:jc w:val="center"/>
+              <w:rPr>
+                <w:sz w:val="24"/>
+                <w:szCs w:val="24"/>
+              </w:rPr>
+            </w:pPr>
+            <w:r>
+              <w:rPr>
+                <w:sz w:val="24"/>
+                <w:szCs w:val="24"/>
+              </w:rPr>
+              <w:t>Descrição do tipo</w:t>
+            </w:r>
+          </w:p>
+        </w:tc>
+      </w:tr>
+    </w:tbl>
+    <w:p>
+      <w:pPr>
+        <w:rPr>
+          <w:b/>
+          <w:sz w:val="36"/>
+          <w:szCs w:val="36"/>
+        </w:rPr>
+      </w:pPr>
+    </w:p>
+    <w:p>
+      <w:pPr>
+        <w:rPr>
+          <w:b/>
+          <w:sz w:val="36"/>
+          <w:szCs w:val="36"/>
+        </w:rPr>
+      </w:pPr>
+    </w:p>
+    <w:p>
+      <w:pPr>
+        <w:rPr>
+          <w:b/>
+          <w:sz w:val="36"/>
+          <w:szCs w:val="36"/>
+        </w:rPr>
+      </w:pPr>
+    </w:p>
+    <w:p>
+      <w:pPr>
+        <w:rPr>
+          <w:b/>
+          <w:sz w:val="36"/>
+          <w:szCs w:val="36"/>
+        </w:rPr>
+      </w:pPr>
+    </w:p>
+    <w:p>
+      <w:pPr>
+        <w:pStyle w:val="PargrafodaLista"/>
+        <w:ind w:left="2136"/>
+        <w:rPr>
+          <w:b/>
+          <w:sz w:val="36"/>
+          <w:szCs w:val="36"/>
+        </w:rPr>
+      </w:pPr>
+    </w:p>
+    <w:p>
+      <w:pPr>
+        <w:pStyle w:val="PargrafodaLista"/>
+        <w:ind w:left="2136"/>
+        <w:rPr>
+          <w:b/>
+          <w:sz w:val="36"/>
+          <w:szCs w:val="36"/>
+        </w:rPr>
+      </w:pPr>
+    </w:p>
+    <w:p>
+      <w:pPr>
+        <w:pStyle w:val="PargrafodaLista"/>
+        <w:numPr>
+          <w:ilvl w:val="1"/>
+          <w:numId w:val="1"/>
+        </w:numPr>
+        <w:rPr>
+          <w:bCs/>
+          <w:sz w:val="24"/>
+          <w:szCs w:val="24"/>
+        </w:rPr>
+      </w:pPr>
+      <w:r>
+        <w:rPr>
+          <w:b/>
+          <w:bCs/>
+          <w:sz w:val="24"/>
+          <w:szCs w:val="24"/>
+        </w:rPr>
+        <w:lastRenderedPageBreak/>
         <w:t>Cadastr</w:t>
       </w:r>
       <w:r>
@@ -182,7 +745,7 @@
           <w:sz w:val="24"/>
           <w:szCs w:val="24"/>
         </w:rPr>
-        <w:t>Usuário</w:t>
+        <w:t>Clientes</w:t>
       </w:r>
       <w:r>
         <w:rPr>
@@ -191,7 +754,7 @@
           <w:sz w:val="24"/>
           <w:szCs w:val="24"/>
         </w:rPr>
-        <w:t>s:</w:t>
+        <w:t>:</w:t>
       </w:r>
       <w:r>
         <w:rPr>
@@ -207,7 +770,23 @@
           <w:sz w:val="24"/>
           <w:szCs w:val="24"/>
         </w:rPr>
-        <w:t>O sistema deve incluir um módulo de cadastro de usuários, utilizado para registrar clientes que desejam alugar um veículo. A lógica consiste em garantir que, antes de formalizar a locação, seja criado um cadastro do cliente no sistema, assegurando que todas as informações necessárias estejam devidamente registradas.</w:t>
+        <w:t xml:space="preserve">O sistema deve incluir um módulo de cadastro de </w:t>
+      </w:r>
+      <w:r>
+        <w:rPr>
+          <w:bCs/>
+          <w:sz w:val="24"/>
+          <w:szCs w:val="24"/>
+        </w:rPr>
+        <w:t>clientes</w:t>
+      </w:r>
+      <w:r>
+        <w:rPr>
+          <w:bCs/>
+          <w:sz w:val="24"/>
+          <w:szCs w:val="24"/>
+        </w:rPr>
+        <w:t>, utilizado para registrar clientes que desejam alugar um veículo. A lógica consiste em garantir que, antes de formalizar a locação, seja criado um cadastro do cliente no sistema, assegurando que todas as informações necessárias estejam devidamente registradas.</w:t>
       </w:r>
     </w:p>
     <w:p>
@@ -258,25 +837,51 @@
               <w:ind w:left="0"/>
               <w:jc w:val="center"/>
               <w:rPr>
-                <w:bCs/>
-                <w:sz w:val="24"/>
-                <w:szCs w:val="24"/>
-              </w:rPr>
-            </w:pPr>
-            <w:r>
-              <w:rPr>
-                <w:bCs/>
-                <w:sz w:val="24"/>
-                <w:szCs w:val="24"/>
-              </w:rPr>
-              <w:t>Nome</w:t>
-            </w:r>
-          </w:p>
-        </w:tc>
-      </w:tr>
-      <w:tr>
-        <w:trPr>
-          <w:trHeight w:val="424"/>
+                <w:b/>
+                <w:bCs/>
+                <w:sz w:val="24"/>
+                <w:szCs w:val="24"/>
+              </w:rPr>
+            </w:pPr>
+            <w:r>
+              <w:rPr>
+                <w:bCs/>
+                <w:sz w:val="24"/>
+                <w:szCs w:val="24"/>
+              </w:rPr>
+              <w:t xml:space="preserve">ID </w:t>
+            </w:r>
+            <w:r>
+              <w:rPr>
+                <w:bCs/>
+                <w:sz w:val="24"/>
+                <w:szCs w:val="24"/>
+              </w:rPr>
+              <w:t>cliente</w:t>
+            </w:r>
+            <w:r>
+              <w:rPr>
+                <w:bCs/>
+                <w:sz w:val="24"/>
+                <w:szCs w:val="24"/>
+              </w:rPr>
+              <w:t xml:space="preserve"> - </w:t>
+            </w:r>
+            <w:r>
+              <w:rPr>
+                <w:b/>
+                <w:bCs/>
+                <w:sz w:val="24"/>
+                <w:szCs w:val="24"/>
+              </w:rPr>
+              <w:t>PK</w:t>
+            </w:r>
+          </w:p>
+        </w:tc>
+      </w:tr>
+      <w:tr>
+        <w:trPr>
+          <w:trHeight w:val="415"/>
         </w:trPr>
         <w:tc>
           <w:tcPr>
@@ -300,14 +905,14 @@
                 <w:sz w:val="24"/>
                 <w:szCs w:val="24"/>
               </w:rPr>
-              <w:t>Sobrenome</w:t>
-            </w:r>
-          </w:p>
-        </w:tc>
-      </w:tr>
-      <w:tr>
-        <w:trPr>
-          <w:trHeight w:val="415"/>
+              <w:t>Nome</w:t>
+            </w:r>
+          </w:p>
+        </w:tc>
+      </w:tr>
+      <w:tr>
+        <w:trPr>
+          <w:trHeight w:val="424"/>
         </w:trPr>
         <w:tc>
           <w:tcPr>
@@ -331,7 +936,7 @@
                 <w:sz w:val="24"/>
                 <w:szCs w:val="24"/>
               </w:rPr>
-              <w:t>CPF</w:t>
+              <w:t>Sobrenome</w:t>
             </w:r>
           </w:p>
         </w:tc>
@@ -362,7 +967,7 @@
                 <w:sz w:val="24"/>
                 <w:szCs w:val="24"/>
               </w:rPr>
-              <w:t xml:space="preserve">RG </w:t>
+              <w:t>Telefone</w:t>
             </w:r>
           </w:p>
         </w:tc>
@@ -393,7 +998,7 @@
                 <w:sz w:val="24"/>
                 <w:szCs w:val="24"/>
               </w:rPr>
-              <w:t>Número da CNH</w:t>
+              <w:t>CPF</w:t>
             </w:r>
           </w:p>
         </w:tc>
@@ -424,7 +1029,7 @@
                 <w:sz w:val="24"/>
                 <w:szCs w:val="24"/>
               </w:rPr>
-              <w:t>Estado Civil</w:t>
+              <w:t xml:space="preserve">RG </w:t>
             </w:r>
           </w:p>
         </w:tc>
@@ -455,7 +1060,7 @@
                 <w:sz w:val="24"/>
                 <w:szCs w:val="24"/>
               </w:rPr>
-              <w:t>Estado</w:t>
+              <w:t>Número da CNH</w:t>
             </w:r>
           </w:p>
         </w:tc>
@@ -486,7 +1091,7 @@
                 <w:sz w:val="24"/>
                 <w:szCs w:val="24"/>
               </w:rPr>
-              <w:t>Cidade</w:t>
+              <w:t>Estado Civil</w:t>
             </w:r>
           </w:p>
         </w:tc>
@@ -517,7 +1122,7 @@
                 <w:sz w:val="24"/>
                 <w:szCs w:val="24"/>
               </w:rPr>
-              <w:t>Bairro</w:t>
+              <w:t>Estado</w:t>
             </w:r>
           </w:p>
         </w:tc>
@@ -548,7 +1153,7 @@
                 <w:sz w:val="24"/>
                 <w:szCs w:val="24"/>
               </w:rPr>
-              <w:t>Rua</w:t>
+              <w:t>Cidade</w:t>
             </w:r>
           </w:p>
         </w:tc>
@@ -579,6 +1184,68 @@
                 <w:sz w:val="24"/>
                 <w:szCs w:val="24"/>
               </w:rPr>
+              <w:t>Bairro</w:t>
+            </w:r>
+          </w:p>
+        </w:tc>
+      </w:tr>
+      <w:tr>
+        <w:trPr>
+          <w:trHeight w:val="415"/>
+        </w:trPr>
+        <w:tc>
+          <w:tcPr>
+            <w:tcW w:w="3132" w:type="dxa"/>
+            <w:vAlign w:val="center"/>
+          </w:tcPr>
+          <w:p>
+            <w:pPr>
+              <w:pStyle w:val="PargrafodaLista"/>
+              <w:ind w:left="0"/>
+              <w:jc w:val="center"/>
+              <w:rPr>
+                <w:bCs/>
+                <w:sz w:val="24"/>
+                <w:szCs w:val="24"/>
+              </w:rPr>
+            </w:pPr>
+            <w:r>
+              <w:rPr>
+                <w:bCs/>
+                <w:sz w:val="24"/>
+                <w:szCs w:val="24"/>
+              </w:rPr>
+              <w:t>Rua</w:t>
+            </w:r>
+          </w:p>
+        </w:tc>
+      </w:tr>
+      <w:tr>
+        <w:trPr>
+          <w:trHeight w:val="415"/>
+        </w:trPr>
+        <w:tc>
+          <w:tcPr>
+            <w:tcW w:w="3132" w:type="dxa"/>
+            <w:vAlign w:val="center"/>
+          </w:tcPr>
+          <w:p>
+            <w:pPr>
+              <w:pStyle w:val="PargrafodaLista"/>
+              <w:ind w:left="0"/>
+              <w:jc w:val="center"/>
+              <w:rPr>
+                <w:bCs/>
+                <w:sz w:val="24"/>
+                <w:szCs w:val="24"/>
+              </w:rPr>
+            </w:pPr>
+            <w:r>
+              <w:rPr>
+                <w:bCs/>
+                <w:sz w:val="24"/>
+                <w:szCs w:val="24"/>
+              </w:rPr>
               <w:t>Número da casa</w:t>
             </w:r>
           </w:p>
@@ -599,29 +1266,275 @@
     <w:p>
       <w:pPr>
         <w:pStyle w:val="PargrafodaLista"/>
-        <w:ind w:left="2136"/>
-        <w:rPr>
-          <w:bCs/>
-          <w:sz w:val="24"/>
-          <w:szCs w:val="24"/>
-        </w:rPr>
-      </w:pPr>
+        <w:numPr>
+          <w:ilvl w:val="1"/>
+          <w:numId w:val="1"/>
+        </w:numPr>
+        <w:rPr>
+          <w:sz w:val="24"/>
+          <w:szCs w:val="24"/>
+        </w:rPr>
+      </w:pPr>
+      <w:r>
+        <w:rPr>
+          <w:b/>
+          <w:sz w:val="24"/>
+          <w:szCs w:val="24"/>
+        </w:rPr>
+        <w:t xml:space="preserve">Cadastro de </w:t>
+      </w:r>
+      <w:r>
+        <w:rPr>
+          <w:b/>
+          <w:sz w:val="24"/>
+          <w:szCs w:val="24"/>
+        </w:rPr>
+        <w:t>contatos do cliente</w:t>
+      </w:r>
+      <w:r>
+        <w:rPr>
+          <w:b/>
+          <w:sz w:val="24"/>
+          <w:szCs w:val="24"/>
+        </w:rPr>
+        <w:t>:</w:t>
+      </w:r>
+      <w:r>
+        <w:rPr>
+          <w:sz w:val="24"/>
+          <w:szCs w:val="24"/>
+        </w:rPr>
+        <w:t xml:space="preserve"> </w:t>
+      </w:r>
+      <w:r>
+        <w:rPr>
+          <w:sz w:val="24"/>
+          <w:szCs w:val="24"/>
+        </w:rPr>
+        <w:t>O sistema precisa armazenar especificamente formas de contato com os clientes.</w:t>
+      </w:r>
     </w:p>
     <w:p>
       <w:pPr>
         <w:pStyle w:val="PargrafodaLista"/>
-        <w:ind w:left="2136"/>
-        <w:rPr>
-          <w:bCs/>
-          <w:sz w:val="24"/>
-          <w:szCs w:val="24"/>
-        </w:rPr>
-      </w:pPr>
-    </w:p>
-    <w:p>
-      <w:pPr>
-        <w:pStyle w:val="PargrafodaLista"/>
-        <w:ind w:left="2136"/>
+        <w:numPr>
+          <w:ilvl w:val="2"/>
+          <w:numId w:val="1"/>
+        </w:numPr>
+        <w:rPr>
+          <w:b/>
+          <w:bCs/>
+          <w:sz w:val="24"/>
+          <w:szCs w:val="24"/>
+        </w:rPr>
+      </w:pPr>
+      <w:r>
+        <w:rPr>
+          <w:b/>
+          <w:bCs/>
+          <w:sz w:val="24"/>
+          <w:szCs w:val="24"/>
+        </w:rPr>
+        <w:t>Dados necessários</w:t>
+      </w:r>
+    </w:p>
+    <w:tbl>
+      <w:tblPr>
+        <w:tblStyle w:val="Tabelacomgrade"/>
+        <w:tblW w:w="0" w:type="auto"/>
+        <w:tblInd w:w="2136" w:type="dxa"/>
+        <w:tblLook w:val="04A0" w:firstRow="1" w:lastRow="0" w:firstColumn="1" w:lastColumn="0" w:noHBand="0" w:noVBand="1"/>
+      </w:tblPr>
+      <w:tblGrid>
+        <w:gridCol w:w="3149"/>
+      </w:tblGrid>
+      <w:tr>
+        <w:trPr>
+          <w:trHeight w:val="435"/>
+        </w:trPr>
+        <w:tc>
+          <w:tcPr>
+            <w:tcW w:w="3149" w:type="dxa"/>
+            <w:vAlign w:val="center"/>
+          </w:tcPr>
+          <w:p>
+            <w:pPr>
+              <w:pStyle w:val="PargrafodaLista"/>
+              <w:ind w:left="0"/>
+              <w:jc w:val="center"/>
+              <w:rPr>
+                <w:sz w:val="24"/>
+                <w:szCs w:val="24"/>
+              </w:rPr>
+            </w:pPr>
+            <w:r>
+              <w:rPr>
+                <w:sz w:val="24"/>
+                <w:szCs w:val="24"/>
+              </w:rPr>
+              <w:t>ID do contato</w:t>
+            </w:r>
+            <w:r>
+              <w:rPr>
+                <w:sz w:val="24"/>
+                <w:szCs w:val="24"/>
+              </w:rPr>
+              <w:t xml:space="preserve"> – </w:t>
+            </w:r>
+            <w:r>
+              <w:rPr>
+                <w:b/>
+                <w:bCs/>
+                <w:sz w:val="24"/>
+                <w:szCs w:val="24"/>
+              </w:rPr>
+              <w:t>PK</w:t>
+            </w:r>
+          </w:p>
+        </w:tc>
+      </w:tr>
+      <w:tr>
+        <w:trPr>
+          <w:trHeight w:val="435"/>
+        </w:trPr>
+        <w:tc>
+          <w:tcPr>
+            <w:tcW w:w="3149" w:type="dxa"/>
+            <w:vAlign w:val="center"/>
+          </w:tcPr>
+          <w:p>
+            <w:pPr>
+              <w:pStyle w:val="PargrafodaLista"/>
+              <w:ind w:left="0"/>
+              <w:jc w:val="center"/>
+              <w:rPr>
+                <w:b/>
+                <w:sz w:val="24"/>
+                <w:szCs w:val="24"/>
+              </w:rPr>
+            </w:pPr>
+            <w:r>
+              <w:rPr>
+                <w:sz w:val="24"/>
+                <w:szCs w:val="24"/>
+              </w:rPr>
+              <w:t xml:space="preserve">ID do cliente </w:t>
+            </w:r>
+            <w:r>
+              <w:rPr>
+                <w:sz w:val="24"/>
+                <w:szCs w:val="24"/>
+              </w:rPr>
+              <w:t>–</w:t>
+            </w:r>
+            <w:r>
+              <w:rPr>
+                <w:sz w:val="24"/>
+                <w:szCs w:val="24"/>
+              </w:rPr>
+              <w:t xml:space="preserve"> </w:t>
+            </w:r>
+            <w:r>
+              <w:rPr>
+                <w:b/>
+                <w:sz w:val="24"/>
+                <w:szCs w:val="24"/>
+              </w:rPr>
+              <w:t>FK (cliente)</w:t>
+            </w:r>
+          </w:p>
+        </w:tc>
+      </w:tr>
+      <w:tr>
+        <w:trPr>
+          <w:trHeight w:val="435"/>
+        </w:trPr>
+        <w:tc>
+          <w:tcPr>
+            <w:tcW w:w="3149" w:type="dxa"/>
+            <w:vAlign w:val="center"/>
+          </w:tcPr>
+          <w:p>
+            <w:pPr>
+              <w:pStyle w:val="PargrafodaLista"/>
+              <w:ind w:left="0"/>
+              <w:jc w:val="center"/>
+              <w:rPr>
+                <w:sz w:val="24"/>
+                <w:szCs w:val="24"/>
+              </w:rPr>
+            </w:pPr>
+            <w:r>
+              <w:rPr>
+                <w:sz w:val="24"/>
+                <w:szCs w:val="24"/>
+              </w:rPr>
+              <w:t>E-mail do cliente</w:t>
+            </w:r>
+          </w:p>
+        </w:tc>
+      </w:tr>
+      <w:tr>
+        <w:trPr>
+          <w:trHeight w:val="435"/>
+        </w:trPr>
+        <w:tc>
+          <w:tcPr>
+            <w:tcW w:w="3149" w:type="dxa"/>
+            <w:vAlign w:val="center"/>
+          </w:tcPr>
+          <w:p>
+            <w:pPr>
+              <w:pStyle w:val="PargrafodaLista"/>
+              <w:ind w:left="0"/>
+              <w:jc w:val="center"/>
+              <w:rPr>
+                <w:sz w:val="24"/>
+                <w:szCs w:val="24"/>
+              </w:rPr>
+            </w:pPr>
+            <w:r>
+              <w:rPr>
+                <w:sz w:val="24"/>
+                <w:szCs w:val="24"/>
+              </w:rPr>
+              <w:t>Telefone do cliente</w:t>
+            </w:r>
+          </w:p>
+        </w:tc>
+      </w:tr>
+      <w:tr>
+        <w:trPr>
+          <w:trHeight w:val="435"/>
+        </w:trPr>
+        <w:tc>
+          <w:tcPr>
+            <w:tcW w:w="3149" w:type="dxa"/>
+            <w:vAlign w:val="center"/>
+          </w:tcPr>
+          <w:p>
+            <w:pPr>
+              <w:pStyle w:val="PargrafodaLista"/>
+              <w:ind w:left="0"/>
+              <w:jc w:val="center"/>
+              <w:rPr>
+                <w:sz w:val="24"/>
+                <w:szCs w:val="24"/>
+              </w:rPr>
+            </w:pPr>
+            <w:r>
+              <w:rPr>
+                <w:sz w:val="24"/>
+                <w:szCs w:val="24"/>
+              </w:rPr>
+              <w:t>Whatsapp do cliente</w:t>
+            </w:r>
+          </w:p>
+        </w:tc>
+      </w:tr>
+    </w:tbl>
+    <w:p>
+      <w:pPr>
         <w:rPr>
           <w:bCs/>
           <w:sz w:val="24"/>
@@ -805,6 +1718,46 @@
                 <w:sz w:val="24"/>
                 <w:szCs w:val="24"/>
               </w:rPr>
+              <w:t xml:space="preserve">ID do veículo - </w:t>
+            </w:r>
+            <w:r>
+              <w:rPr>
+                <w:b/>
+                <w:bCs/>
+                <w:sz w:val="24"/>
+                <w:szCs w:val="24"/>
+              </w:rPr>
+              <w:t>PK</w:t>
+            </w:r>
+          </w:p>
+        </w:tc>
+      </w:tr>
+      <w:tr>
+        <w:trPr>
+          <w:trHeight w:val="415"/>
+        </w:trPr>
+        <w:tc>
+          <w:tcPr>
+            <w:tcW w:w="3132" w:type="dxa"/>
+            <w:vAlign w:val="center"/>
+          </w:tcPr>
+          <w:p>
+            <w:pPr>
+              <w:pStyle w:val="PargrafodaLista"/>
+              <w:ind w:left="0"/>
+              <w:jc w:val="center"/>
+              <w:rPr>
+                <w:bCs/>
+                <w:sz w:val="24"/>
+                <w:szCs w:val="24"/>
+              </w:rPr>
+            </w:pPr>
+            <w:r>
+              <w:rPr>
+                <w:bCs/>
+                <w:sz w:val="24"/>
+                <w:szCs w:val="24"/>
+              </w:rPr>
               <w:t>Marca</w:t>
             </w:r>
           </w:p>
@@ -1115,7 +2068,16 @@
                 <w:sz w:val="24"/>
                 <w:szCs w:val="24"/>
               </w:rPr>
-              <w:t>ID do locatário</w:t>
+              <w:t xml:space="preserve">ID da locação - </w:t>
+            </w:r>
+            <w:r>
+              <w:rPr>
+                <w:b/>
+                <w:bCs/>
+                <w:sz w:val="24"/>
+                <w:szCs w:val="24"/>
+              </w:rPr>
+              <w:t>PK</w:t>
             </w:r>
           </w:p>
         </w:tc>
@@ -1146,7 +2108,24 @@
                 <w:sz w:val="24"/>
                 <w:szCs w:val="24"/>
               </w:rPr>
-              <w:t>ID do veículo alugado</w:t>
+              <w:t>ID do locatário</w:t>
+            </w:r>
+            <w:r>
+              <w:rPr>
+                <w:bCs/>
+                <w:sz w:val="24"/>
+                <w:szCs w:val="24"/>
+              </w:rPr>
+              <w:t xml:space="preserve"> – </w:t>
+            </w:r>
+            <w:r>
+              <w:rPr>
+                <w:b/>
+                <w:bCs/>
+                <w:sz w:val="24"/>
+                <w:szCs w:val="24"/>
+              </w:rPr>
+              <w:t>FK (cliente)</w:t>
             </w:r>
           </w:p>
         </w:tc>
@@ -1177,7 +2156,23 @@
                 <w:sz w:val="24"/>
                 <w:szCs w:val="24"/>
               </w:rPr>
-              <w:t>Valor da locação</w:t>
+              <w:t>ID do veículo alugado</w:t>
+            </w:r>
+            <w:r>
+              <w:rPr>
+                <w:bCs/>
+                <w:sz w:val="24"/>
+                <w:szCs w:val="24"/>
+              </w:rPr>
+              <w:t xml:space="preserve"> – </w:t>
+            </w:r>
+            <w:r>
+              <w:rPr>
+                <w:b/>
+                <w:sz w:val="24"/>
+                <w:szCs w:val="24"/>
+              </w:rPr>
+              <w:t>FK (veiculo)</w:t>
             </w:r>
           </w:p>
         </w:tc>
@@ -1208,7 +2203,7 @@
                 <w:sz w:val="24"/>
                 <w:szCs w:val="24"/>
               </w:rPr>
-              <w:t>Data da locação</w:t>
+              <w:t>Valor da locação</w:t>
             </w:r>
           </w:p>
         </w:tc>
@@ -1239,12 +2234,131 @@
                 <w:sz w:val="24"/>
                 <w:szCs w:val="24"/>
               </w:rPr>
+              <w:t>Data da locação</w:t>
+            </w:r>
+          </w:p>
+        </w:tc>
+      </w:tr>
+      <w:tr>
+        <w:trPr>
+          <w:trHeight w:val="415"/>
+        </w:trPr>
+        <w:tc>
+          <w:tcPr>
+            <w:tcW w:w="3132" w:type="dxa"/>
+            <w:vAlign w:val="center"/>
+          </w:tcPr>
+          <w:p>
+            <w:pPr>
+              <w:pStyle w:val="PargrafodaLista"/>
+              <w:ind w:left="0"/>
+              <w:jc w:val="center"/>
+              <w:rPr>
+                <w:bCs/>
+                <w:sz w:val="24"/>
+                <w:szCs w:val="24"/>
+              </w:rPr>
+            </w:pPr>
+            <w:r>
+              <w:rPr>
+                <w:bCs/>
+                <w:sz w:val="24"/>
+                <w:szCs w:val="24"/>
+              </w:rPr>
               <w:t>Data da devolução</w:t>
             </w:r>
           </w:p>
         </w:tc>
       </w:tr>
     </w:tbl>
+    <w:p>
+      <w:pPr>
+        <w:pStyle w:val="PargrafodaLista"/>
+        <w:ind w:left="2136"/>
+        <w:rPr>
+          <w:bCs/>
+          <w:sz w:val="24"/>
+          <w:szCs w:val="24"/>
+        </w:rPr>
+      </w:pPr>
+    </w:p>
+    <w:p>
+      <w:pPr>
+        <w:pStyle w:val="PargrafodaLista"/>
+        <w:ind w:left="2136"/>
+        <w:rPr>
+          <w:bCs/>
+          <w:sz w:val="24"/>
+          <w:szCs w:val="24"/>
+        </w:rPr>
+      </w:pPr>
+    </w:p>
+    <w:p>
+      <w:pPr>
+        <w:pStyle w:val="PargrafodaLista"/>
+        <w:ind w:left="2136"/>
+        <w:rPr>
+          <w:bCs/>
+          <w:sz w:val="24"/>
+          <w:szCs w:val="24"/>
+        </w:rPr>
+      </w:pPr>
+    </w:p>
+    <w:p>
+      <w:pPr>
+        <w:pStyle w:val="PargrafodaLista"/>
+        <w:ind w:left="2136"/>
+        <w:rPr>
+          <w:bCs/>
+          <w:sz w:val="24"/>
+          <w:szCs w:val="24"/>
+        </w:rPr>
+      </w:pPr>
+    </w:p>
+    <w:p>
+      <w:pPr>
+        <w:pStyle w:val="PargrafodaLista"/>
+        <w:ind w:left="2136"/>
+        <w:rPr>
+          <w:bCs/>
+          <w:sz w:val="24"/>
+          <w:szCs w:val="24"/>
+        </w:rPr>
+      </w:pPr>
+    </w:p>
+    <w:p>
+      <w:pPr>
+        <w:pStyle w:val="PargrafodaLista"/>
+        <w:ind w:left="2136"/>
+        <w:rPr>
+          <w:bCs/>
+          <w:sz w:val="24"/>
+          <w:szCs w:val="24"/>
+        </w:rPr>
+      </w:pPr>
+    </w:p>
+    <w:p>
+      <w:pPr>
+        <w:pStyle w:val="PargrafodaLista"/>
+        <w:ind w:left="2136"/>
+        <w:rPr>
+          <w:bCs/>
+          <w:sz w:val="24"/>
+          <w:szCs w:val="24"/>
+        </w:rPr>
+      </w:pPr>
+    </w:p>
+    <w:p>
+      <w:pPr>
+        <w:pStyle w:val="PargrafodaLista"/>
+        <w:ind w:left="2136"/>
+        <w:rPr>
+          <w:bCs/>
+          <w:sz w:val="24"/>
+          <w:szCs w:val="24"/>
+        </w:rPr>
+      </w:pPr>
+    </w:p>
     <w:p>
       <w:pPr>
         <w:pStyle w:val="PargrafodaLista"/>
@@ -1276,6 +2390,7 @@
           <w:sz w:val="24"/>
           <w:szCs w:val="24"/>
         </w:rPr>
+        <w:lastRenderedPageBreak/>
         <w:t>Histórico de manutenção:</w:t>
       </w:r>
       <w:r>
@@ -1346,7 +2461,16 @@
                 <w:sz w:val="24"/>
                 <w:szCs w:val="24"/>
               </w:rPr>
-              <w:t>ID do veículo</w:t>
+              <w:t xml:space="preserve">ID da manutenção - </w:t>
+            </w:r>
+            <w:r>
+              <w:rPr>
+                <w:b/>
+                <w:bCs/>
+                <w:sz w:val="24"/>
+                <w:szCs w:val="24"/>
+              </w:rPr>
+              <w:t>PK</w:t>
             </w:r>
           </w:p>
         </w:tc>
@@ -1377,7 +2501,24 @@
                 <w:sz w:val="24"/>
                 <w:szCs w:val="24"/>
               </w:rPr>
-              <w:t>Manutenção efetuada</w:t>
+              <w:t>ID do veículo</w:t>
+            </w:r>
+            <w:r>
+              <w:rPr>
+                <w:bCs/>
+                <w:sz w:val="24"/>
+                <w:szCs w:val="24"/>
+              </w:rPr>
+              <w:t xml:space="preserve"> – </w:t>
+            </w:r>
+            <w:r>
+              <w:rPr>
+                <w:b/>
+                <w:bCs/>
+                <w:sz w:val="24"/>
+                <w:szCs w:val="24"/>
+              </w:rPr>
+              <w:t>FK (veiculo)</w:t>
             </w:r>
           </w:p>
         </w:tc>
@@ -1408,7 +2549,7 @@
                 <w:sz w:val="24"/>
                 <w:szCs w:val="24"/>
               </w:rPr>
-              <w:t>Motivo da manutenção</w:t>
+              <w:t>Manutenção efetuada</w:t>
             </w:r>
           </w:p>
         </w:tc>
@@ -1439,7 +2580,7 @@
                 <w:sz w:val="24"/>
                 <w:szCs w:val="24"/>
               </w:rPr>
-              <w:t>Valor total da manutenção</w:t>
+              <w:t>Motivo da manutenção</w:t>
             </w:r>
           </w:p>
         </w:tc>
@@ -1470,7 +2611,7 @@
                 <w:sz w:val="24"/>
                 <w:szCs w:val="24"/>
               </w:rPr>
-              <w:t>Fornecedor da mão de obra</w:t>
+              <w:t>Valor total da manutenção</w:t>
             </w:r>
           </w:p>
         </w:tc>
@@ -1501,7 +2642,77 @@
                 <w:sz w:val="24"/>
                 <w:szCs w:val="24"/>
               </w:rPr>
+              <w:t xml:space="preserve">ID fornecedor mão de obra – </w:t>
+            </w:r>
+            <w:r>
+              <w:rPr>
+                <w:b/>
+                <w:bCs/>
+                <w:sz w:val="24"/>
+                <w:szCs w:val="24"/>
+              </w:rPr>
+              <w:t>FK (fornecedor mão de obra)</w:t>
+            </w:r>
+          </w:p>
+        </w:tc>
+      </w:tr>
+      <w:tr>
+        <w:trPr>
+          <w:trHeight w:val="379"/>
+        </w:trPr>
+        <w:tc>
+          <w:tcPr>
+            <w:tcW w:w="3311" w:type="dxa"/>
+            <w:vAlign w:val="center"/>
+          </w:tcPr>
+          <w:p>
+            <w:pPr>
+              <w:pStyle w:val="PargrafodaLista"/>
+              <w:ind w:left="0"/>
+              <w:jc w:val="center"/>
+              <w:rPr>
+                <w:bCs/>
+                <w:sz w:val="24"/>
+                <w:szCs w:val="24"/>
+              </w:rPr>
+            </w:pPr>
+            <w:r>
+              <w:rPr>
+                <w:bCs/>
+                <w:sz w:val="24"/>
+                <w:szCs w:val="24"/>
+              </w:rPr>
               <w:t>Fornecedor da peça</w:t>
+            </w:r>
+            <w:r>
+              <w:rPr>
+                <w:bCs/>
+                <w:sz w:val="24"/>
+                <w:szCs w:val="24"/>
+              </w:rPr>
+              <w:t xml:space="preserve"> – </w:t>
+            </w:r>
+          </w:p>
+          <w:p>
+            <w:pPr>
+              <w:pStyle w:val="PargrafodaLista"/>
+              <w:ind w:left="0"/>
+              <w:jc w:val="center"/>
+              <w:rPr>
+                <w:b/>
+                <w:bCs/>
+                <w:sz w:val="24"/>
+                <w:szCs w:val="24"/>
+              </w:rPr>
+            </w:pPr>
+            <w:r>
+              <w:rPr>
+                <w:b/>
+                <w:bCs/>
+                <w:sz w:val="24"/>
+                <w:szCs w:val="24"/>
+              </w:rPr>
+              <w:t>FK (fornecedor da peça)</w:t>
             </w:r>
           </w:p>
         </w:tc>
@@ -1538,7 +2749,6 @@
           <w:sz w:val="24"/>
           <w:szCs w:val="24"/>
         </w:rPr>
-        <w:lastRenderedPageBreak/>
         <w:t>Peça:</w:t>
       </w:r>
       <w:r>
@@ -1597,6 +2807,7 @@
               <w:ind w:left="0"/>
               <w:jc w:val="center"/>
               <w:rPr>
+                <w:b/>
                 <w:bCs/>
                 <w:sz w:val="24"/>
                 <w:szCs w:val="24"/>
@@ -1609,6 +2820,74 @@
                 <w:szCs w:val="24"/>
               </w:rPr>
               <w:t>ID da peça</w:t>
+            </w:r>
+            <w:r>
+              <w:rPr>
+                <w:bCs/>
+                <w:sz w:val="24"/>
+                <w:szCs w:val="24"/>
+              </w:rPr>
+              <w:t xml:space="preserve"> - </w:t>
+            </w:r>
+            <w:r>
+              <w:rPr>
+                <w:b/>
+                <w:bCs/>
+                <w:sz w:val="24"/>
+                <w:szCs w:val="24"/>
+              </w:rPr>
+              <w:t>PK</w:t>
+            </w:r>
+          </w:p>
+        </w:tc>
+      </w:tr>
+      <w:tr>
+        <w:trPr>
+          <w:trHeight w:val="345"/>
+        </w:trPr>
+        <w:tc>
+          <w:tcPr>
+            <w:tcW w:w="3371" w:type="dxa"/>
+          </w:tcPr>
+          <w:p>
+            <w:pPr>
+              <w:pStyle w:val="PargrafodaLista"/>
+              <w:ind w:left="0"/>
+              <w:jc w:val="center"/>
+              <w:rPr>
+                <w:bCs/>
+                <w:sz w:val="24"/>
+                <w:szCs w:val="24"/>
+              </w:rPr>
+            </w:pPr>
+            <w:r>
+              <w:rPr>
+                <w:bCs/>
+                <w:sz w:val="24"/>
+                <w:szCs w:val="24"/>
+              </w:rPr>
+              <w:t>ID fornecedor da peça –</w:t>
+            </w:r>
+          </w:p>
+          <w:p>
+            <w:pPr>
+              <w:pStyle w:val="PargrafodaLista"/>
+              <w:ind w:left="0"/>
+              <w:jc w:val="center"/>
+              <w:rPr>
+                <w:bCs/>
+                <w:sz w:val="24"/>
+                <w:szCs w:val="24"/>
+              </w:rPr>
+            </w:pPr>
+            <w:r>
+              <w:rPr>
+                <w:b/>
+                <w:bCs/>
+                <w:sz w:val="24"/>
+                <w:szCs w:val="24"/>
+              </w:rPr>
+              <w:t>FK (fornecedor da peça)</w:t>
             </w:r>
           </w:p>
         </w:tc>
@@ -1834,6 +3113,53 @@
                 <w:sz w:val="24"/>
                 <w:szCs w:val="24"/>
               </w:rPr>
+              <w:t>ID do fornecedor da mão de obra</w:t>
+            </w:r>
+            <w:r>
+              <w:rPr>
+                <w:bCs/>
+                <w:sz w:val="24"/>
+                <w:szCs w:val="24"/>
+              </w:rPr>
+              <w:t xml:space="preserve"> - </w:t>
+            </w:r>
+            <w:r>
+              <w:rPr>
+                <w:b/>
+                <w:bCs/>
+                <w:sz w:val="24"/>
+                <w:szCs w:val="24"/>
+              </w:rPr>
+              <w:t>PK</w:t>
+            </w:r>
+          </w:p>
+        </w:tc>
+      </w:tr>
+      <w:tr>
+        <w:trPr>
+          <w:trHeight w:val="322"/>
+        </w:trPr>
+        <w:tc>
+          <w:tcPr>
+            <w:tcW w:w="3299" w:type="dxa"/>
+          </w:tcPr>
+          <w:p>
+            <w:pPr>
+              <w:pStyle w:val="PargrafodaLista"/>
+              <w:ind w:left="0"/>
+              <w:jc w:val="center"/>
+              <w:rPr>
+                <w:bCs/>
+                <w:sz w:val="24"/>
+                <w:szCs w:val="24"/>
+              </w:rPr>
+            </w:pPr>
+            <w:r>
+              <w:rPr>
+                <w:bCs/>
+                <w:sz w:val="24"/>
+                <w:szCs w:val="24"/>
+              </w:rPr>
               <w:t>CNPJ do fornecedor</w:t>
             </w:r>
           </w:p>
@@ -1959,6 +3285,54 @@
               <w:ind w:left="0"/>
               <w:jc w:val="center"/>
               <w:rPr>
+                <w:b/>
+                <w:bCs/>
+                <w:sz w:val="24"/>
+                <w:szCs w:val="24"/>
+              </w:rPr>
+            </w:pPr>
+            <w:r>
+              <w:rPr>
+                <w:bCs/>
+                <w:sz w:val="24"/>
+                <w:szCs w:val="24"/>
+              </w:rPr>
+              <w:t>ID do fornecedor da peça</w:t>
+            </w:r>
+            <w:r>
+              <w:rPr>
+                <w:bCs/>
+                <w:sz w:val="24"/>
+                <w:szCs w:val="24"/>
+              </w:rPr>
+              <w:t xml:space="preserve"> -</w:t>
+            </w:r>
+            <w:r>
+              <w:rPr>
+                <w:b/>
+                <w:bCs/>
+                <w:sz w:val="24"/>
+                <w:szCs w:val="24"/>
+              </w:rPr>
+              <w:t xml:space="preserve"> PK</w:t>
+            </w:r>
+          </w:p>
+        </w:tc>
+      </w:tr>
+      <w:tr>
+        <w:trPr>
+          <w:trHeight w:val="288"/>
+        </w:trPr>
+        <w:tc>
+          <w:tcPr>
+            <w:tcW w:w="3335" w:type="dxa"/>
+          </w:tcPr>
+          <w:p>
+            <w:pPr>
+              <w:pStyle w:val="PargrafodaLista"/>
+              <w:ind w:left="0"/>
+              <w:jc w:val="center"/>
+              <w:rPr>
                 <w:bCs/>
                 <w:sz w:val="24"/>
                 <w:szCs w:val="24"/>
@@ -2012,53 +3386,6 @@
         <w:ind w:left="2136"/>
         <w:rPr>
           <w:bCs/>
-          <w:sz w:val="24"/>
-          <w:szCs w:val="24"/>
-        </w:rPr>
-      </w:pPr>
-    </w:p>
-    <w:p>
-      <w:pPr>
-        <w:pStyle w:val="PargrafodaLista"/>
-        <w:ind w:left="2136"/>
-        <w:rPr>
-          <w:bCs/>
-          <w:sz w:val="24"/>
-          <w:szCs w:val="24"/>
-        </w:rPr>
-      </w:pPr>
-    </w:p>
-    <w:p>
-      <w:pPr>
-        <w:rPr>
-          <w:b/>
-          <w:bCs/>
-          <w:sz w:val="24"/>
-          <w:szCs w:val="24"/>
-        </w:rPr>
-      </w:pPr>
-    </w:p>
-    <w:p>
-      <w:pPr>
-        <w:rPr>
-          <w:b/>
-          <w:bCs/>
-          <w:sz w:val="24"/>
-          <w:szCs w:val="24"/>
-        </w:rPr>
-      </w:pPr>
-    </w:p>
-    <w:p>
-      <w:pPr>
-        <w:rPr>
-          <w:sz w:val="24"/>
-          <w:szCs w:val="24"/>
-        </w:rPr>
-      </w:pPr>
-    </w:p>
-    <w:p>
-      <w:pPr>
-        <w:rPr>
           <w:sz w:val="24"/>
           <w:szCs w:val="24"/>
         </w:rPr>
@@ -2589,7 +3916,7 @@
   <w:abstractNum w:abstractNumId="2" w15:restartNumberingAfterBreak="0">
     <w:nsid w:val="445C4641"/>
     <w:multiLevelType w:val="multilevel"/>
-    <w:tmpl w:val="DA06D4A4"/>
+    <w:tmpl w:val="79A2A246"/>
     <w:lvl w:ilvl="0">
       <w:start w:val="1"/>
       <w:numFmt w:val="decimal"/>
@@ -2629,6 +3956,8 @@
       <w:rPr>
         <w:rFonts w:hint="default"/>
         <w:b/>
+        <w:sz w:val="24"/>
+        <w:szCs w:val="24"/>
       </w:rPr>
     </w:lvl>
     <w:lvl w:ilvl="3">
@@ -3052,6 +4381,132 @@
       <w:pPr>
         <w:ind w:left="7188" w:hanging="180"/>
       </w:pPr>
+    </w:lvl>
+  </w:abstractNum>
+  <w:abstractNum w:abstractNumId="7" w15:restartNumberingAfterBreak="0">
+    <w:nsid w:val="78192036"/>
+    <w:multiLevelType w:val="multilevel"/>
+    <w:tmpl w:val="79A2A246"/>
+    <w:lvl w:ilvl="0">
+      <w:start w:val="1"/>
+      <w:numFmt w:val="decimal"/>
+      <w:lvlText w:val="%1."/>
+      <w:lvlJc w:val="left"/>
+      <w:pPr>
+        <w:ind w:left="432" w:hanging="432"/>
+      </w:pPr>
+      <w:rPr>
+        <w:rFonts w:hint="default"/>
+        <w:b/>
+      </w:rPr>
+    </w:lvl>
+    <w:lvl w:ilvl="1">
+      <w:start w:val="1"/>
+      <w:numFmt w:val="decimal"/>
+      <w:lvlText w:val="%1.%2"/>
+      <w:lvlJc w:val="left"/>
+      <w:pPr>
+        <w:ind w:left="1140" w:hanging="432"/>
+      </w:pPr>
+      <w:rPr>
+        <w:rFonts w:hint="default"/>
+        <w:b/>
+        <w:sz w:val="24"/>
+        <w:szCs w:val="24"/>
+      </w:rPr>
+    </w:lvl>
+    <w:lvl w:ilvl="2">
+      <w:start w:val="1"/>
+      <w:numFmt w:val="decimal"/>
+      <w:lvlText w:val="%1.%2.%3"/>
+      <w:lvlJc w:val="left"/>
+      <w:pPr>
+        <w:ind w:left="2136" w:hanging="720"/>
+      </w:pPr>
+      <w:rPr>
+        <w:rFonts w:hint="default"/>
+        <w:b/>
+        <w:sz w:val="24"/>
+        <w:szCs w:val="24"/>
+      </w:rPr>
+    </w:lvl>
+    <w:lvl w:ilvl="3">
+      <w:start w:val="1"/>
+      <w:numFmt w:val="decimal"/>
+      <w:lvlText w:val="%1.%2.%3.%4"/>
+      <w:lvlJc w:val="left"/>
+      <w:pPr>
+        <w:ind w:left="2844" w:hanging="720"/>
+      </w:pPr>
+      <w:rPr>
+        <w:rFonts w:hint="default"/>
+        <w:b/>
+      </w:rPr>
+    </w:lvl>
+    <w:lvl w:ilvl="4">
+      <w:start w:val="1"/>
+      <w:numFmt w:val="decimal"/>
+      <w:lvlText w:val="%1.%2.%3.%4.%5"/>
+      <w:lvlJc w:val="left"/>
+      <w:pPr>
+        <w:ind w:left="3912" w:hanging="1080"/>
+      </w:pPr>
+      <w:rPr>
+        <w:rFonts w:hint="default"/>
+        <w:b/>
+      </w:rPr>
+    </w:lvl>
+    <w:lvl w:ilvl="5">
+      <w:start w:val="1"/>
+      <w:numFmt w:val="decimal"/>
+      <w:lvlText w:val="%1.%2.%3.%4.%5.%6"/>
+      <w:lvlJc w:val="left"/>
+      <w:pPr>
+        <w:ind w:left="4620" w:hanging="1080"/>
+      </w:pPr>
+      <w:rPr>
+        <w:rFonts w:hint="default"/>
+        <w:b/>
+      </w:rPr>
+    </w:lvl>
+    <w:lvl w:ilvl="6">
+      <w:start w:val="1"/>
+      <w:numFmt w:val="decimal"/>
+      <w:lvlText w:val="%1.%2.%3.%4.%5.%6.%7"/>
+      <w:lvlJc w:val="left"/>
+      <w:pPr>
+        <w:ind w:left="5688" w:hanging="1440"/>
+      </w:pPr>
+      <w:rPr>
+        <w:rFonts w:hint="default"/>
+        <w:b/>
+      </w:rPr>
+    </w:lvl>
+    <w:lvl w:ilvl="7">
+      <w:start w:val="1"/>
+      <w:numFmt w:val="decimal"/>
+      <w:lvlText w:val="%1.%2.%3.%4.%5.%6.%7.%8"/>
+      <w:lvlJc w:val="left"/>
+      <w:pPr>
+        <w:ind w:left="6396" w:hanging="1440"/>
+      </w:pPr>
+      <w:rPr>
+        <w:rFonts w:hint="default"/>
+        <w:b/>
+      </w:rPr>
+    </w:lvl>
+    <w:lvl w:ilvl="8">
+      <w:start w:val="1"/>
+      <w:numFmt w:val="decimal"/>
+      <w:lvlText w:val="%1.%2.%3.%4.%5.%6.%7.%8.%9"/>
+      <w:lvlJc w:val="left"/>
+      <w:pPr>
+        <w:ind w:left="7464" w:hanging="1800"/>
+      </w:pPr>
+      <w:rPr>
+        <w:rFonts w:hint="default"/>
+        <w:b/>
+      </w:rPr>
     </w:lvl>
   </w:abstractNum>
   <w:num w:numId="1" w16cid:durableId="1764766514">
@@ -3074,6 +4529,9 @@
   </w:num>
   <w:num w:numId="7" w16cid:durableId="1086149073">
     <w:abstractNumId w:val="0"/>
+  </w:num>
+  <w:num w:numId="8" w16cid:durableId="1741754226">
+    <w:abstractNumId w:val="7"/>
   </w:num>
 </w:numbering>
 </file>
@@ -3482,7 +4940,6 @@
   <w:style w:type="character" w:default="1" w:styleId="Fontepargpadro">
     <w:name w:val="Default Paragraph Font"/>
     <w:uiPriority w:val="1"/>
-    <w:semiHidden/>
     <w:unhideWhenUsed/>
   </w:style>
   <w:style w:type="table" w:default="1" w:styleId="Tabelanormal">

</xml_diff>

<commit_message>
chore: editing business rule
</commit_message>
<xml_diff>
--- a/documents/regra-negocio.docx
+++ b/documents/regra-negocio.docx
@@ -1503,38 +1503,20 @@
           </w:p>
         </w:tc>
       </w:tr>
-      <w:tr>
-        <w:trPr>
-          <w:trHeight w:val="435"/>
-        </w:trPr>
-        <w:tc>
-          <w:tcPr>
-            <w:tcW w:w="3149" w:type="dxa"/>
-            <w:vAlign w:val="center"/>
-          </w:tcPr>
-          <w:p>
-            <w:pPr>
-              <w:pStyle w:val="PargrafodaLista"/>
-              <w:ind w:left="0"/>
-              <w:jc w:val="center"/>
-              <w:rPr>
-                <w:sz w:val="24"/>
-                <w:szCs w:val="24"/>
-              </w:rPr>
-            </w:pPr>
-            <w:r>
-              <w:rPr>
-                <w:sz w:val="24"/>
-                <w:szCs w:val="24"/>
-              </w:rPr>
-              <w:t>Whatsapp do cliente</w:t>
-            </w:r>
-          </w:p>
-        </w:tc>
-      </w:tr>
     </w:tbl>
     <w:p>
       <w:pPr>
+        <w:rPr>
+          <w:bCs/>
+          <w:sz w:val="24"/>
+          <w:szCs w:val="24"/>
+        </w:rPr>
+      </w:pPr>
+    </w:p>
+    <w:p>
+      <w:pPr>
+        <w:pStyle w:val="PargrafodaLista"/>
+        <w:ind w:left="2136"/>
         <w:rPr>
           <w:bCs/>
           <w:sz w:val="24"/>
@@ -1718,7 +1700,23 @@
                 <w:sz w:val="24"/>
                 <w:szCs w:val="24"/>
               </w:rPr>
-              <w:t xml:space="preserve">ID do veículo - </w:t>
+              <w:t xml:space="preserve">ID do veículo </w:t>
+            </w:r>
+            <w:r>
+              <w:rPr>
+                <w:bCs/>
+                <w:sz w:val="24"/>
+                <w:szCs w:val="24"/>
+              </w:rPr>
+              <w:t>–</w:t>
+            </w:r>
+            <w:r>
+              <w:rPr>
+                <w:bCs/>
+                <w:sz w:val="24"/>
+                <w:szCs w:val="24"/>
+              </w:rPr>
+              <w:t xml:space="preserve"> </w:t>
             </w:r>
             <w:r>
               <w:rPr>
@@ -1728,6 +1726,59 @@
                 <w:szCs w:val="24"/>
               </w:rPr>
               <w:t>PK</w:t>
+            </w:r>
+          </w:p>
+        </w:tc>
+      </w:tr>
+      <w:tr>
+        <w:trPr>
+          <w:trHeight w:val="415"/>
+        </w:trPr>
+        <w:tc>
+          <w:tcPr>
+            <w:tcW w:w="3132" w:type="dxa"/>
+            <w:vAlign w:val="center"/>
+          </w:tcPr>
+          <w:p>
+            <w:pPr>
+              <w:pStyle w:val="PargrafodaLista"/>
+              <w:ind w:left="0"/>
+              <w:jc w:val="center"/>
+              <w:rPr>
+                <w:bCs/>
+                <w:sz w:val="24"/>
+                <w:szCs w:val="24"/>
+              </w:rPr>
+            </w:pPr>
+            <w:r>
+              <w:rPr>
+                <w:bCs/>
+                <w:sz w:val="24"/>
+                <w:szCs w:val="24"/>
+              </w:rPr>
+              <w:t xml:space="preserve">ID da categoria – </w:t>
+            </w:r>
+          </w:p>
+          <w:p>
+            <w:pPr>
+              <w:pStyle w:val="PargrafodaLista"/>
+              <w:ind w:left="0"/>
+              <w:jc w:val="center"/>
+              <w:rPr>
+                <w:b/>
+                <w:bCs/>
+                <w:sz w:val="24"/>
+                <w:szCs w:val="24"/>
+              </w:rPr>
+            </w:pPr>
+            <w:r>
+              <w:rPr>
+                <w:b/>
+                <w:bCs/>
+                <w:sz w:val="24"/>
+                <w:szCs w:val="24"/>
+              </w:rPr>
+              <w:t>FK (categorias)</w:t>
             </w:r>
           </w:p>
         </w:tc>
@@ -1981,7 +2032,7 @@
           <w:sz w:val="24"/>
           <w:szCs w:val="24"/>
         </w:rPr>
-        <w:t>Locação do veículo</w:t>
+        <w:t>Cadastro</w:t>
       </w:r>
       <w:r>
         <w:rPr>
@@ -1990,6 +2041,15 @@
           <w:sz w:val="24"/>
           <w:szCs w:val="24"/>
         </w:rPr>
+        <w:t xml:space="preserve"> de categorias de veículos</w:t>
+      </w:r>
+      <w:r>
+        <w:rPr>
+          <w:b/>
+          <w:bCs/>
+          <w:sz w:val="24"/>
+          <w:szCs w:val="24"/>
+        </w:rPr>
         <w:t>:</w:t>
       </w:r>
       <w:r>
@@ -1998,15 +2058,15 @@
           <w:sz w:val="24"/>
           <w:szCs w:val="24"/>
         </w:rPr>
-        <w:t xml:space="preserve"> O Sistema deverá efetuar o aluguel de veículos</w:t>
-      </w:r>
-      <w:r>
-        <w:rPr>
-          <w:bCs/>
-          <w:sz w:val="24"/>
-          <w:szCs w:val="24"/>
-        </w:rPr>
-        <w:t>, armazenar e indexar o aluguel efetuado no perfil do cliente existente no sistema.</w:t>
+        <w:t xml:space="preserve"> </w:t>
+      </w:r>
+      <w:r>
+        <w:rPr>
+          <w:bCs/>
+          <w:sz w:val="24"/>
+          <w:szCs w:val="24"/>
+        </w:rPr>
+        <w:t>O sistema precisa necessita de um cadastro de categorias.</w:t>
       </w:r>
     </w:p>
     <w:p>
@@ -2068,7 +2128,7 @@
                 <w:sz w:val="24"/>
                 <w:szCs w:val="24"/>
               </w:rPr>
-              <w:t xml:space="preserve">ID da locação - </w:t>
+              <w:t xml:space="preserve">ID da categoria - </w:t>
             </w:r>
             <w:r>
               <w:rPr>
@@ -2108,24 +2168,7 @@
                 <w:sz w:val="24"/>
                 <w:szCs w:val="24"/>
               </w:rPr>
-              <w:t>ID do locatário</w:t>
-            </w:r>
-            <w:r>
-              <w:rPr>
-                <w:bCs/>
-                <w:sz w:val="24"/>
-                <w:szCs w:val="24"/>
-              </w:rPr>
-              <w:t xml:space="preserve"> – </w:t>
-            </w:r>
-            <w:r>
-              <w:rPr>
-                <w:b/>
-                <w:bCs/>
-                <w:sz w:val="24"/>
-                <w:szCs w:val="24"/>
-              </w:rPr>
-              <w:t>FK (cliente)</w:t>
+              <w:t>Nome da categoria</w:t>
             </w:r>
           </w:p>
         </w:tc>
@@ -2156,27 +2199,102 @@
                 <w:sz w:val="24"/>
                 <w:szCs w:val="24"/>
               </w:rPr>
-              <w:t>ID do veículo alugado</w:t>
-            </w:r>
-            <w:r>
-              <w:rPr>
-                <w:bCs/>
-                <w:sz w:val="24"/>
-                <w:szCs w:val="24"/>
-              </w:rPr>
-              <w:t xml:space="preserve"> – </w:t>
-            </w:r>
-            <w:r>
-              <w:rPr>
-                <w:b/>
-                <w:sz w:val="24"/>
-                <w:szCs w:val="24"/>
-              </w:rPr>
-              <w:t>FK (veiculo)</w:t>
-            </w:r>
-          </w:p>
-        </w:tc>
-      </w:tr>
+              <w:t>Descrição da categoria</w:t>
+            </w:r>
+          </w:p>
+        </w:tc>
+      </w:tr>
+    </w:tbl>
+    <w:p>
+      <w:pPr>
+        <w:rPr>
+          <w:bCs/>
+          <w:sz w:val="24"/>
+          <w:szCs w:val="24"/>
+        </w:rPr>
+      </w:pPr>
+    </w:p>
+    <w:p>
+      <w:pPr>
+        <w:pStyle w:val="PargrafodaLista"/>
+        <w:numPr>
+          <w:ilvl w:val="1"/>
+          <w:numId w:val="1"/>
+        </w:numPr>
+        <w:rPr>
+          <w:bCs/>
+          <w:sz w:val="24"/>
+          <w:szCs w:val="24"/>
+        </w:rPr>
+      </w:pPr>
+      <w:r>
+        <w:rPr>
+          <w:b/>
+          <w:bCs/>
+          <w:sz w:val="24"/>
+          <w:szCs w:val="24"/>
+        </w:rPr>
+        <w:t>Locação do veículo</w:t>
+      </w:r>
+      <w:r>
+        <w:rPr>
+          <w:b/>
+          <w:bCs/>
+          <w:sz w:val="24"/>
+          <w:szCs w:val="24"/>
+        </w:rPr>
+        <w:t>:</w:t>
+      </w:r>
+      <w:r>
+        <w:rPr>
+          <w:bCs/>
+          <w:sz w:val="24"/>
+          <w:szCs w:val="24"/>
+        </w:rPr>
+        <w:t xml:space="preserve"> O Sistema deverá efetuar o aluguel de veículos</w:t>
+      </w:r>
+      <w:r>
+        <w:rPr>
+          <w:bCs/>
+          <w:sz w:val="24"/>
+          <w:szCs w:val="24"/>
+        </w:rPr>
+        <w:t>, armazenar e indexar o aluguel efetuado no perfil do cliente existente no sistema.</w:t>
+      </w:r>
+    </w:p>
+    <w:p>
+      <w:pPr>
+        <w:pStyle w:val="PargrafodaLista"/>
+        <w:numPr>
+          <w:ilvl w:val="2"/>
+          <w:numId w:val="1"/>
+        </w:numPr>
+        <w:rPr>
+          <w:bCs/>
+          <w:sz w:val="24"/>
+          <w:szCs w:val="24"/>
+        </w:rPr>
+      </w:pPr>
+      <w:r>
+        <w:rPr>
+          <w:b/>
+          <w:bCs/>
+          <w:sz w:val="24"/>
+          <w:szCs w:val="24"/>
+        </w:rPr>
+        <w:t>Dados necessários</w:t>
+      </w:r>
+    </w:p>
+    <w:tbl>
+      <w:tblPr>
+        <w:tblStyle w:val="Tabelacomgrade"/>
+        <w:tblW w:w="0" w:type="auto"/>
+        <w:tblInd w:w="2136" w:type="dxa"/>
+        <w:tblLook w:val="04A0" w:firstRow="1" w:lastRow="0" w:firstColumn="1" w:lastColumn="0" w:noHBand="0" w:noVBand="1"/>
+      </w:tblPr>
+      <w:tblGrid>
+        <w:gridCol w:w="3132"/>
+      </w:tblGrid>
       <w:tr>
         <w:trPr>
           <w:trHeight w:val="415"/>
@@ -2203,7 +2321,16 @@
                 <w:sz w:val="24"/>
                 <w:szCs w:val="24"/>
               </w:rPr>
-              <w:t>Valor da locação</w:t>
+              <w:t xml:space="preserve">ID da locação - </w:t>
+            </w:r>
+            <w:r>
+              <w:rPr>
+                <w:b/>
+                <w:bCs/>
+                <w:sz w:val="24"/>
+                <w:szCs w:val="24"/>
+              </w:rPr>
+              <w:t>PK</w:t>
             </w:r>
           </w:p>
         </w:tc>
@@ -2234,7 +2361,24 @@
                 <w:sz w:val="24"/>
                 <w:szCs w:val="24"/>
               </w:rPr>
-              <w:t>Data da locação</w:t>
+              <w:t>ID do locatário</w:t>
+            </w:r>
+            <w:r>
+              <w:rPr>
+                <w:bCs/>
+                <w:sz w:val="24"/>
+                <w:szCs w:val="24"/>
+              </w:rPr>
+              <w:t xml:space="preserve"> – </w:t>
+            </w:r>
+            <w:r>
+              <w:rPr>
+                <w:b/>
+                <w:bCs/>
+                <w:sz w:val="24"/>
+                <w:szCs w:val="24"/>
+              </w:rPr>
+              <w:t>FK (cliente)</w:t>
             </w:r>
           </w:p>
         </w:tc>
@@ -2265,100 +2409,121 @@
                 <w:sz w:val="24"/>
                 <w:szCs w:val="24"/>
               </w:rPr>
+              <w:t>ID do veículo alugado</w:t>
+            </w:r>
+            <w:r>
+              <w:rPr>
+                <w:bCs/>
+                <w:sz w:val="24"/>
+                <w:szCs w:val="24"/>
+              </w:rPr>
+              <w:t xml:space="preserve"> – </w:t>
+            </w:r>
+            <w:r>
+              <w:rPr>
+                <w:b/>
+                <w:sz w:val="24"/>
+                <w:szCs w:val="24"/>
+              </w:rPr>
+              <w:t>FK (veiculo)</w:t>
+            </w:r>
+          </w:p>
+        </w:tc>
+      </w:tr>
+      <w:tr>
+        <w:trPr>
+          <w:trHeight w:val="415"/>
+        </w:trPr>
+        <w:tc>
+          <w:tcPr>
+            <w:tcW w:w="3132" w:type="dxa"/>
+            <w:vAlign w:val="center"/>
+          </w:tcPr>
+          <w:p>
+            <w:pPr>
+              <w:pStyle w:val="PargrafodaLista"/>
+              <w:ind w:left="0"/>
+              <w:jc w:val="center"/>
+              <w:rPr>
+                <w:bCs/>
+                <w:sz w:val="24"/>
+                <w:szCs w:val="24"/>
+              </w:rPr>
+            </w:pPr>
+            <w:r>
+              <w:rPr>
+                <w:bCs/>
+                <w:sz w:val="24"/>
+                <w:szCs w:val="24"/>
+              </w:rPr>
+              <w:t>Valor da locação</w:t>
+            </w:r>
+          </w:p>
+        </w:tc>
+      </w:tr>
+      <w:tr>
+        <w:trPr>
+          <w:trHeight w:val="415"/>
+        </w:trPr>
+        <w:tc>
+          <w:tcPr>
+            <w:tcW w:w="3132" w:type="dxa"/>
+            <w:vAlign w:val="center"/>
+          </w:tcPr>
+          <w:p>
+            <w:pPr>
+              <w:pStyle w:val="PargrafodaLista"/>
+              <w:ind w:left="0"/>
+              <w:jc w:val="center"/>
+              <w:rPr>
+                <w:bCs/>
+                <w:sz w:val="24"/>
+                <w:szCs w:val="24"/>
+              </w:rPr>
+            </w:pPr>
+            <w:r>
+              <w:rPr>
+                <w:bCs/>
+                <w:sz w:val="24"/>
+                <w:szCs w:val="24"/>
+              </w:rPr>
+              <w:t>Data da locação</w:t>
+            </w:r>
+          </w:p>
+        </w:tc>
+      </w:tr>
+      <w:tr>
+        <w:trPr>
+          <w:trHeight w:val="415"/>
+        </w:trPr>
+        <w:tc>
+          <w:tcPr>
+            <w:tcW w:w="3132" w:type="dxa"/>
+            <w:vAlign w:val="center"/>
+          </w:tcPr>
+          <w:p>
+            <w:pPr>
+              <w:pStyle w:val="PargrafodaLista"/>
+              <w:ind w:left="0"/>
+              <w:jc w:val="center"/>
+              <w:rPr>
+                <w:bCs/>
+                <w:sz w:val="24"/>
+                <w:szCs w:val="24"/>
+              </w:rPr>
+            </w:pPr>
+            <w:r>
+              <w:rPr>
+                <w:bCs/>
+                <w:sz w:val="24"/>
+                <w:szCs w:val="24"/>
+              </w:rPr>
               <w:t>Data da devolução</w:t>
             </w:r>
           </w:p>
         </w:tc>
       </w:tr>
     </w:tbl>
-    <w:p>
-      <w:pPr>
-        <w:pStyle w:val="PargrafodaLista"/>
-        <w:ind w:left="2136"/>
-        <w:rPr>
-          <w:bCs/>
-          <w:sz w:val="24"/>
-          <w:szCs w:val="24"/>
-        </w:rPr>
-      </w:pPr>
-    </w:p>
-    <w:p>
-      <w:pPr>
-        <w:pStyle w:val="PargrafodaLista"/>
-        <w:ind w:left="2136"/>
-        <w:rPr>
-          <w:bCs/>
-          <w:sz w:val="24"/>
-          <w:szCs w:val="24"/>
-        </w:rPr>
-      </w:pPr>
-    </w:p>
-    <w:p>
-      <w:pPr>
-        <w:pStyle w:val="PargrafodaLista"/>
-        <w:ind w:left="2136"/>
-        <w:rPr>
-          <w:bCs/>
-          <w:sz w:val="24"/>
-          <w:szCs w:val="24"/>
-        </w:rPr>
-      </w:pPr>
-    </w:p>
-    <w:p>
-      <w:pPr>
-        <w:pStyle w:val="PargrafodaLista"/>
-        <w:ind w:left="2136"/>
-        <w:rPr>
-          <w:bCs/>
-          <w:sz w:val="24"/>
-          <w:szCs w:val="24"/>
-        </w:rPr>
-      </w:pPr>
-    </w:p>
-    <w:p>
-      <w:pPr>
-        <w:pStyle w:val="PargrafodaLista"/>
-        <w:ind w:left="2136"/>
-        <w:rPr>
-          <w:bCs/>
-          <w:sz w:val="24"/>
-          <w:szCs w:val="24"/>
-        </w:rPr>
-      </w:pPr>
-    </w:p>
-    <w:p>
-      <w:pPr>
-        <w:pStyle w:val="PargrafodaLista"/>
-        <w:ind w:left="2136"/>
-        <w:rPr>
-          <w:bCs/>
-          <w:sz w:val="24"/>
-          <w:szCs w:val="24"/>
-        </w:rPr>
-      </w:pPr>
-    </w:p>
-    <w:p>
-      <w:pPr>
-        <w:pStyle w:val="PargrafodaLista"/>
-        <w:ind w:left="2136"/>
-        <w:rPr>
-          <w:bCs/>
-          <w:sz w:val="24"/>
-          <w:szCs w:val="24"/>
-        </w:rPr>
-      </w:pPr>
-    </w:p>
-    <w:p>
-      <w:pPr>
-        <w:pStyle w:val="PargrafodaLista"/>
-        <w:ind w:left="2136"/>
-        <w:rPr>
-          <w:bCs/>
-          <w:sz w:val="24"/>
-          <w:szCs w:val="24"/>
-        </w:rPr>
-      </w:pPr>
-    </w:p>
     <w:p>
       <w:pPr>
         <w:pStyle w:val="PargrafodaLista"/>
@@ -3044,6 +3209,15 @@
           <w:sz w:val="24"/>
           <w:szCs w:val="24"/>
         </w:rPr>
+        <w:t xml:space="preserve"> </w:t>
+      </w:r>
+      <w:r>
+        <w:rPr>
+          <w:b/>
+          <w:bCs/>
+          <w:sz w:val="24"/>
+          <w:szCs w:val="24"/>
+        </w:rPr>
         <w:t>Fornecedor da mão de obra:</w:t>
       </w:r>
       <w:r>
@@ -3220,6 +3394,15 @@
           <w:szCs w:val="24"/>
         </w:rPr>
       </w:pPr>
+      <w:r>
+        <w:rPr>
+          <w:b/>
+          <w:bCs/>
+          <w:sz w:val="24"/>
+          <w:szCs w:val="24"/>
+        </w:rPr>
+        <w:t xml:space="preserve"> </w:t>
+      </w:r>
       <w:r>
         <w:rPr>
           <w:b/>
@@ -3828,93 +4011,7 @@
     </w:lvl>
   </w:abstractNum>
   <w:abstractNum w:abstractNumId="1" w15:restartNumberingAfterBreak="0">
-    <w:nsid w:val="337C55A6"/>
-    <w:multiLevelType w:val="hybridMultilevel"/>
-    <w:tmpl w:val="2EE8D27C"/>
-    <w:lvl w:ilvl="0" w:tplc="0416000F">
-      <w:start w:val="1"/>
-      <w:numFmt w:val="decimal"/>
-      <w:lvlText w:val="%1."/>
-      <w:lvlJc w:val="left"/>
-      <w:pPr>
-        <w:ind w:left="720" w:hanging="360"/>
-      </w:pPr>
-    </w:lvl>
-    <w:lvl w:ilvl="1" w:tplc="04160019" w:tentative="1">
-      <w:start w:val="1"/>
-      <w:numFmt w:val="lowerLetter"/>
-      <w:lvlText w:val="%2."/>
-      <w:lvlJc w:val="left"/>
-      <w:pPr>
-        <w:ind w:left="1440" w:hanging="360"/>
-      </w:pPr>
-    </w:lvl>
-    <w:lvl w:ilvl="2" w:tplc="0416001B" w:tentative="1">
-      <w:start w:val="1"/>
-      <w:numFmt w:val="lowerRoman"/>
-      <w:lvlText w:val="%3."/>
-      <w:lvlJc w:val="right"/>
-      <w:pPr>
-        <w:ind w:left="2160" w:hanging="180"/>
-      </w:pPr>
-    </w:lvl>
-    <w:lvl w:ilvl="3" w:tplc="0416000F" w:tentative="1">
-      <w:start w:val="1"/>
-      <w:numFmt w:val="decimal"/>
-      <w:lvlText w:val="%4."/>
-      <w:lvlJc w:val="left"/>
-      <w:pPr>
-        <w:ind w:left="2880" w:hanging="360"/>
-      </w:pPr>
-    </w:lvl>
-    <w:lvl w:ilvl="4" w:tplc="04160019" w:tentative="1">
-      <w:start w:val="1"/>
-      <w:numFmt w:val="lowerLetter"/>
-      <w:lvlText w:val="%5."/>
-      <w:lvlJc w:val="left"/>
-      <w:pPr>
-        <w:ind w:left="3600" w:hanging="360"/>
-      </w:pPr>
-    </w:lvl>
-    <w:lvl w:ilvl="5" w:tplc="0416001B" w:tentative="1">
-      <w:start w:val="1"/>
-      <w:numFmt w:val="lowerRoman"/>
-      <w:lvlText w:val="%6."/>
-      <w:lvlJc w:val="right"/>
-      <w:pPr>
-        <w:ind w:left="4320" w:hanging="180"/>
-      </w:pPr>
-    </w:lvl>
-    <w:lvl w:ilvl="6" w:tplc="0416000F" w:tentative="1">
-      <w:start w:val="1"/>
-      <w:numFmt w:val="decimal"/>
-      <w:lvlText w:val="%7."/>
-      <w:lvlJc w:val="left"/>
-      <w:pPr>
-        <w:ind w:left="5040" w:hanging="360"/>
-      </w:pPr>
-    </w:lvl>
-    <w:lvl w:ilvl="7" w:tplc="04160019" w:tentative="1">
-      <w:start w:val="1"/>
-      <w:numFmt w:val="lowerLetter"/>
-      <w:lvlText w:val="%8."/>
-      <w:lvlJc w:val="left"/>
-      <w:pPr>
-        <w:ind w:left="5760" w:hanging="360"/>
-      </w:pPr>
-    </w:lvl>
-    <w:lvl w:ilvl="8" w:tplc="0416001B" w:tentative="1">
-      <w:start w:val="1"/>
-      <w:numFmt w:val="lowerRoman"/>
-      <w:lvlText w:val="%9."/>
-      <w:lvlJc w:val="right"/>
-      <w:pPr>
-        <w:ind w:left="6480" w:hanging="180"/>
-      </w:pPr>
-    </w:lvl>
-  </w:abstractNum>
-  <w:abstractNum w:abstractNumId="2" w15:restartNumberingAfterBreak="0">
-    <w:nsid w:val="445C4641"/>
+    <w:nsid w:val="0A6A2ED6"/>
     <w:multiLevelType w:val="multilevel"/>
     <w:tmpl w:val="79A2A246"/>
     <w:lvl w:ilvl="0">
@@ -4039,10 +4136,10 @@
       </w:rPr>
     </w:lvl>
   </w:abstractNum>
-  <w:abstractNum w:abstractNumId="3" w15:restartNumberingAfterBreak="0">
-    <w:nsid w:val="51C82404"/>
+  <w:abstractNum w:abstractNumId="2" w15:restartNumberingAfterBreak="0">
+    <w:nsid w:val="337C55A6"/>
     <w:multiLevelType w:val="hybridMultilevel"/>
-    <w:tmpl w:val="AEAA5CB0"/>
+    <w:tmpl w:val="2EE8D27C"/>
     <w:lvl w:ilvl="0" w:tplc="0416000F">
       <w:start w:val="1"/>
       <w:numFmt w:val="decimal"/>
@@ -4125,266 +4222,8 @@
       </w:pPr>
     </w:lvl>
   </w:abstractNum>
-  <w:abstractNum w:abstractNumId="4" w15:restartNumberingAfterBreak="0">
-    <w:nsid w:val="54B619DF"/>
-    <w:multiLevelType w:val="hybridMultilevel"/>
-    <w:tmpl w:val="687CD470"/>
-    <w:lvl w:ilvl="0" w:tplc="0416000F">
-      <w:start w:val="1"/>
-      <w:numFmt w:val="decimal"/>
-      <w:lvlText w:val="%1."/>
-      <w:lvlJc w:val="left"/>
-      <w:pPr>
-        <w:ind w:left="720" w:hanging="360"/>
-      </w:pPr>
-    </w:lvl>
-    <w:lvl w:ilvl="1" w:tplc="04160019" w:tentative="1">
-      <w:start w:val="1"/>
-      <w:numFmt w:val="lowerLetter"/>
-      <w:lvlText w:val="%2."/>
-      <w:lvlJc w:val="left"/>
-      <w:pPr>
-        <w:ind w:left="1440" w:hanging="360"/>
-      </w:pPr>
-    </w:lvl>
-    <w:lvl w:ilvl="2" w:tplc="0416001B" w:tentative="1">
-      <w:start w:val="1"/>
-      <w:numFmt w:val="lowerRoman"/>
-      <w:lvlText w:val="%3."/>
-      <w:lvlJc w:val="right"/>
-      <w:pPr>
-        <w:ind w:left="2160" w:hanging="180"/>
-      </w:pPr>
-    </w:lvl>
-    <w:lvl w:ilvl="3" w:tplc="0416000F" w:tentative="1">
-      <w:start w:val="1"/>
-      <w:numFmt w:val="decimal"/>
-      <w:lvlText w:val="%4."/>
-      <w:lvlJc w:val="left"/>
-      <w:pPr>
-        <w:ind w:left="2880" w:hanging="360"/>
-      </w:pPr>
-    </w:lvl>
-    <w:lvl w:ilvl="4" w:tplc="04160019" w:tentative="1">
-      <w:start w:val="1"/>
-      <w:numFmt w:val="lowerLetter"/>
-      <w:lvlText w:val="%5."/>
-      <w:lvlJc w:val="left"/>
-      <w:pPr>
-        <w:ind w:left="3600" w:hanging="360"/>
-      </w:pPr>
-    </w:lvl>
-    <w:lvl w:ilvl="5" w:tplc="0416001B" w:tentative="1">
-      <w:start w:val="1"/>
-      <w:numFmt w:val="lowerRoman"/>
-      <w:lvlText w:val="%6."/>
-      <w:lvlJc w:val="right"/>
-      <w:pPr>
-        <w:ind w:left="4320" w:hanging="180"/>
-      </w:pPr>
-    </w:lvl>
-    <w:lvl w:ilvl="6" w:tplc="0416000F" w:tentative="1">
-      <w:start w:val="1"/>
-      <w:numFmt w:val="decimal"/>
-      <w:lvlText w:val="%7."/>
-      <w:lvlJc w:val="left"/>
-      <w:pPr>
-        <w:ind w:left="5040" w:hanging="360"/>
-      </w:pPr>
-    </w:lvl>
-    <w:lvl w:ilvl="7" w:tplc="04160019" w:tentative="1">
-      <w:start w:val="1"/>
-      <w:numFmt w:val="lowerLetter"/>
-      <w:lvlText w:val="%8."/>
-      <w:lvlJc w:val="left"/>
-      <w:pPr>
-        <w:ind w:left="5760" w:hanging="360"/>
-      </w:pPr>
-    </w:lvl>
-    <w:lvl w:ilvl="8" w:tplc="0416001B" w:tentative="1">
-      <w:start w:val="1"/>
-      <w:numFmt w:val="lowerRoman"/>
-      <w:lvlText w:val="%9."/>
-      <w:lvlJc w:val="right"/>
-      <w:pPr>
-        <w:ind w:left="6480" w:hanging="180"/>
-      </w:pPr>
-    </w:lvl>
-  </w:abstractNum>
-  <w:abstractNum w:abstractNumId="5" w15:restartNumberingAfterBreak="0">
-    <w:nsid w:val="639D3A32"/>
-    <w:multiLevelType w:val="hybridMultilevel"/>
-    <w:tmpl w:val="A6209570"/>
-    <w:lvl w:ilvl="0" w:tplc="0416000F">
-      <w:start w:val="1"/>
-      <w:numFmt w:val="decimal"/>
-      <w:lvlText w:val="%1."/>
-      <w:lvlJc w:val="left"/>
-      <w:pPr>
-        <w:ind w:left="720" w:hanging="360"/>
-      </w:pPr>
-    </w:lvl>
-    <w:lvl w:ilvl="1" w:tplc="04160019" w:tentative="1">
-      <w:start w:val="1"/>
-      <w:numFmt w:val="lowerLetter"/>
-      <w:lvlText w:val="%2."/>
-      <w:lvlJc w:val="left"/>
-      <w:pPr>
-        <w:ind w:left="1440" w:hanging="360"/>
-      </w:pPr>
-    </w:lvl>
-    <w:lvl w:ilvl="2" w:tplc="0416001B" w:tentative="1">
-      <w:start w:val="1"/>
-      <w:numFmt w:val="lowerRoman"/>
-      <w:lvlText w:val="%3."/>
-      <w:lvlJc w:val="right"/>
-      <w:pPr>
-        <w:ind w:left="2160" w:hanging="180"/>
-      </w:pPr>
-    </w:lvl>
-    <w:lvl w:ilvl="3" w:tplc="0416000F" w:tentative="1">
-      <w:start w:val="1"/>
-      <w:numFmt w:val="decimal"/>
-      <w:lvlText w:val="%4."/>
-      <w:lvlJc w:val="left"/>
-      <w:pPr>
-        <w:ind w:left="2880" w:hanging="360"/>
-      </w:pPr>
-    </w:lvl>
-    <w:lvl w:ilvl="4" w:tplc="04160019" w:tentative="1">
-      <w:start w:val="1"/>
-      <w:numFmt w:val="lowerLetter"/>
-      <w:lvlText w:val="%5."/>
-      <w:lvlJc w:val="left"/>
-      <w:pPr>
-        <w:ind w:left="3600" w:hanging="360"/>
-      </w:pPr>
-    </w:lvl>
-    <w:lvl w:ilvl="5" w:tplc="0416001B" w:tentative="1">
-      <w:start w:val="1"/>
-      <w:numFmt w:val="lowerRoman"/>
-      <w:lvlText w:val="%6."/>
-      <w:lvlJc w:val="right"/>
-      <w:pPr>
-        <w:ind w:left="4320" w:hanging="180"/>
-      </w:pPr>
-    </w:lvl>
-    <w:lvl w:ilvl="6" w:tplc="0416000F" w:tentative="1">
-      <w:start w:val="1"/>
-      <w:numFmt w:val="decimal"/>
-      <w:lvlText w:val="%7."/>
-      <w:lvlJc w:val="left"/>
-      <w:pPr>
-        <w:ind w:left="5040" w:hanging="360"/>
-      </w:pPr>
-    </w:lvl>
-    <w:lvl w:ilvl="7" w:tplc="04160019" w:tentative="1">
-      <w:start w:val="1"/>
-      <w:numFmt w:val="lowerLetter"/>
-      <w:lvlText w:val="%8."/>
-      <w:lvlJc w:val="left"/>
-      <w:pPr>
-        <w:ind w:left="5760" w:hanging="360"/>
-      </w:pPr>
-    </w:lvl>
-    <w:lvl w:ilvl="8" w:tplc="0416001B" w:tentative="1">
-      <w:start w:val="1"/>
-      <w:numFmt w:val="lowerRoman"/>
-      <w:lvlText w:val="%9."/>
-      <w:lvlJc w:val="right"/>
-      <w:pPr>
-        <w:ind w:left="6480" w:hanging="180"/>
-      </w:pPr>
-    </w:lvl>
-  </w:abstractNum>
-  <w:abstractNum w:abstractNumId="6" w15:restartNumberingAfterBreak="0">
-    <w:nsid w:val="6EDA65A5"/>
-    <w:multiLevelType w:val="hybridMultilevel"/>
-    <w:tmpl w:val="55C03B36"/>
-    <w:lvl w:ilvl="0" w:tplc="0416000F">
-      <w:start w:val="1"/>
-      <w:numFmt w:val="decimal"/>
-      <w:lvlText w:val="%1."/>
-      <w:lvlJc w:val="left"/>
-      <w:pPr>
-        <w:ind w:left="1428" w:hanging="360"/>
-      </w:pPr>
-    </w:lvl>
-    <w:lvl w:ilvl="1" w:tplc="04160019" w:tentative="1">
-      <w:start w:val="1"/>
-      <w:numFmt w:val="lowerLetter"/>
-      <w:lvlText w:val="%2."/>
-      <w:lvlJc w:val="left"/>
-      <w:pPr>
-        <w:ind w:left="2148" w:hanging="360"/>
-      </w:pPr>
-    </w:lvl>
-    <w:lvl w:ilvl="2" w:tplc="0416001B" w:tentative="1">
-      <w:start w:val="1"/>
-      <w:numFmt w:val="lowerRoman"/>
-      <w:lvlText w:val="%3."/>
-      <w:lvlJc w:val="right"/>
-      <w:pPr>
-        <w:ind w:left="2868" w:hanging="180"/>
-      </w:pPr>
-    </w:lvl>
-    <w:lvl w:ilvl="3" w:tplc="0416000F" w:tentative="1">
-      <w:start w:val="1"/>
-      <w:numFmt w:val="decimal"/>
-      <w:lvlText w:val="%4."/>
-      <w:lvlJc w:val="left"/>
-      <w:pPr>
-        <w:ind w:left="3588" w:hanging="360"/>
-      </w:pPr>
-    </w:lvl>
-    <w:lvl w:ilvl="4" w:tplc="04160019" w:tentative="1">
-      <w:start w:val="1"/>
-      <w:numFmt w:val="lowerLetter"/>
-      <w:lvlText w:val="%5."/>
-      <w:lvlJc w:val="left"/>
-      <w:pPr>
-        <w:ind w:left="4308" w:hanging="360"/>
-      </w:pPr>
-    </w:lvl>
-    <w:lvl w:ilvl="5" w:tplc="0416001B" w:tentative="1">
-      <w:start w:val="1"/>
-      <w:numFmt w:val="lowerRoman"/>
-      <w:lvlText w:val="%6."/>
-      <w:lvlJc w:val="right"/>
-      <w:pPr>
-        <w:ind w:left="5028" w:hanging="180"/>
-      </w:pPr>
-    </w:lvl>
-    <w:lvl w:ilvl="6" w:tplc="0416000F" w:tentative="1">
-      <w:start w:val="1"/>
-      <w:numFmt w:val="decimal"/>
-      <w:lvlText w:val="%7."/>
-      <w:lvlJc w:val="left"/>
-      <w:pPr>
-        <w:ind w:left="5748" w:hanging="360"/>
-      </w:pPr>
-    </w:lvl>
-    <w:lvl w:ilvl="7" w:tplc="04160019" w:tentative="1">
-      <w:start w:val="1"/>
-      <w:numFmt w:val="lowerLetter"/>
-      <w:lvlText w:val="%8."/>
-      <w:lvlJc w:val="left"/>
-      <w:pPr>
-        <w:ind w:left="6468" w:hanging="360"/>
-      </w:pPr>
-    </w:lvl>
-    <w:lvl w:ilvl="8" w:tplc="0416001B" w:tentative="1">
-      <w:start w:val="1"/>
-      <w:numFmt w:val="lowerRoman"/>
-      <w:lvlText w:val="%9."/>
-      <w:lvlJc w:val="right"/>
-      <w:pPr>
-        <w:ind w:left="7188" w:hanging="180"/>
-      </w:pPr>
-    </w:lvl>
-  </w:abstractNum>
-  <w:abstractNum w:abstractNumId="7" w15:restartNumberingAfterBreak="0">
-    <w:nsid w:val="78192036"/>
+  <w:abstractNum w:abstractNumId="3" w15:restartNumberingAfterBreak="0">
+    <w:nsid w:val="445C4641"/>
     <w:multiLevelType w:val="multilevel"/>
     <w:tmpl w:val="79A2A246"/>
     <w:lvl w:ilvl="0">
@@ -4509,29 +4348,502 @@
       </w:rPr>
     </w:lvl>
   </w:abstractNum>
+  <w:abstractNum w:abstractNumId="4" w15:restartNumberingAfterBreak="0">
+    <w:nsid w:val="51C82404"/>
+    <w:multiLevelType w:val="hybridMultilevel"/>
+    <w:tmpl w:val="AEAA5CB0"/>
+    <w:lvl w:ilvl="0" w:tplc="0416000F">
+      <w:start w:val="1"/>
+      <w:numFmt w:val="decimal"/>
+      <w:lvlText w:val="%1."/>
+      <w:lvlJc w:val="left"/>
+      <w:pPr>
+        <w:ind w:left="720" w:hanging="360"/>
+      </w:pPr>
+    </w:lvl>
+    <w:lvl w:ilvl="1" w:tplc="04160019" w:tentative="1">
+      <w:start w:val="1"/>
+      <w:numFmt w:val="lowerLetter"/>
+      <w:lvlText w:val="%2."/>
+      <w:lvlJc w:val="left"/>
+      <w:pPr>
+        <w:ind w:left="1440" w:hanging="360"/>
+      </w:pPr>
+    </w:lvl>
+    <w:lvl w:ilvl="2" w:tplc="0416001B" w:tentative="1">
+      <w:start w:val="1"/>
+      <w:numFmt w:val="lowerRoman"/>
+      <w:lvlText w:val="%3."/>
+      <w:lvlJc w:val="right"/>
+      <w:pPr>
+        <w:ind w:left="2160" w:hanging="180"/>
+      </w:pPr>
+    </w:lvl>
+    <w:lvl w:ilvl="3" w:tplc="0416000F" w:tentative="1">
+      <w:start w:val="1"/>
+      <w:numFmt w:val="decimal"/>
+      <w:lvlText w:val="%4."/>
+      <w:lvlJc w:val="left"/>
+      <w:pPr>
+        <w:ind w:left="2880" w:hanging="360"/>
+      </w:pPr>
+    </w:lvl>
+    <w:lvl w:ilvl="4" w:tplc="04160019" w:tentative="1">
+      <w:start w:val="1"/>
+      <w:numFmt w:val="lowerLetter"/>
+      <w:lvlText w:val="%5."/>
+      <w:lvlJc w:val="left"/>
+      <w:pPr>
+        <w:ind w:left="3600" w:hanging="360"/>
+      </w:pPr>
+    </w:lvl>
+    <w:lvl w:ilvl="5" w:tplc="0416001B" w:tentative="1">
+      <w:start w:val="1"/>
+      <w:numFmt w:val="lowerRoman"/>
+      <w:lvlText w:val="%6."/>
+      <w:lvlJc w:val="right"/>
+      <w:pPr>
+        <w:ind w:left="4320" w:hanging="180"/>
+      </w:pPr>
+    </w:lvl>
+    <w:lvl w:ilvl="6" w:tplc="0416000F" w:tentative="1">
+      <w:start w:val="1"/>
+      <w:numFmt w:val="decimal"/>
+      <w:lvlText w:val="%7."/>
+      <w:lvlJc w:val="left"/>
+      <w:pPr>
+        <w:ind w:left="5040" w:hanging="360"/>
+      </w:pPr>
+    </w:lvl>
+    <w:lvl w:ilvl="7" w:tplc="04160019" w:tentative="1">
+      <w:start w:val="1"/>
+      <w:numFmt w:val="lowerLetter"/>
+      <w:lvlText w:val="%8."/>
+      <w:lvlJc w:val="left"/>
+      <w:pPr>
+        <w:ind w:left="5760" w:hanging="360"/>
+      </w:pPr>
+    </w:lvl>
+    <w:lvl w:ilvl="8" w:tplc="0416001B" w:tentative="1">
+      <w:start w:val="1"/>
+      <w:numFmt w:val="lowerRoman"/>
+      <w:lvlText w:val="%9."/>
+      <w:lvlJc w:val="right"/>
+      <w:pPr>
+        <w:ind w:left="6480" w:hanging="180"/>
+      </w:pPr>
+    </w:lvl>
+  </w:abstractNum>
+  <w:abstractNum w:abstractNumId="5" w15:restartNumberingAfterBreak="0">
+    <w:nsid w:val="54B619DF"/>
+    <w:multiLevelType w:val="hybridMultilevel"/>
+    <w:tmpl w:val="687CD470"/>
+    <w:lvl w:ilvl="0" w:tplc="0416000F">
+      <w:start w:val="1"/>
+      <w:numFmt w:val="decimal"/>
+      <w:lvlText w:val="%1."/>
+      <w:lvlJc w:val="left"/>
+      <w:pPr>
+        <w:ind w:left="720" w:hanging="360"/>
+      </w:pPr>
+    </w:lvl>
+    <w:lvl w:ilvl="1" w:tplc="04160019" w:tentative="1">
+      <w:start w:val="1"/>
+      <w:numFmt w:val="lowerLetter"/>
+      <w:lvlText w:val="%2."/>
+      <w:lvlJc w:val="left"/>
+      <w:pPr>
+        <w:ind w:left="1440" w:hanging="360"/>
+      </w:pPr>
+    </w:lvl>
+    <w:lvl w:ilvl="2" w:tplc="0416001B" w:tentative="1">
+      <w:start w:val="1"/>
+      <w:numFmt w:val="lowerRoman"/>
+      <w:lvlText w:val="%3."/>
+      <w:lvlJc w:val="right"/>
+      <w:pPr>
+        <w:ind w:left="2160" w:hanging="180"/>
+      </w:pPr>
+    </w:lvl>
+    <w:lvl w:ilvl="3" w:tplc="0416000F" w:tentative="1">
+      <w:start w:val="1"/>
+      <w:numFmt w:val="decimal"/>
+      <w:lvlText w:val="%4."/>
+      <w:lvlJc w:val="left"/>
+      <w:pPr>
+        <w:ind w:left="2880" w:hanging="360"/>
+      </w:pPr>
+    </w:lvl>
+    <w:lvl w:ilvl="4" w:tplc="04160019" w:tentative="1">
+      <w:start w:val="1"/>
+      <w:numFmt w:val="lowerLetter"/>
+      <w:lvlText w:val="%5."/>
+      <w:lvlJc w:val="left"/>
+      <w:pPr>
+        <w:ind w:left="3600" w:hanging="360"/>
+      </w:pPr>
+    </w:lvl>
+    <w:lvl w:ilvl="5" w:tplc="0416001B" w:tentative="1">
+      <w:start w:val="1"/>
+      <w:numFmt w:val="lowerRoman"/>
+      <w:lvlText w:val="%6."/>
+      <w:lvlJc w:val="right"/>
+      <w:pPr>
+        <w:ind w:left="4320" w:hanging="180"/>
+      </w:pPr>
+    </w:lvl>
+    <w:lvl w:ilvl="6" w:tplc="0416000F" w:tentative="1">
+      <w:start w:val="1"/>
+      <w:numFmt w:val="decimal"/>
+      <w:lvlText w:val="%7."/>
+      <w:lvlJc w:val="left"/>
+      <w:pPr>
+        <w:ind w:left="5040" w:hanging="360"/>
+      </w:pPr>
+    </w:lvl>
+    <w:lvl w:ilvl="7" w:tplc="04160019" w:tentative="1">
+      <w:start w:val="1"/>
+      <w:numFmt w:val="lowerLetter"/>
+      <w:lvlText w:val="%8."/>
+      <w:lvlJc w:val="left"/>
+      <w:pPr>
+        <w:ind w:left="5760" w:hanging="360"/>
+      </w:pPr>
+    </w:lvl>
+    <w:lvl w:ilvl="8" w:tplc="0416001B" w:tentative="1">
+      <w:start w:val="1"/>
+      <w:numFmt w:val="lowerRoman"/>
+      <w:lvlText w:val="%9."/>
+      <w:lvlJc w:val="right"/>
+      <w:pPr>
+        <w:ind w:left="6480" w:hanging="180"/>
+      </w:pPr>
+    </w:lvl>
+  </w:abstractNum>
+  <w:abstractNum w:abstractNumId="6" w15:restartNumberingAfterBreak="0">
+    <w:nsid w:val="639D3A32"/>
+    <w:multiLevelType w:val="hybridMultilevel"/>
+    <w:tmpl w:val="A6209570"/>
+    <w:lvl w:ilvl="0" w:tplc="0416000F">
+      <w:start w:val="1"/>
+      <w:numFmt w:val="decimal"/>
+      <w:lvlText w:val="%1."/>
+      <w:lvlJc w:val="left"/>
+      <w:pPr>
+        <w:ind w:left="720" w:hanging="360"/>
+      </w:pPr>
+    </w:lvl>
+    <w:lvl w:ilvl="1" w:tplc="04160019" w:tentative="1">
+      <w:start w:val="1"/>
+      <w:numFmt w:val="lowerLetter"/>
+      <w:lvlText w:val="%2."/>
+      <w:lvlJc w:val="left"/>
+      <w:pPr>
+        <w:ind w:left="1440" w:hanging="360"/>
+      </w:pPr>
+    </w:lvl>
+    <w:lvl w:ilvl="2" w:tplc="0416001B" w:tentative="1">
+      <w:start w:val="1"/>
+      <w:numFmt w:val="lowerRoman"/>
+      <w:lvlText w:val="%3."/>
+      <w:lvlJc w:val="right"/>
+      <w:pPr>
+        <w:ind w:left="2160" w:hanging="180"/>
+      </w:pPr>
+    </w:lvl>
+    <w:lvl w:ilvl="3" w:tplc="0416000F" w:tentative="1">
+      <w:start w:val="1"/>
+      <w:numFmt w:val="decimal"/>
+      <w:lvlText w:val="%4."/>
+      <w:lvlJc w:val="left"/>
+      <w:pPr>
+        <w:ind w:left="2880" w:hanging="360"/>
+      </w:pPr>
+    </w:lvl>
+    <w:lvl w:ilvl="4" w:tplc="04160019" w:tentative="1">
+      <w:start w:val="1"/>
+      <w:numFmt w:val="lowerLetter"/>
+      <w:lvlText w:val="%5."/>
+      <w:lvlJc w:val="left"/>
+      <w:pPr>
+        <w:ind w:left="3600" w:hanging="360"/>
+      </w:pPr>
+    </w:lvl>
+    <w:lvl w:ilvl="5" w:tplc="0416001B" w:tentative="1">
+      <w:start w:val="1"/>
+      <w:numFmt w:val="lowerRoman"/>
+      <w:lvlText w:val="%6."/>
+      <w:lvlJc w:val="right"/>
+      <w:pPr>
+        <w:ind w:left="4320" w:hanging="180"/>
+      </w:pPr>
+    </w:lvl>
+    <w:lvl w:ilvl="6" w:tplc="0416000F" w:tentative="1">
+      <w:start w:val="1"/>
+      <w:numFmt w:val="decimal"/>
+      <w:lvlText w:val="%7."/>
+      <w:lvlJc w:val="left"/>
+      <w:pPr>
+        <w:ind w:left="5040" w:hanging="360"/>
+      </w:pPr>
+    </w:lvl>
+    <w:lvl w:ilvl="7" w:tplc="04160019" w:tentative="1">
+      <w:start w:val="1"/>
+      <w:numFmt w:val="lowerLetter"/>
+      <w:lvlText w:val="%8."/>
+      <w:lvlJc w:val="left"/>
+      <w:pPr>
+        <w:ind w:left="5760" w:hanging="360"/>
+      </w:pPr>
+    </w:lvl>
+    <w:lvl w:ilvl="8" w:tplc="0416001B" w:tentative="1">
+      <w:start w:val="1"/>
+      <w:numFmt w:val="lowerRoman"/>
+      <w:lvlText w:val="%9."/>
+      <w:lvlJc w:val="right"/>
+      <w:pPr>
+        <w:ind w:left="6480" w:hanging="180"/>
+      </w:pPr>
+    </w:lvl>
+  </w:abstractNum>
+  <w:abstractNum w:abstractNumId="7" w15:restartNumberingAfterBreak="0">
+    <w:nsid w:val="6EDA65A5"/>
+    <w:multiLevelType w:val="hybridMultilevel"/>
+    <w:tmpl w:val="55C03B36"/>
+    <w:lvl w:ilvl="0" w:tplc="0416000F">
+      <w:start w:val="1"/>
+      <w:numFmt w:val="decimal"/>
+      <w:lvlText w:val="%1."/>
+      <w:lvlJc w:val="left"/>
+      <w:pPr>
+        <w:ind w:left="1428" w:hanging="360"/>
+      </w:pPr>
+    </w:lvl>
+    <w:lvl w:ilvl="1" w:tplc="04160019" w:tentative="1">
+      <w:start w:val="1"/>
+      <w:numFmt w:val="lowerLetter"/>
+      <w:lvlText w:val="%2."/>
+      <w:lvlJc w:val="left"/>
+      <w:pPr>
+        <w:ind w:left="2148" w:hanging="360"/>
+      </w:pPr>
+    </w:lvl>
+    <w:lvl w:ilvl="2" w:tplc="0416001B" w:tentative="1">
+      <w:start w:val="1"/>
+      <w:numFmt w:val="lowerRoman"/>
+      <w:lvlText w:val="%3."/>
+      <w:lvlJc w:val="right"/>
+      <w:pPr>
+        <w:ind w:left="2868" w:hanging="180"/>
+      </w:pPr>
+    </w:lvl>
+    <w:lvl w:ilvl="3" w:tplc="0416000F" w:tentative="1">
+      <w:start w:val="1"/>
+      <w:numFmt w:val="decimal"/>
+      <w:lvlText w:val="%4."/>
+      <w:lvlJc w:val="left"/>
+      <w:pPr>
+        <w:ind w:left="3588" w:hanging="360"/>
+      </w:pPr>
+    </w:lvl>
+    <w:lvl w:ilvl="4" w:tplc="04160019" w:tentative="1">
+      <w:start w:val="1"/>
+      <w:numFmt w:val="lowerLetter"/>
+      <w:lvlText w:val="%5."/>
+      <w:lvlJc w:val="left"/>
+      <w:pPr>
+        <w:ind w:left="4308" w:hanging="360"/>
+      </w:pPr>
+    </w:lvl>
+    <w:lvl w:ilvl="5" w:tplc="0416001B" w:tentative="1">
+      <w:start w:val="1"/>
+      <w:numFmt w:val="lowerRoman"/>
+      <w:lvlText w:val="%6."/>
+      <w:lvlJc w:val="right"/>
+      <w:pPr>
+        <w:ind w:left="5028" w:hanging="180"/>
+      </w:pPr>
+    </w:lvl>
+    <w:lvl w:ilvl="6" w:tplc="0416000F" w:tentative="1">
+      <w:start w:val="1"/>
+      <w:numFmt w:val="decimal"/>
+      <w:lvlText w:val="%7."/>
+      <w:lvlJc w:val="left"/>
+      <w:pPr>
+        <w:ind w:left="5748" w:hanging="360"/>
+      </w:pPr>
+    </w:lvl>
+    <w:lvl w:ilvl="7" w:tplc="04160019" w:tentative="1">
+      <w:start w:val="1"/>
+      <w:numFmt w:val="lowerLetter"/>
+      <w:lvlText w:val="%8."/>
+      <w:lvlJc w:val="left"/>
+      <w:pPr>
+        <w:ind w:left="6468" w:hanging="360"/>
+      </w:pPr>
+    </w:lvl>
+    <w:lvl w:ilvl="8" w:tplc="0416001B" w:tentative="1">
+      <w:start w:val="1"/>
+      <w:numFmt w:val="lowerRoman"/>
+      <w:lvlText w:val="%9."/>
+      <w:lvlJc w:val="right"/>
+      <w:pPr>
+        <w:ind w:left="7188" w:hanging="180"/>
+      </w:pPr>
+    </w:lvl>
+  </w:abstractNum>
+  <w:abstractNum w:abstractNumId="8" w15:restartNumberingAfterBreak="0">
+    <w:nsid w:val="78192036"/>
+    <w:multiLevelType w:val="multilevel"/>
+    <w:tmpl w:val="79A2A246"/>
+    <w:lvl w:ilvl="0">
+      <w:start w:val="1"/>
+      <w:numFmt w:val="decimal"/>
+      <w:lvlText w:val="%1."/>
+      <w:lvlJc w:val="left"/>
+      <w:pPr>
+        <w:ind w:left="432" w:hanging="432"/>
+      </w:pPr>
+      <w:rPr>
+        <w:rFonts w:hint="default"/>
+        <w:b/>
+      </w:rPr>
+    </w:lvl>
+    <w:lvl w:ilvl="1">
+      <w:start w:val="1"/>
+      <w:numFmt w:val="decimal"/>
+      <w:lvlText w:val="%1.%2"/>
+      <w:lvlJc w:val="left"/>
+      <w:pPr>
+        <w:ind w:left="1140" w:hanging="432"/>
+      </w:pPr>
+      <w:rPr>
+        <w:rFonts w:hint="default"/>
+        <w:b/>
+        <w:sz w:val="24"/>
+        <w:szCs w:val="24"/>
+      </w:rPr>
+    </w:lvl>
+    <w:lvl w:ilvl="2">
+      <w:start w:val="1"/>
+      <w:numFmt w:val="decimal"/>
+      <w:lvlText w:val="%1.%2.%3"/>
+      <w:lvlJc w:val="left"/>
+      <w:pPr>
+        <w:ind w:left="2136" w:hanging="720"/>
+      </w:pPr>
+      <w:rPr>
+        <w:rFonts w:hint="default"/>
+        <w:b/>
+        <w:sz w:val="24"/>
+        <w:szCs w:val="24"/>
+      </w:rPr>
+    </w:lvl>
+    <w:lvl w:ilvl="3">
+      <w:start w:val="1"/>
+      <w:numFmt w:val="decimal"/>
+      <w:lvlText w:val="%1.%2.%3.%4"/>
+      <w:lvlJc w:val="left"/>
+      <w:pPr>
+        <w:ind w:left="2844" w:hanging="720"/>
+      </w:pPr>
+      <w:rPr>
+        <w:rFonts w:hint="default"/>
+        <w:b/>
+      </w:rPr>
+    </w:lvl>
+    <w:lvl w:ilvl="4">
+      <w:start w:val="1"/>
+      <w:numFmt w:val="decimal"/>
+      <w:lvlText w:val="%1.%2.%3.%4.%5"/>
+      <w:lvlJc w:val="left"/>
+      <w:pPr>
+        <w:ind w:left="3912" w:hanging="1080"/>
+      </w:pPr>
+      <w:rPr>
+        <w:rFonts w:hint="default"/>
+        <w:b/>
+      </w:rPr>
+    </w:lvl>
+    <w:lvl w:ilvl="5">
+      <w:start w:val="1"/>
+      <w:numFmt w:val="decimal"/>
+      <w:lvlText w:val="%1.%2.%3.%4.%5.%6"/>
+      <w:lvlJc w:val="left"/>
+      <w:pPr>
+        <w:ind w:left="4620" w:hanging="1080"/>
+      </w:pPr>
+      <w:rPr>
+        <w:rFonts w:hint="default"/>
+        <w:b/>
+      </w:rPr>
+    </w:lvl>
+    <w:lvl w:ilvl="6">
+      <w:start w:val="1"/>
+      <w:numFmt w:val="decimal"/>
+      <w:lvlText w:val="%1.%2.%3.%4.%5.%6.%7"/>
+      <w:lvlJc w:val="left"/>
+      <w:pPr>
+        <w:ind w:left="5688" w:hanging="1440"/>
+      </w:pPr>
+      <w:rPr>
+        <w:rFonts w:hint="default"/>
+        <w:b/>
+      </w:rPr>
+    </w:lvl>
+    <w:lvl w:ilvl="7">
+      <w:start w:val="1"/>
+      <w:numFmt w:val="decimal"/>
+      <w:lvlText w:val="%1.%2.%3.%4.%5.%6.%7.%8"/>
+      <w:lvlJc w:val="left"/>
+      <w:pPr>
+        <w:ind w:left="6396" w:hanging="1440"/>
+      </w:pPr>
+      <w:rPr>
+        <w:rFonts w:hint="default"/>
+        <w:b/>
+      </w:rPr>
+    </w:lvl>
+    <w:lvl w:ilvl="8">
+      <w:start w:val="1"/>
+      <w:numFmt w:val="decimal"/>
+      <w:lvlText w:val="%1.%2.%3.%4.%5.%6.%7.%8.%9"/>
+      <w:lvlJc w:val="left"/>
+      <w:pPr>
+        <w:ind w:left="7464" w:hanging="1800"/>
+      </w:pPr>
+      <w:rPr>
+        <w:rFonts w:hint="default"/>
+        <w:b/>
+      </w:rPr>
+    </w:lvl>
+  </w:abstractNum>
   <w:num w:numId="1" w16cid:durableId="1764766514">
+    <w:abstractNumId w:val="3"/>
+  </w:num>
+  <w:num w:numId="2" w16cid:durableId="317001440">
+    <w:abstractNumId w:val="4"/>
+  </w:num>
+  <w:num w:numId="3" w16cid:durableId="466777223">
     <w:abstractNumId w:val="2"/>
   </w:num>
-  <w:num w:numId="2" w16cid:durableId="317001440">
-    <w:abstractNumId w:val="3"/>
-  </w:num>
-  <w:num w:numId="3" w16cid:durableId="466777223">
-    <w:abstractNumId w:val="1"/>
-  </w:num>
   <w:num w:numId="4" w16cid:durableId="1790585793">
-    <w:abstractNumId w:val="4"/>
+    <w:abstractNumId w:val="5"/>
   </w:num>
   <w:num w:numId="5" w16cid:durableId="1901017137">
-    <w:abstractNumId w:val="5"/>
+    <w:abstractNumId w:val="6"/>
   </w:num>
   <w:num w:numId="6" w16cid:durableId="926886900">
-    <w:abstractNumId w:val="6"/>
+    <w:abstractNumId w:val="7"/>
   </w:num>
   <w:num w:numId="7" w16cid:durableId="1086149073">
     <w:abstractNumId w:val="0"/>
   </w:num>
   <w:num w:numId="8" w16cid:durableId="1741754226">
-    <w:abstractNumId w:val="7"/>
+    <w:abstractNumId w:val="8"/>
+  </w:num>
+  <w:num w:numId="9" w16cid:durableId="303390539">
+    <w:abstractNumId w:val="1"/>
   </w:num>
 </w:numbering>
 </file>
@@ -4940,6 +5252,7 @@
   <w:style w:type="character" w:default="1" w:styleId="Fontepargpadro">
     <w:name w:val="Default Paragraph Font"/>
     <w:uiPriority w:val="1"/>
+    <w:semiHidden/>
     <w:unhideWhenUsed/>
   </w:style>
   <w:style w:type="table" w:default="1" w:styleId="Tabelanormal">

</xml_diff>